<commit_message>
Updated ReadMe and adjusted code formatting
</commit_message>
<xml_diff>
--- a/DeuteRater_readme.docx
+++ b/DeuteRater_readme.docx
@@ -2153,16 +2153,33 @@
     </w:p>
     <w:p>
       <w:r>
-        <w:rPr>
-          <w:highlight w:val="cyan"/>
-        </w:rPr>
-        <w:t xml:space="preserve">Download the zip folder from </w:t>
-      </w:r>
-      <w:r>
-        <w:rPr>
-          <w:highlight w:val="cyan"/>
-        </w:rPr>
-        <w:t>[]</w:t>
+        <w:t xml:space="preserve">Download the </w:t>
+      </w:r>
+      <w:r>
+        <w:t xml:space="preserve">v6 </w:t>
+      </w:r>
+      <w:r>
+        <w:t xml:space="preserve">zip folder from </w:t>
+      </w:r>
+      <w:hyperlink r:id="rId6" w:history="1">
+        <w:r>
+          <w:rPr>
+            <w:rStyle w:val="Hyperlink"/>
+          </w:rPr>
+          <w:t>Releases · JC-Price/DeuteRater</w:t>
+        </w:r>
+      </w:hyperlink>
+      <w:r>
+        <w:t xml:space="preserve"> </w:t>
+      </w:r>
+      <w:r>
+        <w:t>(</w:t>
+      </w:r>
+      <w:r>
+        <w:t>https://github.com/JC-Price/DeuteRater/releases</w:t>
+      </w:r>
+      <w:r>
+        <w:t>)</w:t>
       </w:r>
       <w:r>
         <w:t>.  Extract the folder to a location you can find easily on your hard drive. Inside the unzipped folder will be an .exe file:</w:t>
@@ -2179,16 +2196,16 @@
         <mc:AlternateContent>
           <mc:Choice Requires="wps">
             <w:drawing>
-              <wp:anchor distT="0" distB="0" distL="114300" distR="114300" simplePos="0" relativeHeight="251659264" behindDoc="0" locked="0" layoutInCell="1" allowOverlap="1" wp14:anchorId="0B7049F0" wp14:editId="6DD132A8">
+              <wp:anchor distT="0" distB="0" distL="114300" distR="114300" simplePos="0" relativeHeight="251659264" behindDoc="0" locked="0" layoutInCell="1" allowOverlap="1" wp14:anchorId="0B7049F0" wp14:editId="688B12B9">
                 <wp:simplePos x="0" y="0"/>
-                <wp:positionH relativeFrom="column">
-                  <wp:posOffset>-19050</wp:posOffset>
+                <wp:positionH relativeFrom="margin">
+                  <wp:align>left</wp:align>
                 </wp:positionH>
                 <wp:positionV relativeFrom="paragraph">
-                  <wp:posOffset>815340</wp:posOffset>
+                  <wp:posOffset>820972</wp:posOffset>
                 </wp:positionV>
-                <wp:extent cx="4838700" cy="190500"/>
-                <wp:effectExtent l="19050" t="19050" r="19050" b="19050"/>
+                <wp:extent cx="5661328" cy="198451"/>
+                <wp:effectExtent l="19050" t="19050" r="15875" b="11430"/>
                 <wp:wrapNone/>
                 <wp:docPr id="2" name="Rectangle 2"/>
                 <wp:cNvGraphicFramePr/>
@@ -2199,7 +2216,7 @@
                       <wps:spPr>
                         <a:xfrm>
                           <a:off x="0" y="0"/>
-                          <a:ext cx="4838700" cy="190500"/>
+                          <a:ext cx="5661328" cy="198451"/>
                         </a:xfrm>
                         <a:prstGeom prst="rect">
                           <a:avLst/>
@@ -2236,24 +2253,29 @@
                     </wps:wsp>
                   </a:graphicData>
                 </a:graphic>
+                <wp14:sizeRelH relativeFrom="margin">
+                  <wp14:pctWidth>0</wp14:pctWidth>
+                </wp14:sizeRelH>
+                <wp14:sizeRelV relativeFrom="margin">
+                  <wp14:pctHeight>0</wp14:pctHeight>
+                </wp14:sizeRelV>
               </wp:anchor>
             </w:drawing>
           </mc:Choice>
-          <mc:Fallback xmlns:w16sdtdh="http://schemas.microsoft.com/office/word/2020/wordml/sdtdatahash" xmlns:w16du="http://schemas.microsoft.com/office/word/2023/wordml/word16du" xmlns:w16="http://schemas.microsoft.com/office/word/2018/wordml" xmlns:w16cex="http://schemas.microsoft.com/office/word/2018/wordml/cex" xmlns:oel="http://schemas.microsoft.com/office/2019/extlst">
+          <mc:Fallback>
             <w:pict>
-              <v:rect w14:anchorId="631F2D09" id="Rectangle 2" o:spid="_x0000_s1026" style="position:absolute;margin-left:-1.5pt;margin-top:64.2pt;width:381pt;height:15pt;z-index:251659264;visibility:visible;mso-wrap-style:square;mso-wrap-distance-left:9pt;mso-wrap-distance-top:0;mso-wrap-distance-right:9pt;mso-wrap-distance-bottom:0;mso-position-horizontal:absolute;mso-position-horizontal-relative:text;mso-position-vertical:absolute;mso-position-vertical-relative:text;v-text-anchor:middle" o:gfxdata="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" filled="f" strokecolor="red" strokeweight="2.25pt"/>
+              <v:rect w14:anchorId="39CAF470" id="Rectangle 2" o:spid="_x0000_s1026" style="position:absolute;margin-left:0;margin-top:64.65pt;width:445.75pt;height:15.65pt;z-index:251659264;visibility:visible;mso-wrap-style:square;mso-width-percent:0;mso-height-percent:0;mso-wrap-distance-left:9pt;mso-wrap-distance-top:0;mso-wrap-distance-right:9pt;mso-wrap-distance-bottom:0;mso-position-horizontal:left;mso-position-horizontal-relative:margin;mso-position-vertical:absolute;mso-position-vertical-relative:text;mso-width-percent:0;mso-height-percent:0;mso-width-relative:margin;mso-height-relative:margin;v-text-anchor:middle" o:gfxdata="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" filled="f" strokecolor="red" strokeweight="2.25pt">
+                <w10:wrap anchorx="margin"/>
+              </v:rect>
             </w:pict>
           </mc:Fallback>
         </mc:AlternateContent>
       </w:r>
       <w:r>
-        <w:rPr>
-          <w:noProof/>
-        </w:rPr>
         <w:drawing>
-          <wp:inline distT="0" distB="0" distL="0" distR="0" wp14:anchorId="0D915943" wp14:editId="1C1A0721">
-            <wp:extent cx="5943600" cy="1941830"/>
-            <wp:effectExtent l="0" t="0" r="0" b="1270"/>
+          <wp:inline distT="0" distB="0" distL="0" distR="0" wp14:anchorId="1DC5F355" wp14:editId="4E14B4CE">
+            <wp:extent cx="5744377" cy="1629002"/>
+            <wp:effectExtent l="0" t="0" r="8890" b="9525"/>
             <wp:docPr id="1" name="Picture 1"/>
             <wp:cNvGraphicFramePr>
               <a:graphicFrameLocks xmlns:a="http://schemas.openxmlformats.org/drawingml/2006/main" noChangeAspect="1"/>
@@ -2266,7 +2288,7 @@
                     <pic:cNvPicPr/>
                   </pic:nvPicPr>
                   <pic:blipFill>
-                    <a:blip r:embed="rId6"/>
+                    <a:blip r:embed="rId7"/>
                     <a:stretch>
                       <a:fillRect/>
                     </a:stretch>
@@ -2274,7 +2296,7 @@
                   <pic:spPr>
                     <a:xfrm>
                       <a:off x="0" y="0"/>
-                      <a:ext cx="5943600" cy="1941830"/>
+                      <a:ext cx="5744377" cy="1629002"/>
                     </a:xfrm>
                     <a:prstGeom prst="rect">
                       <a:avLst/>
@@ -2292,47 +2314,31 @@
         <w:pStyle w:val="Caption"/>
       </w:pPr>
       <w:r>
-        <w:rPr>
-          <w:highlight w:val="cyan"/>
-        </w:rPr>
         <w:t xml:space="preserve">Figure </w:t>
       </w:r>
       <w:r>
-        <w:rPr>
-          <w:highlight w:val="cyan"/>
-        </w:rPr>
         <w:fldChar w:fldCharType="begin"/>
       </w:r>
       <w:r>
-        <w:rPr>
-          <w:highlight w:val="cyan"/>
-        </w:rPr>
         <w:instrText xml:space="preserve"> SEQ Figure \* ARABIC </w:instrText>
       </w:r>
       <w:r>
-        <w:rPr>
-          <w:highlight w:val="cyan"/>
-        </w:rPr>
         <w:fldChar w:fldCharType="separate"/>
       </w:r>
       <w:r>
         <w:rPr>
           <w:noProof/>
-          <w:highlight w:val="cyan"/>
         </w:rPr>
         <w:t>1</w:t>
       </w:r>
       <w:r>
-        <w:rPr>
-          <w:highlight w:val="cyan"/>
-        </w:rPr>
         <w:fldChar w:fldCharType="end"/>
       </w:r>
       <w:r>
-        <w:rPr>
-          <w:highlight w:val="cyan"/>
-        </w:rPr>
-        <w:t xml:space="preserve"> UPDATE PICTURE</w:t>
+        <w:t xml:space="preserve"> </w:t>
+      </w:r>
+      <w:r>
+        <w:t>– Location of DeuteRater v6 executable</w:t>
       </w:r>
     </w:p>
     <w:p>
@@ -2362,21 +2368,26 @@
     </w:p>
     <w:p>
       <w:r>
-        <w:rPr>
-          <w:highlight w:val="cyan"/>
-        </w:rPr>
         <w:t xml:space="preserve">Download the code from </w:t>
       </w:r>
-      <w:r>
-        <w:rPr>
-          <w:highlight w:val="cyan"/>
-        </w:rPr>
-        <w:t>[]</w:t>
-      </w:r>
-      <w:r>
-        <w:rPr>
-          <w:highlight w:val="cyan"/>
-        </w:rPr>
+      <w:hyperlink r:id="rId8" w:history="1">
+        <w:r>
+          <w:rPr>
+            <w:rStyle w:val="Hyperlink"/>
+          </w:rPr>
+          <w:t>Releases · JC-Price/DeuteRater</w:t>
+        </w:r>
+      </w:hyperlink>
+      <w:r>
+        <w:t xml:space="preserve"> (</w:t>
+      </w:r>
+      <w:r>
+        <w:t>https://github.com/JC-Price/DeuteRater</w:t>
+      </w:r>
+      <w:r>
+        <w:t>)</w:t>
+      </w:r>
+      <w:r>
         <w:t>.</w:t>
       </w:r>
       <w:r>
@@ -2463,7 +2474,7 @@
               </wp:anchor>
             </w:drawing>
           </mc:Choice>
-          <mc:Fallback xmlns:w16sdtdh="http://schemas.microsoft.com/office/word/2020/wordml/sdtdatahash" xmlns:w16du="http://schemas.microsoft.com/office/word/2023/wordml/word16du" xmlns:w16="http://schemas.microsoft.com/office/word/2018/wordml" xmlns:w16cex="http://schemas.microsoft.com/office/word/2018/wordml/cex" xmlns:oel="http://schemas.microsoft.com/office/2019/extlst">
+          <mc:Fallback xmlns:oel="http://schemas.microsoft.com/office/2019/extlst" xmlns:w16cex="http://schemas.microsoft.com/office/word/2018/wordml/cex" xmlns:w16="http://schemas.microsoft.com/office/word/2018/wordml" xmlns:w16du="http://schemas.microsoft.com/office/word/2023/wordml/word16du" xmlns:w16sdtdh="http://schemas.microsoft.com/office/word/2020/wordml/sdtdatahash">
             <w:pict>
               <v:rect w14:anchorId="4AC4B1D7" id="Rectangle 4" o:spid="_x0000_s1026" style="position:absolute;margin-left:0;margin-top:163.8pt;width:420.75pt;height:12pt;z-index:251661312;visibility:visible;mso-wrap-style:square;mso-width-percent:0;mso-height-percent:0;mso-wrap-distance-left:9pt;mso-wrap-distance-top:0;mso-wrap-distance-right:9pt;mso-wrap-distance-bottom:0;mso-position-horizontal:left;mso-position-horizontal-relative:margin;mso-position-vertical:absolute;mso-position-vertical-relative:text;mso-width-percent:0;mso-height-percent:0;mso-width-relative:margin;mso-height-relative:margin;v-text-anchor:middle" o:gfxdata="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" filled="f" strokecolor="red" strokeweight="2.25pt">
                 <w10:wrap anchorx="margin"/>
@@ -2492,7 +2503,7 @@
                     <pic:cNvPicPr/>
                   </pic:nvPicPr>
                   <pic:blipFill>
-                    <a:blip r:embed="rId7"/>
+                    <a:blip r:embed="rId9"/>
                     <a:stretch>
                       <a:fillRect/>
                     </a:stretch>
@@ -2574,145 +2585,6 @@
             <wp:extent cx="5273040" cy="1131225"/>
             <wp:effectExtent l="0" t="0" r="3810" b="0"/>
             <wp:docPr id="5" name="Picture 5"/>
-            <wp:cNvGraphicFramePr>
-              <a:graphicFrameLocks xmlns:a="http://schemas.openxmlformats.org/drawingml/2006/main" noChangeAspect="1"/>
-            </wp:cNvGraphicFramePr>
-            <a:graphic xmlns:a="http://schemas.openxmlformats.org/drawingml/2006/main">
-              <a:graphicData uri="http://schemas.openxmlformats.org/drawingml/2006/picture">
-                <pic:pic xmlns:pic="http://schemas.openxmlformats.org/drawingml/2006/picture">
-                  <pic:nvPicPr>
-                    <pic:cNvPr id="1" name=""/>
-                    <pic:cNvPicPr/>
-                  </pic:nvPicPr>
-                  <pic:blipFill>
-                    <a:blip r:embed="rId8"/>
-                    <a:stretch>
-                      <a:fillRect/>
-                    </a:stretch>
-                  </pic:blipFill>
-                  <pic:spPr>
-                    <a:xfrm>
-                      <a:off x="0" y="0"/>
-                      <a:ext cx="5296278" cy="1136210"/>
-                    </a:xfrm>
-                    <a:prstGeom prst="rect">
-                      <a:avLst/>
-                    </a:prstGeom>
-                  </pic:spPr>
-                </pic:pic>
-              </a:graphicData>
-            </a:graphic>
-          </wp:inline>
-        </w:drawing>
-      </w:r>
-    </w:p>
-    <w:p>
-      <w:r>
-        <w:t xml:space="preserve">Next is the main interface window that governs all of </w:t>
-      </w:r>
-      <w:r>
-        <w:t>DeuteRater v6</w:t>
-      </w:r>
-      <w:r>
-        <w:t>’s operations:</w:t>
-      </w:r>
-    </w:p>
-    <w:p>
-      <w:r>
-        <w:rPr>
-          <w:noProof/>
-        </w:rPr>
-        <w:lastRenderedPageBreak/>
-        <w:drawing>
-          <wp:inline distT="0" distB="0" distL="0" distR="0" wp14:anchorId="67652E06" wp14:editId="491FE2CB">
-            <wp:extent cx="4434840" cy="3707072"/>
-            <wp:effectExtent l="0" t="0" r="3810" b="8255"/>
-            <wp:docPr id="1134094187" name="Picture 1" descr="A screenshot of a computer&#10;&#10;Description automatically generated"/>
-            <wp:cNvGraphicFramePr>
-              <a:graphicFrameLocks xmlns:a="http://schemas.openxmlformats.org/drawingml/2006/main" noChangeAspect="1"/>
-            </wp:cNvGraphicFramePr>
-            <a:graphic xmlns:a="http://schemas.openxmlformats.org/drawingml/2006/main">
-              <a:graphicData uri="http://schemas.openxmlformats.org/drawingml/2006/picture">
-                <pic:pic xmlns:pic="http://schemas.openxmlformats.org/drawingml/2006/picture">
-                  <pic:nvPicPr>
-                    <pic:cNvPr id="1134094187" name="Picture 1" descr="A screenshot of a computer&#10;&#10;Description automatically generated"/>
-                    <pic:cNvPicPr/>
-                  </pic:nvPicPr>
-                  <pic:blipFill>
-                    <a:blip r:embed="rId9"/>
-                    <a:stretch>
-                      <a:fillRect/>
-                    </a:stretch>
-                  </pic:blipFill>
-                  <pic:spPr>
-                    <a:xfrm>
-                      <a:off x="0" y="0"/>
-                      <a:ext cx="4439516" cy="3710981"/>
-                    </a:xfrm>
-                    <a:prstGeom prst="rect">
-                      <a:avLst/>
-                    </a:prstGeom>
-                  </pic:spPr>
-                </pic:pic>
-              </a:graphicData>
-            </a:graphic>
-          </wp:inline>
-        </w:drawing>
-      </w:r>
-    </w:p>
-    <w:p>
-      <w:r>
-        <w:t>We will go through each step in the workflow with input and output requirements. The first step is to collect the information we need to start the analysis.</w:t>
-      </w:r>
-    </w:p>
-    <w:p>
-      <w:pPr>
-        <w:pStyle w:val="Heading2"/>
-      </w:pPr>
-      <w:bookmarkStart w:id="8" w:name="_Toc183194543"/>
-      <w:r>
-        <w:t>Create Guide File</w:t>
-      </w:r>
-      <w:bookmarkEnd w:id="8"/>
-    </w:p>
-    <w:p>
-      <w:r>
-        <w:t>On the left of the interface is the “Create Guide File” button.  A Guide File is a file containing all of the peptides</w:t>
-      </w:r>
-      <w:r>
-        <w:t xml:space="preserve"> or lipids</w:t>
-      </w:r>
-      <w:r>
-        <w:t xml:space="preserve"> you expect to see in your mass spectrometry files along with information to assist </w:t>
-      </w:r>
-      <w:r>
-        <w:t>DeuteRater v6</w:t>
-      </w:r>
-      <w:r>
-        <w:t xml:space="preserve"> in locating the appropriate features, such as retention time and mass, as well as data that will be needed later such as the peptide sequence.</w:t>
-      </w:r>
-    </w:p>
-    <w:p>
-      <w:r>
-        <w:t>How the guide file is created is governed by the pulldown menu below the “Create Guide File” button.</w:t>
-      </w:r>
-      <w:r>
-        <w:t xml:space="preserve"> </w:t>
-      </w:r>
-      <w:r>
-        <w:t>There is different template guide file for peptide and lipid data respectively. The peptide template is the default option.</w:t>
-      </w:r>
-    </w:p>
-    <w:p>
-      <w:r>
-        <w:rPr>
-          <w:noProof/>
-        </w:rPr>
-        <w:drawing>
-          <wp:inline distT="0" distB="0" distL="0" distR="0" wp14:anchorId="0A943CC2" wp14:editId="538D231A">
-            <wp:extent cx="2011680" cy="1485750"/>
-            <wp:effectExtent l="0" t="0" r="7620" b="635"/>
-            <wp:docPr id="9" name="Picture 9"/>
             <wp:cNvGraphicFramePr>
               <a:graphicFrameLocks xmlns:a="http://schemas.openxmlformats.org/drawingml/2006/main" noChangeAspect="1"/>
             </wp:cNvGraphicFramePr>
@@ -2732,6 +2604,145 @@
                   <pic:spPr>
                     <a:xfrm>
                       <a:off x="0" y="0"/>
+                      <a:ext cx="5296278" cy="1136210"/>
+                    </a:xfrm>
+                    <a:prstGeom prst="rect">
+                      <a:avLst/>
+                    </a:prstGeom>
+                  </pic:spPr>
+                </pic:pic>
+              </a:graphicData>
+            </a:graphic>
+          </wp:inline>
+        </w:drawing>
+      </w:r>
+    </w:p>
+    <w:p>
+      <w:r>
+        <w:t xml:space="preserve">Next is the main interface window that governs all of </w:t>
+      </w:r>
+      <w:r>
+        <w:t>DeuteRater v6</w:t>
+      </w:r>
+      <w:r>
+        <w:t>’s operations:</w:t>
+      </w:r>
+    </w:p>
+    <w:p>
+      <w:r>
+        <w:rPr>
+          <w:noProof/>
+        </w:rPr>
+        <w:lastRenderedPageBreak/>
+        <w:drawing>
+          <wp:inline distT="0" distB="0" distL="0" distR="0" wp14:anchorId="67652E06" wp14:editId="491FE2CB">
+            <wp:extent cx="4434840" cy="3707072"/>
+            <wp:effectExtent l="0" t="0" r="3810" b="8255"/>
+            <wp:docPr id="1134094187" name="Picture 1" descr="A screenshot of a computer&#10;&#10;Description automatically generated"/>
+            <wp:cNvGraphicFramePr>
+              <a:graphicFrameLocks xmlns:a="http://schemas.openxmlformats.org/drawingml/2006/main" noChangeAspect="1"/>
+            </wp:cNvGraphicFramePr>
+            <a:graphic xmlns:a="http://schemas.openxmlformats.org/drawingml/2006/main">
+              <a:graphicData uri="http://schemas.openxmlformats.org/drawingml/2006/picture">
+                <pic:pic xmlns:pic="http://schemas.openxmlformats.org/drawingml/2006/picture">
+                  <pic:nvPicPr>
+                    <pic:cNvPr id="1134094187" name="Picture 1" descr="A screenshot of a computer&#10;&#10;Description automatically generated"/>
+                    <pic:cNvPicPr/>
+                  </pic:nvPicPr>
+                  <pic:blipFill>
+                    <a:blip r:embed="rId11"/>
+                    <a:stretch>
+                      <a:fillRect/>
+                    </a:stretch>
+                  </pic:blipFill>
+                  <pic:spPr>
+                    <a:xfrm>
+                      <a:off x="0" y="0"/>
+                      <a:ext cx="4439516" cy="3710981"/>
+                    </a:xfrm>
+                    <a:prstGeom prst="rect">
+                      <a:avLst/>
+                    </a:prstGeom>
+                  </pic:spPr>
+                </pic:pic>
+              </a:graphicData>
+            </a:graphic>
+          </wp:inline>
+        </w:drawing>
+      </w:r>
+    </w:p>
+    <w:p>
+      <w:r>
+        <w:t>We will go through each step in the workflow with input and output requirements. The first step is to collect the information we need to start the analysis.</w:t>
+      </w:r>
+    </w:p>
+    <w:p>
+      <w:pPr>
+        <w:pStyle w:val="Heading2"/>
+      </w:pPr>
+      <w:bookmarkStart w:id="8" w:name="_Toc183194543"/>
+      <w:r>
+        <w:t>Create Guide File</w:t>
+      </w:r>
+      <w:bookmarkEnd w:id="8"/>
+    </w:p>
+    <w:p>
+      <w:r>
+        <w:t>On the left of the interface is the “Create Guide File” button.  A Guide File is a file containing all of the peptides</w:t>
+      </w:r>
+      <w:r>
+        <w:t xml:space="preserve"> or lipids</w:t>
+      </w:r>
+      <w:r>
+        <w:t xml:space="preserve"> you expect to see in your mass spectrometry files along with information to assist </w:t>
+      </w:r>
+      <w:r>
+        <w:t>DeuteRater v6</w:t>
+      </w:r>
+      <w:r>
+        <w:t xml:space="preserve"> in locating the appropriate features, such as retention time and mass, as well as data that will be needed later such as the peptide sequence.</w:t>
+      </w:r>
+    </w:p>
+    <w:p>
+      <w:r>
+        <w:t>How the guide file is created is governed by the pulldown menu below the “Create Guide File” button.</w:t>
+      </w:r>
+      <w:r>
+        <w:t xml:space="preserve"> </w:t>
+      </w:r>
+      <w:r>
+        <w:t>There is different template guide file for peptide and lipid data respectively. The peptide template is the default option.</w:t>
+      </w:r>
+    </w:p>
+    <w:p>
+      <w:r>
+        <w:rPr>
+          <w:noProof/>
+        </w:rPr>
+        <w:drawing>
+          <wp:inline distT="0" distB="0" distL="0" distR="0" wp14:anchorId="0A943CC2" wp14:editId="538D231A">
+            <wp:extent cx="2011680" cy="1485750"/>
+            <wp:effectExtent l="0" t="0" r="7620" b="635"/>
+            <wp:docPr id="9" name="Picture 9"/>
+            <wp:cNvGraphicFramePr>
+              <a:graphicFrameLocks xmlns:a="http://schemas.openxmlformats.org/drawingml/2006/main" noChangeAspect="1"/>
+            </wp:cNvGraphicFramePr>
+            <a:graphic xmlns:a="http://schemas.openxmlformats.org/drawingml/2006/main">
+              <a:graphicData uri="http://schemas.openxmlformats.org/drawingml/2006/picture">
+                <pic:pic xmlns:pic="http://schemas.openxmlformats.org/drawingml/2006/picture">
+                  <pic:nvPicPr>
+                    <pic:cNvPr id="1" name=""/>
+                    <pic:cNvPicPr/>
+                  </pic:nvPicPr>
+                  <pic:blipFill>
+                    <a:blip r:embed="rId12"/>
+                    <a:stretch>
+                      <a:fillRect/>
+                    </a:stretch>
+                  </pic:blipFill>
+                  <pic:spPr>
+                    <a:xfrm>
+                      <a:off x="0" y="0"/>
                       <a:ext cx="2015498" cy="1488570"/>
                     </a:xfrm>
                     <a:prstGeom prst="rect">
@@ -3169,9 +3180,15 @@
         <w:rPr>
           <w:rFonts w:ascii="Calibri" w:eastAsia="Times New Roman" w:hAnsi="Calibri" w:cs="Calibri"/>
           <w:color w:val="000000"/>
-          <w:highlight w:val="yellow"/>
-        </w:rPr>
-        <w:t>accessions -</w:t>
+        </w:rPr>
+        <w:t xml:space="preserve">accessions </w:t>
+      </w:r>
+      <w:r>
+        <w:rPr>
+          <w:rFonts w:ascii="Calibri" w:eastAsia="Times New Roman" w:hAnsi="Calibri" w:cs="Calibri"/>
+          <w:color w:val="000000"/>
+        </w:rPr>
+        <w:t>–</w:t>
       </w:r>
       <w:r>
         <w:rPr>
@@ -3179,6 +3196,13 @@
           <w:color w:val="000000"/>
         </w:rPr>
         <w:t xml:space="preserve"> </w:t>
+      </w:r>
+      <w:r>
+        <w:rPr>
+          <w:rFonts w:ascii="Calibri" w:eastAsia="Times New Roman" w:hAnsi="Calibri" w:cs="Calibri"/>
+          <w:color w:val="000000"/>
+        </w:rPr>
+        <w:t>unique identifiers assigned to specific peptides</w:t>
       </w:r>
     </w:p>
     <w:p>
@@ -3407,7 +3431,6 @@
           <w:rFonts w:ascii="Calibri" w:eastAsia="Times New Roman" w:hAnsi="Calibri" w:cs="Calibri"/>
           <w:b/>
           <w:color w:val="000000"/>
-          <w:highlight w:val="yellow"/>
         </w:rPr>
       </w:pPr>
       <w:r>
@@ -3415,7 +3438,6 @@
           <w:rFonts w:ascii="Calibri" w:eastAsia="Times New Roman" w:hAnsi="Calibri" w:cs="Calibri"/>
           <w:b/>
           <w:color w:val="000000"/>
-          <w:highlight w:val="yellow"/>
         </w:rPr>
         <w:t>Lipid columns:</w:t>
       </w:r>
@@ -3426,14 +3448,12 @@
         <w:rPr>
           <w:rFonts w:ascii="Calibri" w:eastAsia="Times New Roman" w:hAnsi="Calibri" w:cs="Calibri"/>
           <w:color w:val="000000"/>
-          <w:highlight w:val="yellow"/>
         </w:rPr>
       </w:pPr>
       <w:r>
         <w:rPr>
           <w:rFonts w:ascii="Calibri" w:eastAsia="Times New Roman" w:hAnsi="Calibri" w:cs="Calibri"/>
           <w:color w:val="000000"/>
-          <w:highlight w:val="yellow"/>
         </w:rPr>
         <w:t xml:space="preserve">Lipid Name – </w:t>
       </w:r>
@@ -3441,7 +3461,6 @@
         <w:rPr>
           <w:rFonts w:ascii="Calibri" w:eastAsia="Times New Roman" w:hAnsi="Calibri" w:cs="Calibri"/>
           <w:color w:val="000000"/>
-          <w:highlight w:val="yellow"/>
         </w:rPr>
         <w:t>common name of the parent lipid</w:t>
       </w:r>
@@ -3452,14 +3471,12 @@
         <w:rPr>
           <w:rFonts w:ascii="Calibri" w:eastAsia="Times New Roman" w:hAnsi="Calibri" w:cs="Calibri"/>
           <w:color w:val="000000"/>
-          <w:highlight w:val="yellow"/>
         </w:rPr>
       </w:pPr>
       <w:r>
         <w:rPr>
           <w:rFonts w:ascii="Calibri" w:eastAsia="Times New Roman" w:hAnsi="Calibri" w:cs="Calibri"/>
           <w:color w:val="000000"/>
-          <w:highlight w:val="yellow"/>
         </w:rPr>
         <w:t xml:space="preserve">Lipid Unique Identifier – </w:t>
       </w:r>
@@ -3467,7 +3484,6 @@
         <w:rPr>
           <w:rFonts w:ascii="Calibri" w:eastAsia="Times New Roman" w:hAnsi="Calibri" w:cs="Calibri"/>
           <w:color w:val="000000"/>
-          <w:highlight w:val="yellow"/>
         </w:rPr>
         <w:t>the unique name for the specific lipid species</w:t>
       </w:r>
@@ -3478,14 +3494,12 @@
         <w:rPr>
           <w:rFonts w:ascii="Calibri" w:eastAsia="Times New Roman" w:hAnsi="Calibri" w:cs="Calibri"/>
           <w:color w:val="000000"/>
-          <w:highlight w:val="yellow"/>
         </w:rPr>
       </w:pPr>
       <w:r>
         <w:rPr>
           <w:rFonts w:ascii="Calibri" w:eastAsia="Times New Roman" w:hAnsi="Calibri" w:cs="Calibri"/>
           <w:color w:val="000000"/>
-          <w:highlight w:val="yellow"/>
         </w:rPr>
         <w:t xml:space="preserve">Precursor m/z – </w:t>
       </w:r>
@@ -3493,7 +3507,6 @@
         <w:rPr>
           <w:rFonts w:ascii="Calibri" w:eastAsia="Times New Roman" w:hAnsi="Calibri" w:cs="Calibri"/>
           <w:color w:val="000000"/>
-          <w:highlight w:val="yellow"/>
         </w:rPr>
         <w:t>observed m/z of the lipid</w:t>
       </w:r>
@@ -3504,21 +3517,16 @@
         <w:rPr>
           <w:rFonts w:ascii="Calibri" w:eastAsia="Times New Roman" w:hAnsi="Calibri" w:cs="Calibri"/>
           <w:color w:val="000000"/>
-          <w:highlight w:val="yellow"/>
         </w:rPr>
       </w:pPr>
       <w:r>
         <w:rPr>
           <w:rFonts w:ascii="Calibri" w:eastAsia="Times New Roman" w:hAnsi="Calibri" w:cs="Calibri"/>
           <w:color w:val="000000"/>
-          <w:highlight w:val="yellow"/>
         </w:rPr>
         <w:t xml:space="preserve">Precursor Retention Time (sec) – </w:t>
       </w:r>
       <w:r>
-        <w:rPr>
-          <w:highlight w:val="yellow"/>
-        </w:rPr>
         <w:t>the middle of the elution peak for this lipid. Time unit is set in the settings menu (default is seconds)</w:t>
       </w:r>
     </w:p>
@@ -3528,14 +3536,12 @@
         <w:rPr>
           <w:rFonts w:ascii="Calibri" w:eastAsia="Times New Roman" w:hAnsi="Calibri" w:cs="Calibri"/>
           <w:color w:val="000000"/>
-          <w:highlight w:val="yellow"/>
         </w:rPr>
       </w:pPr>
       <w:r>
         <w:rPr>
           <w:rFonts w:ascii="Calibri" w:eastAsia="Times New Roman" w:hAnsi="Calibri" w:cs="Calibri"/>
           <w:color w:val="000000"/>
-          <w:highlight w:val="yellow"/>
         </w:rPr>
         <w:t xml:space="preserve">Identification Charge – </w:t>
       </w:r>
@@ -3543,7 +3549,6 @@
         <w:rPr>
           <w:rFonts w:ascii="Calibri" w:eastAsia="Times New Roman" w:hAnsi="Calibri" w:cs="Calibri"/>
           <w:color w:val="000000"/>
-          <w:highlight w:val="yellow"/>
         </w:rPr>
         <w:t>observed charge state</w:t>
       </w:r>
@@ -3554,7 +3559,6 @@
         <w:rPr>
           <w:rFonts w:ascii="Calibri" w:eastAsia="Times New Roman" w:hAnsi="Calibri" w:cs="Calibri"/>
           <w:color w:val="000000"/>
-          <w:highlight w:val="yellow"/>
         </w:rPr>
       </w:pPr>
       <w:proofErr w:type="spellStart"/>
@@ -3562,7 +3566,6 @@
         <w:rPr>
           <w:rFonts w:ascii="Calibri" w:eastAsia="Times New Roman" w:hAnsi="Calibri" w:cs="Calibri"/>
           <w:color w:val="000000"/>
-          <w:highlight w:val="yellow"/>
         </w:rPr>
         <w:t>cf</w:t>
       </w:r>
@@ -3571,7 +3574,6 @@
         <w:rPr>
           <w:rFonts w:ascii="Calibri" w:eastAsia="Times New Roman" w:hAnsi="Calibri" w:cs="Calibri"/>
           <w:color w:val="000000"/>
-          <w:highlight w:val="yellow"/>
         </w:rPr>
         <w:t xml:space="preserve"> – </w:t>
       </w:r>
@@ -3579,7 +3581,6 @@
         <w:rPr>
           <w:rFonts w:ascii="Calibri" w:eastAsia="Times New Roman" w:hAnsi="Calibri" w:cs="Calibri"/>
           <w:color w:val="000000"/>
-          <w:highlight w:val="yellow"/>
         </w:rPr>
         <w:t>chemical formula in standard format (e.g. C7H16NO2)</w:t>
       </w:r>
@@ -3590,7 +3591,6 @@
         <w:rPr>
           <w:rFonts w:ascii="Calibri" w:eastAsia="Times New Roman" w:hAnsi="Calibri" w:cs="Calibri"/>
           <w:color w:val="000000"/>
-          <w:highlight w:val="yellow"/>
         </w:rPr>
       </w:pPr>
       <w:proofErr w:type="spellStart"/>
@@ -3598,7 +3598,6 @@
         <w:rPr>
           <w:rFonts w:ascii="Calibri" w:eastAsia="Times New Roman" w:hAnsi="Calibri" w:cs="Calibri"/>
           <w:color w:val="000000"/>
-          <w:highlight w:val="yellow"/>
         </w:rPr>
         <w:t>neutromers_to_extract</w:t>
       </w:r>
@@ -3607,7 +3606,6 @@
         <w:rPr>
           <w:rFonts w:ascii="Calibri" w:eastAsia="Times New Roman" w:hAnsi="Calibri" w:cs="Calibri"/>
           <w:color w:val="000000"/>
-          <w:highlight w:val="yellow"/>
         </w:rPr>
         <w:t xml:space="preserve"> – </w:t>
       </w:r>
@@ -3615,7 +3613,6 @@
         <w:rPr>
           <w:rFonts w:ascii="Calibri" w:eastAsia="Times New Roman" w:hAnsi="Calibri" w:cs="Calibri"/>
           <w:color w:val="000000"/>
-          <w:highlight w:val="yellow"/>
         </w:rPr>
         <w:t>number of isotopes to consider</w:t>
       </w:r>
@@ -3626,21 +3623,18 @@
         <w:rPr>
           <w:rFonts w:ascii="Calibri" w:eastAsia="Times New Roman" w:hAnsi="Calibri" w:cs="Calibri"/>
           <w:color w:val="000000"/>
-          <w:highlight w:val="yellow"/>
         </w:rPr>
       </w:pPr>
       <w:r>
         <w:rPr>
           <w:rFonts w:ascii="Calibri" w:eastAsia="Times New Roman" w:hAnsi="Calibri" w:cs="Calibri"/>
           <w:color w:val="000000"/>
-          <w:highlight w:val="yellow"/>
         </w:rPr>
         <w:t xml:space="preserve">Adduct – </w:t>
       </w:r>
       <w:r>
         <w:rPr>
           <w:rFonts w:cs="Calibri"/>
-          <w:highlight w:val="yellow"/>
           <w:shd w:val="clear" w:color="auto" w:fill="F7F7F8"/>
         </w:rPr>
         <w:t>the molecular-ion complexes used for mass spectrometry analysis. For instance, a lipid molecule can create adducts with sodium ions, ammonium ions, or hydrogen ions, each yielding distinct m/z values while representing the same molecular species.</w:t>
@@ -3652,14 +3646,12 @@
         <w:rPr>
           <w:rFonts w:ascii="Calibri" w:eastAsia="Times New Roman" w:hAnsi="Calibri" w:cs="Calibri"/>
           <w:color w:val="000000"/>
-          <w:highlight w:val="yellow"/>
         </w:rPr>
       </w:pPr>
       <w:r>
         <w:rPr>
           <w:rFonts w:ascii="Calibri" w:eastAsia="Times New Roman" w:hAnsi="Calibri" w:cs="Calibri"/>
           <w:color w:val="000000"/>
-          <w:highlight w:val="yellow"/>
         </w:rPr>
         <w:t xml:space="preserve">Adduct_cf – </w:t>
       </w:r>
@@ -3667,7 +3659,6 @@
         <w:rPr>
           <w:rFonts w:ascii="Calibri" w:eastAsia="Times New Roman" w:hAnsi="Calibri" w:cs="Calibri"/>
           <w:color w:val="000000"/>
-          <w:highlight w:val="yellow"/>
         </w:rPr>
         <w:t>the chemical formula of the lipid including the adduct</w:t>
       </w:r>
@@ -3685,7 +3676,6 @@
         <w:rPr>
           <w:rFonts w:ascii="Calibri" w:eastAsia="Times New Roman" w:hAnsi="Calibri" w:cs="Calibri"/>
           <w:color w:val="000000"/>
-          <w:highlight w:val="yellow"/>
         </w:rPr>
         <w:t>l</w:t>
       </w:r>
@@ -3693,7 +3683,6 @@
         <w:rPr>
           <w:rFonts w:ascii="Calibri" w:eastAsia="Times New Roman" w:hAnsi="Calibri" w:cs="Calibri"/>
           <w:color w:val="000000"/>
-          <w:highlight w:val="yellow"/>
         </w:rPr>
         <w:t>iterature_n</w:t>
       </w:r>
@@ -3702,7 +3691,6 @@
         <w:rPr>
           <w:rFonts w:ascii="Calibri" w:eastAsia="Times New Roman" w:hAnsi="Calibri" w:cs="Calibri"/>
           <w:color w:val="000000"/>
-          <w:highlight w:val="yellow"/>
         </w:rPr>
         <w:t xml:space="preserve"> – </w:t>
       </w:r>
@@ -3710,7 +3698,6 @@
         <w:rPr>
           <w:rFonts w:ascii="Calibri" w:eastAsia="Times New Roman" w:hAnsi="Calibri" w:cs="Calibri"/>
           <w:color w:val="000000"/>
-          <w:highlight w:val="yellow"/>
         </w:rPr>
         <w:t xml:space="preserve">the number of </w:t>
       </w:r>
@@ -3719,7 +3706,6 @@
         <w:rPr>
           <w:rFonts w:ascii="Calibri" w:eastAsia="Times New Roman" w:hAnsi="Calibri" w:cs="Calibri"/>
           <w:color w:val="000000"/>
-          <w:highlight w:val="yellow"/>
         </w:rPr>
         <w:t>deuteriums</w:t>
       </w:r>
@@ -3728,7 +3714,6 @@
         <w:rPr>
           <w:rFonts w:ascii="Calibri" w:eastAsia="Times New Roman" w:hAnsi="Calibri" w:cs="Calibri"/>
           <w:color w:val="000000"/>
-          <w:highlight w:val="yellow"/>
         </w:rPr>
         <w:t xml:space="preserve"> that can be incorporated. You likely won’t have literature n-values for lipids, so leave this column blank and DeuteRater will calculate empirical n-values to populate the column</w:t>
       </w:r>
@@ -3744,21 +3729,12 @@
     </w:p>
     <w:p>
       <w:r>
-        <w:rPr>
-          <w:highlight w:val="yellow"/>
-        </w:rPr>
         <w:t xml:space="preserve">Only </w:t>
       </w:r>
       <w:r>
-        <w:rPr>
-          <w:highlight w:val="yellow"/>
-        </w:rPr>
         <w:t>molecules</w:t>
       </w:r>
       <w:r>
-        <w:rPr>
-          <w:highlight w:val="yellow"/>
-        </w:rPr>
         <w:t xml:space="preserve"> you put into this document will be included in the search, so if you wish to search for multiple post translational modifications, or multiple charge states each must be on a separate line.</w:t>
       </w:r>
     </w:p>
@@ -3810,7 +3786,7 @@
                     <pic:cNvPicPr/>
                   </pic:nvPicPr>
                   <pic:blipFill>
-                    <a:blip r:embed="rId11"/>
+                    <a:blip r:embed="rId13"/>
                     <a:stretch>
                       <a:fillRect/>
                     </a:stretch>
@@ -3936,7 +3912,7 @@
               </wp:anchor>
             </w:drawing>
           </mc:Choice>
-          <mc:Fallback xmlns:w16sdtdh="http://schemas.microsoft.com/office/word/2020/wordml/sdtdatahash" xmlns:w16du="http://schemas.microsoft.com/office/word/2023/wordml/word16du" xmlns:w16="http://schemas.microsoft.com/office/word/2018/wordml" xmlns:w16cex="http://schemas.microsoft.com/office/word/2018/wordml/cex" xmlns:oel="http://schemas.microsoft.com/office/2019/extlst">
+          <mc:Fallback xmlns:oel="http://schemas.microsoft.com/office/2019/extlst" xmlns:w16cex="http://schemas.microsoft.com/office/word/2018/wordml/cex" xmlns:w16="http://schemas.microsoft.com/office/word/2018/wordml" xmlns:w16du="http://schemas.microsoft.com/office/word/2023/wordml/word16du" xmlns:w16sdtdh="http://schemas.microsoft.com/office/word/2020/wordml/sdtdatahash">
             <w:pict>
               <v:rect w14:anchorId="34653E87" id="Rectangle 11" o:spid="_x0000_s1026" style="position:absolute;margin-left:-249.75pt;margin-top:222.75pt;width:246pt;height:163.5pt;z-index:251664384;visibility:visible;mso-wrap-style:square;mso-width-percent:0;mso-height-percent:0;mso-wrap-distance-left:9pt;mso-wrap-distance-top:0;mso-wrap-distance-right:9pt;mso-wrap-distance-bottom:0;mso-position-horizontal:absolute;mso-position-horizontal-relative:right-margin-area;mso-position-vertical:absolute;mso-position-vertical-relative:text;mso-width-percent:0;mso-height-percent:0;mso-width-relative:margin;mso-height-relative:margin;v-text-anchor:middle" o:gfxdata="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" filled="f" strokecolor="#00b0f0" strokeweight="1.5pt">
                 <w10:wrap anchorx="margin"/>
@@ -4015,7 +3991,7 @@
               </wp:anchor>
             </w:drawing>
           </mc:Choice>
-          <mc:Fallback xmlns:w16sdtdh="http://schemas.microsoft.com/office/word/2020/wordml/sdtdatahash" xmlns:w16du="http://schemas.microsoft.com/office/word/2023/wordml/word16du" xmlns:w16="http://schemas.microsoft.com/office/word/2018/wordml" xmlns:w16cex="http://schemas.microsoft.com/office/word/2018/wordml/cex" xmlns:oel="http://schemas.microsoft.com/office/2019/extlst">
+          <mc:Fallback xmlns:oel="http://schemas.microsoft.com/office/2019/extlst" xmlns:w16cex="http://schemas.microsoft.com/office/word/2018/wordml/cex" xmlns:w16="http://schemas.microsoft.com/office/word/2018/wordml" xmlns:w16du="http://schemas.microsoft.com/office/word/2023/wordml/word16du" xmlns:w16sdtdh="http://schemas.microsoft.com/office/word/2020/wordml/sdtdatahash">
             <w:pict>
               <v:rect w14:anchorId="4868490D" id="Rectangle 10" o:spid="_x0000_s1026" style="position:absolute;margin-left:197.05pt;margin-top:174.75pt;width:248.25pt;height:39pt;z-index:251662336;visibility:visible;mso-wrap-style:square;mso-width-percent:0;mso-wrap-distance-left:9pt;mso-wrap-distance-top:0;mso-wrap-distance-right:9pt;mso-wrap-distance-bottom:0;mso-position-horizontal:right;mso-position-horizontal-relative:margin;mso-position-vertical:absolute;mso-position-vertical-relative:text;mso-width-percent:0;mso-width-relative:margin;v-text-anchor:middle" o:gfxdata="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" filled="f" strokecolor="red" strokeweight="1.5pt">
                 <w10:wrap anchorx="margin"/>
@@ -4044,7 +4020,7 @@
                     <pic:cNvPicPr/>
                   </pic:nvPicPr>
                   <pic:blipFill>
-                    <a:blip r:embed="rId12"/>
+                    <a:blip r:embed="rId14"/>
                     <a:stretch>
                       <a:fillRect/>
                     </a:stretch>
@@ -4092,7 +4068,7 @@
                     <pic:cNvPicPr/>
                   </pic:nvPicPr>
                   <pic:blipFill>
-                    <a:blip r:embed="rId13"/>
+                    <a:blip r:embed="rId15"/>
                     <a:stretch>
                       <a:fillRect/>
                     </a:stretch>
@@ -4139,7 +4115,7 @@
                     <pic:cNvPicPr/>
                   </pic:nvPicPr>
                   <pic:blipFill>
-                    <a:blip r:embed="rId14"/>
+                    <a:blip r:embed="rId16"/>
                     <a:stretch>
                       <a:fillRect/>
                     </a:stretch>
@@ -4219,7 +4195,7 @@
                     <pic:cNvPicPr/>
                   </pic:nvPicPr>
                   <pic:blipFill>
-                    <a:blip r:embed="rId15"/>
+                    <a:blip r:embed="rId17"/>
                     <a:stretch>
                       <a:fillRect/>
                     </a:stretch>
@@ -4287,7 +4263,7 @@
                     <pic:cNvPicPr/>
                   </pic:nvPicPr>
                   <pic:blipFill>
-                    <a:blip r:embed="rId16"/>
+                    <a:blip r:embed="rId18"/>
                     <a:stretch>
                       <a:fillRect/>
                     </a:stretch>
@@ -4505,13 +4481,25 @@
         <w:rPr>
           <w:highlight w:val="cyan"/>
         </w:rPr>
-        <w:t xml:space="preserve">.  Us the </w:t>
-      </w:r>
-      <w:proofErr w:type="spellStart"/>
+        <w:t>.  Us</w:t>
+      </w:r>
       <w:r>
         <w:rPr>
           <w:highlight w:val="cyan"/>
         </w:rPr>
+        <w:t>e</w:t>
+      </w:r>
+      <w:r>
+        <w:rPr>
+          <w:highlight w:val="cyan"/>
+        </w:rPr>
+        <w:t xml:space="preserve"> the </w:t>
+      </w:r>
+      <w:proofErr w:type="spellStart"/>
+      <w:r>
+        <w:rPr>
+          <w:highlight w:val="cyan"/>
+        </w:rPr>
         <w:t>peakpicking</w:t>
       </w:r>
       <w:proofErr w:type="spellEnd"/>
@@ -4521,6 +4509,8 @@
         </w:rPr>
         <w:t xml:space="preserve"> setting to centroid.</w:t>
       </w:r>
+      <w:bookmarkStart w:id="11" w:name="_GoBack"/>
+      <w:bookmarkEnd w:id="11"/>
     </w:p>
     <w:p>
       <w:r>
@@ -4551,7 +4541,7 @@
                     <pic:cNvPicPr/>
                   </pic:nvPicPr>
                   <pic:blipFill>
-                    <a:blip r:embed="rId17"/>
+                    <a:blip r:embed="rId19"/>
                     <a:stretch>
                       <a:fillRect/>
                     </a:stretch>
@@ -4598,7 +4588,7 @@
                     <pic:cNvPicPr/>
                   </pic:nvPicPr>
                   <pic:blipFill>
-                    <a:blip r:embed="rId18"/>
+                    <a:blip r:embed="rId20"/>
                     <a:stretch>
                       <a:fillRect/>
                     </a:stretch>
@@ -5289,11 +5279,11 @@
       <w:pPr>
         <w:pStyle w:val="Heading2"/>
       </w:pPr>
-      <w:bookmarkStart w:id="11" w:name="_Toc183194546"/>
+      <w:bookmarkStart w:id="12" w:name="_Toc183194546"/>
       <w:r>
         <w:t>Rate Calculation – Provide Time and Enrichment</w:t>
       </w:r>
-      <w:bookmarkEnd w:id="11"/>
+      <w:bookmarkEnd w:id="12"/>
     </w:p>
     <w:p>
       <w:pPr>
@@ -5400,7 +5390,7 @@
                     <pic:cNvPicPr/>
                   </pic:nvPicPr>
                   <pic:blipFill>
-                    <a:blip r:embed="rId19"/>
+                    <a:blip r:embed="rId21"/>
                     <a:stretch>
                       <a:fillRect/>
                     </a:stretch>
@@ -5846,11 +5836,11 @@
       <w:pPr>
         <w:pStyle w:val="Heading2"/>
       </w:pPr>
-      <w:bookmarkStart w:id="12" w:name="_Toc183194547"/>
+      <w:bookmarkStart w:id="13" w:name="_Toc183194547"/>
       <w:r>
         <w:t>Rate Calculation – Combine Extracted Files</w:t>
       </w:r>
-      <w:bookmarkEnd w:id="12"/>
+      <w:bookmarkEnd w:id="13"/>
     </w:p>
     <w:p>
       <w:r>
@@ -6025,14 +6015,14 @@
       <w:pPr>
         <w:pStyle w:val="Heading2"/>
       </w:pPr>
-      <w:bookmarkStart w:id="13" w:name="_Toc183194548"/>
+      <w:bookmarkStart w:id="14" w:name="_Toc183194548"/>
       <w:r>
         <w:t xml:space="preserve">Rate Calculation – </w:t>
       </w:r>
       <w:r>
         <w:t>Calculate Baseline Enrichment</w:t>
       </w:r>
-      <w:bookmarkEnd w:id="13"/>
+      <w:bookmarkEnd w:id="14"/>
     </w:p>
     <w:p>
       <w:r>
@@ -6095,11 +6085,11 @@
       <w:pPr>
         <w:pStyle w:val="Heading2"/>
       </w:pPr>
-      <w:bookmarkStart w:id="14" w:name="_Toc183194549"/>
+      <w:bookmarkStart w:id="15" w:name="_Toc183194549"/>
       <w:r>
         <w:t>Rate Calculation – Rate Calculation</w:t>
       </w:r>
-      <w:bookmarkEnd w:id="14"/>
+      <w:bookmarkEnd w:id="15"/>
     </w:p>
     <w:p>
       <w:r>
@@ -6461,7 +6451,7 @@
           <w:szCs w:val="28"/>
         </w:rPr>
       </w:pPr>
-      <w:bookmarkStart w:id="15" w:name="_Toc183194550"/>
+      <w:bookmarkStart w:id="16" w:name="_Toc183194550"/>
       <w:r>
         <w:rPr>
           <w:sz w:val="28"/>
@@ -6470,7 +6460,7 @@
         <w:lastRenderedPageBreak/>
         <w:t>Settings</w:t>
       </w:r>
-      <w:bookmarkEnd w:id="15"/>
+      <w:bookmarkEnd w:id="16"/>
     </w:p>
     <w:p>
       <w:r>
@@ -6517,11 +6507,11 @@
       <w:pPr>
         <w:pStyle w:val="Heading2"/>
       </w:pPr>
-      <w:bookmarkStart w:id="16" w:name="_Toc183194551"/>
+      <w:bookmarkStart w:id="17" w:name="_Toc183194551"/>
       <w:r>
         <w:t>Settings Menu</w:t>
       </w:r>
-      <w:bookmarkEnd w:id="16"/>
+      <w:bookmarkEnd w:id="17"/>
     </w:p>
     <w:p>
       <w:pPr>
@@ -6614,7 +6604,7 @@
               </wp:anchor>
             </w:drawing>
           </mc:Choice>
-          <mc:Fallback xmlns:w16sdtdh="http://schemas.microsoft.com/office/word/2020/wordml/sdtdatahash" xmlns:w16du="http://schemas.microsoft.com/office/word/2023/wordml/word16du" xmlns:w16="http://schemas.microsoft.com/office/word/2018/wordml" xmlns:w16cex="http://schemas.microsoft.com/office/word/2018/wordml/cex" xmlns:oel="http://schemas.microsoft.com/office/2019/extlst">
+          <mc:Fallback xmlns:oel="http://schemas.microsoft.com/office/2019/extlst" xmlns:w16cex="http://schemas.microsoft.com/office/word/2018/wordml/cex" xmlns:w16="http://schemas.microsoft.com/office/word/2018/wordml" xmlns:w16du="http://schemas.microsoft.com/office/word/2023/wordml/word16du" xmlns:w16sdtdh="http://schemas.microsoft.com/office/word/2020/wordml/sdtdatahash">
             <w:pict>
               <v:rect w14:anchorId="2B3D9DEC" id="Rectangle 22" o:spid="_x0000_s1026" style="position:absolute;margin-left:-7.45pt;margin-top:18.45pt;width:54pt;height:15.75pt;z-index:251666432;visibility:visible;mso-wrap-style:square;mso-width-percent:0;mso-height-percent:0;mso-wrap-distance-left:9pt;mso-wrap-distance-top:0;mso-wrap-distance-right:9pt;mso-wrap-distance-bottom:0;mso-position-horizontal:absolute;mso-position-horizontal-relative:margin;mso-position-vertical:absolute;mso-position-vertical-relative:text;mso-width-percent:0;mso-height-percent:0;mso-width-relative:margin;mso-height-relative:margin;v-text-anchor:middle" o:gfxdata="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" filled="f" strokecolor="red" strokeweight="2.25pt">
                 <w10:wrap anchorx="margin"/>
@@ -6643,7 +6633,7 @@
                     <pic:cNvPicPr/>
                   </pic:nvPicPr>
                   <pic:blipFill>
-                    <a:blip r:embed="rId20"/>
+                    <a:blip r:embed="rId22"/>
                     <a:stretch>
                       <a:fillRect/>
                     </a:stretch>
@@ -6692,7 +6682,7 @@
                     <pic:cNvPicPr/>
                   </pic:nvPicPr>
                   <pic:blipFill>
-                    <a:blip r:embed="rId21"/>
+                    <a:blip r:embed="rId23"/>
                     <a:stretch>
                       <a:fillRect/>
                     </a:stretch>
@@ -6890,7 +6880,7 @@
       <w:r>
         <w:t xml:space="preserve"> </w:t>
       </w:r>
-      <w:bookmarkStart w:id="17" w:name="_Hlk86052874"/>
+      <w:bookmarkStart w:id="18" w:name="_Hlk86052874"/>
       <w:r>
         <w:t>the number of processor cores to use for calculations if “Recognize available cores” is set to “No”.</w:t>
       </w:r>
@@ -7165,7 +7155,7 @@
         <w:t>Combine Extraction</w:t>
       </w:r>
     </w:p>
-    <w:bookmarkEnd w:id="17"/>
+    <w:bookmarkEnd w:id="18"/>
     <w:p>
       <w:proofErr w:type="spellStart"/>
       <w:r>
@@ -7850,11 +7840,11 @@
       <w:pPr>
         <w:pStyle w:val="Heading2"/>
       </w:pPr>
-      <w:bookmarkStart w:id="18" w:name="_Toc183194552"/>
+      <w:bookmarkStart w:id="19" w:name="_Toc183194552"/>
       <w:r>
         <w:t>Adjusting Defaults or non-Menu Settings</w:t>
       </w:r>
-      <w:bookmarkEnd w:id="18"/>
+      <w:bookmarkEnd w:id="19"/>
     </w:p>
     <w:p>
       <w:r>
@@ -7936,7 +7926,7 @@
               </wp:anchor>
             </w:drawing>
           </mc:Choice>
-          <mc:Fallback xmlns:w16sdtdh="http://schemas.microsoft.com/office/word/2020/wordml/sdtdatahash" xmlns:w16du="http://schemas.microsoft.com/office/word/2023/wordml/word16du" xmlns:w16="http://schemas.microsoft.com/office/word/2018/wordml" xmlns:w16cex="http://schemas.microsoft.com/office/word/2018/wordml/cex" xmlns:oel="http://schemas.microsoft.com/office/2019/extlst">
+          <mc:Fallback xmlns:oel="http://schemas.microsoft.com/office/2019/extlst" xmlns:w16cex="http://schemas.microsoft.com/office/word/2018/wordml/cex" xmlns:w16="http://schemas.microsoft.com/office/word/2018/wordml" xmlns:w16du="http://schemas.microsoft.com/office/word/2023/wordml/word16du" xmlns:w16sdtdh="http://schemas.microsoft.com/office/word/2020/wordml/sdtdatahash">
             <w:pict>
               <v:rect w14:anchorId="7C9F1A25" id="Rectangle 25" o:spid="_x0000_s1026" style="position:absolute;margin-left:27pt;margin-top:152.3pt;width:355.5pt;height:17.25pt;z-index:251668480;visibility:visible;mso-wrap-style:square;mso-width-percent:0;mso-height-percent:0;mso-wrap-distance-left:9pt;mso-wrap-distance-top:0;mso-wrap-distance-right:9pt;mso-wrap-distance-bottom:0;mso-position-horizontal:absolute;mso-position-horizontal-relative:margin;mso-position-vertical:absolute;mso-position-vertical-relative:text;mso-width-percent:0;mso-height-percent:0;mso-width-relative:margin;mso-height-relative:margin;v-text-anchor:middle" o:gfxdata="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" filled="f" strokecolor="red" strokeweight="2.25pt">
                 <w10:wrap anchorx="margin"/>
@@ -7965,7 +7955,7 @@
                     <pic:cNvPicPr/>
                   </pic:nvPicPr>
                   <pic:blipFill>
-                    <a:blip r:embed="rId22"/>
+                    <a:blip r:embed="rId24"/>
                     <a:stretch>
                       <a:fillRect/>
                     </a:stretch>
@@ -8095,7 +8085,7 @@
               </wp:anchor>
             </w:drawing>
           </mc:Choice>
-          <mc:Fallback xmlns:w16sdtdh="http://schemas.microsoft.com/office/word/2020/wordml/sdtdatahash" xmlns:w16du="http://schemas.microsoft.com/office/word/2023/wordml/word16du" xmlns:w16="http://schemas.microsoft.com/office/word/2018/wordml" xmlns:w16cex="http://schemas.microsoft.com/office/word/2018/wordml/cex" xmlns:oel="http://schemas.microsoft.com/office/2019/extlst">
+          <mc:Fallback xmlns:oel="http://schemas.microsoft.com/office/2019/extlst" xmlns:w16cex="http://schemas.microsoft.com/office/word/2018/wordml/cex" xmlns:w16="http://schemas.microsoft.com/office/word/2018/wordml" xmlns:w16du="http://schemas.microsoft.com/office/word/2023/wordml/word16du" xmlns:w16sdtdh="http://schemas.microsoft.com/office/word/2020/wordml/sdtdatahash">
             <w:pict>
               <v:rect w14:anchorId="5C51B3A4" id="Rectangle 27" o:spid="_x0000_s1026" style="position:absolute;margin-left:0;margin-top:139.3pt;width:429.75pt;height:16.5pt;z-index:251670528;visibility:visible;mso-wrap-style:square;mso-width-percent:0;mso-height-percent:0;mso-wrap-distance-left:9pt;mso-wrap-distance-top:0;mso-wrap-distance-right:9pt;mso-wrap-distance-bottom:0;mso-position-horizontal:left;mso-position-horizontal-relative:margin;mso-position-vertical:absolute;mso-position-vertical-relative:text;mso-width-percent:0;mso-height-percent:0;mso-width-relative:margin;mso-height-relative:margin;v-text-anchor:middle" o:gfxdata="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" filled="f" strokecolor="red" strokeweight="2.25pt">
                 <w10:wrap anchorx="margin"/>
@@ -8177,7 +8167,7 @@
               </wp:anchor>
             </w:drawing>
           </mc:Choice>
-          <mc:Fallback xmlns:w16sdtdh="http://schemas.microsoft.com/office/word/2020/wordml/sdtdatahash" xmlns:w16du="http://schemas.microsoft.com/office/word/2023/wordml/word16du" xmlns:w16="http://schemas.microsoft.com/office/word/2018/wordml" xmlns:w16cex="http://schemas.microsoft.com/office/word/2018/wordml/cex" xmlns:oel="http://schemas.microsoft.com/office/2019/extlst">
+          <mc:Fallback xmlns:oel="http://schemas.microsoft.com/office/2019/extlst" xmlns:w16cex="http://schemas.microsoft.com/office/word/2018/wordml/cex" xmlns:w16="http://schemas.microsoft.com/office/word/2018/wordml" xmlns:w16du="http://schemas.microsoft.com/office/word/2023/wordml/word16du" xmlns:w16sdtdh="http://schemas.microsoft.com/office/word/2020/wordml/sdtdatahash">
             <w:pict>
               <v:rect w14:anchorId="0FB281D1" id="Rectangle 28" o:spid="_x0000_s1026" style="position:absolute;margin-left:3.75pt;margin-top:65.8pt;width:439.5pt;height:16.5pt;z-index:251672576;visibility:visible;mso-wrap-style:square;mso-width-percent:0;mso-height-percent:0;mso-wrap-distance-left:9pt;mso-wrap-distance-top:0;mso-wrap-distance-right:9pt;mso-wrap-distance-bottom:0;mso-position-horizontal:absolute;mso-position-horizontal-relative:margin;mso-position-vertical:absolute;mso-position-vertical-relative:text;mso-width-percent:0;mso-height-percent:0;mso-width-relative:margin;mso-height-relative:margin;v-text-anchor:middle" o:gfxdata="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" filled="f" strokecolor="red" strokeweight="2.25pt">
                 <w10:wrap anchorx="margin"/>
@@ -8206,7 +8196,7 @@
                     <pic:cNvPicPr/>
                   </pic:nvPicPr>
                   <pic:blipFill>
-                    <a:blip r:embed="rId23"/>
+                    <a:blip r:embed="rId25"/>
                     <a:stretch>
                       <a:fillRect/>
                     </a:stretch>
@@ -8311,7 +8301,7 @@
                     <pic:cNvPicPr/>
                   </pic:nvPicPr>
                   <pic:blipFill>
-                    <a:blip r:embed="rId24"/>
+                    <a:blip r:embed="rId26"/>
                     <a:stretch>
                       <a:fillRect/>
                     </a:stretch>
@@ -8413,7 +8403,7 @@
           <w:sz w:val="28"/>
         </w:rPr>
       </w:pPr>
-      <w:bookmarkStart w:id="19" w:name="_Toc183194553"/>
+      <w:bookmarkStart w:id="20" w:name="_Toc183194553"/>
       <w:proofErr w:type="spellStart"/>
       <w:r>
         <w:rPr>
@@ -8430,7 +8420,7 @@
         </w:rPr>
         <w:t>settings.yaml</w:t>
       </w:r>
-      <w:bookmarkEnd w:id="19"/>
+      <w:bookmarkEnd w:id="20"/>
       <w:proofErr w:type="spellEnd"/>
       <w:proofErr w:type="gramEnd"/>
     </w:p>
@@ -8772,7 +8762,7 @@
           <w:sz w:val="32"/>
         </w:rPr>
       </w:pPr>
-      <w:bookmarkStart w:id="20" w:name="_Toc183194554"/>
+      <w:bookmarkStart w:id="21" w:name="_Toc183194554"/>
       <w:proofErr w:type="spellStart"/>
       <w:r>
         <w:rPr>
@@ -8781,7 +8771,7 @@
         </w:rPr>
         <w:t>Settings.yaml</w:t>
       </w:r>
-      <w:bookmarkEnd w:id="20"/>
+      <w:bookmarkEnd w:id="21"/>
       <w:proofErr w:type="spellEnd"/>
     </w:p>
     <w:p>
@@ -9915,12 +9905,7 @@
         <w:t xml:space="preserve"> –</w:t>
       </w:r>
       <w:r>
-        <w:t xml:space="preserve"> if optimization graphs are create</w:t>
-      </w:r>
-      <w:bookmarkStart w:id="21" w:name="_GoBack"/>
-      <w:bookmarkEnd w:id="21"/>
-      <w:r>
-        <w:t xml:space="preserve">d because of the </w:t>
+        <w:t xml:space="preserve"> if optimization graphs are created because of the </w:t>
       </w:r>
       <w:proofErr w:type="spellStart"/>
       <w:r>
@@ -10575,7 +10560,7 @@
               </wp:anchor>
             </w:drawing>
           </mc:Choice>
-          <mc:Fallback xmlns:w16sdtdh="http://schemas.microsoft.com/office/word/2020/wordml/sdtdatahash" xmlns:w16du="http://schemas.microsoft.com/office/word/2023/wordml/word16du" xmlns:w16="http://schemas.microsoft.com/office/word/2018/wordml" xmlns:w16cex="http://schemas.microsoft.com/office/word/2018/wordml/cex" xmlns:oel="http://schemas.microsoft.com/office/2019/extlst">
+          <mc:Fallback xmlns:oel="http://schemas.microsoft.com/office/2019/extlst" xmlns:w16cex="http://schemas.microsoft.com/office/word/2018/wordml/cex" xmlns:w16="http://schemas.microsoft.com/office/word/2018/wordml" xmlns:w16du="http://schemas.microsoft.com/office/word/2023/wordml/word16du" xmlns:w16sdtdh="http://schemas.microsoft.com/office/word/2020/wordml/sdtdatahash">
             <w:pict>
               <v:rect w14:anchorId="3D310D6D" id="Rectangle 20" o:spid="_x0000_s1026" style="position:absolute;margin-left:27pt;margin-top:153pt;width:5in;height:16.5pt;z-index:251674624;visibility:visible;mso-wrap-style:square;mso-width-percent:0;mso-height-percent:0;mso-wrap-distance-left:9pt;mso-wrap-distance-top:0;mso-wrap-distance-right:9pt;mso-wrap-distance-bottom:0;mso-position-horizontal:absolute;mso-position-horizontal-relative:margin;mso-position-vertical:absolute;mso-position-vertical-relative:text;mso-width-percent:0;mso-height-percent:0;mso-width-relative:margin;mso-height-relative:margin;v-text-anchor:middle" o:gfxdata="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" filled="f" strokecolor="red" strokeweight="2.25pt">
                 <w10:wrap anchorx="margin"/>
@@ -10604,7 +10589,7 @@
                     <pic:cNvPicPr/>
                   </pic:nvPicPr>
                   <pic:blipFill>
-                    <a:blip r:embed="rId22"/>
+                    <a:blip r:embed="rId24"/>
                     <a:stretch>
                       <a:fillRect/>
                     </a:stretch>
@@ -10689,319 +10674,6 @@
             <wp:extent cx="5943600" cy="1365250"/>
             <wp:effectExtent l="0" t="0" r="0" b="6350"/>
             <wp:docPr id="34" name="Picture 34"/>
-            <wp:cNvGraphicFramePr>
-              <a:graphicFrameLocks xmlns:a="http://schemas.openxmlformats.org/drawingml/2006/main" noChangeAspect="1"/>
-            </wp:cNvGraphicFramePr>
-            <a:graphic xmlns:a="http://schemas.openxmlformats.org/drawingml/2006/main">
-              <a:graphicData uri="http://schemas.openxmlformats.org/drawingml/2006/picture">
-                <pic:pic xmlns:pic="http://schemas.openxmlformats.org/drawingml/2006/picture">
-                  <pic:nvPicPr>
-                    <pic:cNvPr id="1" name=""/>
-                    <pic:cNvPicPr/>
-                  </pic:nvPicPr>
-                  <pic:blipFill>
-                    <a:blip r:embed="rId25"/>
-                    <a:stretch>
-                      <a:fillRect/>
-                    </a:stretch>
-                  </pic:blipFill>
-                  <pic:spPr>
-                    <a:xfrm>
-                      <a:off x="0" y="0"/>
-                      <a:ext cx="5943600" cy="1365250"/>
-                    </a:xfrm>
-                    <a:prstGeom prst="rect">
-                      <a:avLst/>
-                    </a:prstGeom>
-                  </pic:spPr>
-                </pic:pic>
-              </a:graphicData>
-            </a:graphic>
-          </wp:inline>
-        </w:drawing>
-      </w:r>
-    </w:p>
-    <w:p>
-      <w:r>
-        <w:t>This is based on data that came with the emass algorithm</w:t>
-      </w:r>
-      <w:r>
-        <w:fldChar w:fldCharType="begin"/>
-      </w:r>
-      <w:r>
-        <w:instrText xml:space="preserve"> ADDIN EN.CITE &lt;EndNote&gt;&lt;Cite&gt;&lt;Author&gt;Rockwood&lt;/Author&gt;&lt;Year&gt;2006&lt;/Year&gt;&lt;RecNum&gt;61&lt;/RecNum&gt;&lt;DisplayText&gt;&lt;style face="superscript"&gt;2&lt;/style&gt;&lt;/DisplayText&gt;&lt;record&gt;&lt;rec-number&gt;61&lt;/rec-number&gt;&lt;foreign-keys&gt;&lt;key app="EN" db-id="fpdv9fppfp5tsyed2t3v0fskps2apv095w2e" timestamp="1617649830" guid="899b4f48-5faf-4975-8ca1-05283a49d647"&gt;61&lt;/key&gt;&lt;/foreign-keys&gt;&lt;ref-type name="Journal Article"&gt;17&lt;/ref-type&gt;&lt;contributors&gt;&lt;authors&gt;&lt;author&gt;Rockwood, A. L.&lt;/author&gt;&lt;author&gt;Haimi, P.&lt;/author&gt;&lt;/authors&gt;&lt;/contributors&gt;&lt;titles&gt;&lt;title&gt;Efficient calculation of accurate masses of isotopic peaks&lt;/title&gt;&lt;secondary-title&gt;J Am Soc Mass Spectrom&lt;/secondary-title&gt;&lt;/titles&gt;&lt;periodical&gt;&lt;full-title&gt;J Am Soc Mass Spectrom&lt;/full-title&gt;&lt;/periodical&gt;&lt;pages&gt;415-9&lt;/pages&gt;&lt;volume&gt;17&lt;/volume&gt;&lt;number&gt;3&lt;/number&gt;&lt;edition&gt;2006/02/03&lt;/edition&gt;&lt;keywords&gt;&lt;keyword&gt;Algorithms&lt;/keyword&gt;&lt;keyword&gt;Computer Simulation&lt;/keyword&gt;&lt;keyword&gt;Mass Spectrometry&lt;/keyword&gt;&lt;keyword&gt;Models, Chemical&lt;/keyword&gt;&lt;keyword&gt;Models, Molecular&lt;/keyword&gt;&lt;keyword&gt;Molecular Weight&lt;/keyword&gt;&lt;keyword&gt;Radioisotopes&lt;/keyword&gt;&lt;keyword&gt;Reproducibility of Results&lt;/keyword&gt;&lt;keyword&gt;Sensitivity and Specificity&lt;/keyword&gt;&lt;/keywords&gt;&lt;dates&gt;&lt;year&gt;2006&lt;/year&gt;&lt;pub-dates&gt;&lt;date&gt;Mar&lt;/date&gt;&lt;/pub-dates&gt;&lt;/dates&gt;&lt;isbn&gt;1044-0305&lt;/isbn&gt;&lt;accession-num&gt;16458531&lt;/accession-num&gt;&lt;urls&gt;&lt;related-urls&gt;&lt;url&gt;https://www.ncbi.nlm.nih.gov/pubmed/16458531&lt;/url&gt;&lt;/related-urls&gt;&lt;/urls&gt;&lt;electronic-resource-num&gt;10.1016/j.jasms.2005.12.001&lt;/electronic-resource-num&gt;&lt;language&gt;eng&lt;/language&gt;&lt;/record&gt;&lt;/Cite&gt;&lt;/EndNote&gt;</w:instrText>
-      </w:r>
-      <w:r>
-        <w:fldChar w:fldCharType="separate"/>
-      </w:r>
-      <w:r>
-        <w:rPr>
-          <w:noProof/>
-          <w:vertAlign w:val="superscript"/>
-        </w:rPr>
-        <w:t>2</w:t>
-      </w:r>
-      <w:r>
-        <w:fldChar w:fldCharType="end"/>
-      </w:r>
-      <w:r>
-        <w:t>.  The only relevant columns are the isotope letter (the chemical symbol) and the “</w:t>
-      </w:r>
-      <w:proofErr w:type="spellStart"/>
-      <w:r>
-        <w:t>standard_atomic_weight</w:t>
-      </w:r>
-      <w:proofErr w:type="spellEnd"/>
-      <w:r>
-        <w:t>” which is the atomic mass weighted by isotope abundance as you would find on the periodic table.</w:t>
-      </w:r>
-    </w:p>
-    <w:p>
-      <w:pPr>
-        <w:pStyle w:val="Heading2"/>
-      </w:pPr>
-      <w:bookmarkStart w:id="24" w:name="_Toc183194557"/>
-      <w:bookmarkStart w:id="25" w:name="_Hlk86137618"/>
-      <w:r>
-        <w:t>Adjusting Amino Acids</w:t>
-      </w:r>
-      <w:bookmarkEnd w:id="24"/>
-    </w:p>
-    <w:bookmarkEnd w:id="25"/>
-    <w:p>
-      <w:r>
-        <w:t xml:space="preserve">The relevant file here </w:t>
-      </w:r>
-      <w:r>
-        <w:t xml:space="preserve">is </w:t>
-      </w:r>
-      <w:r>
-        <w:t>“</w:t>
-      </w:r>
-      <w:proofErr w:type="spellStart"/>
-      <w:r>
-        <w:t>aa_elem_compositions.tsv</w:t>
-      </w:r>
-      <w:proofErr w:type="spellEnd"/>
-      <w:r>
-        <w:t>”</w:t>
-      </w:r>
-      <w:r>
-        <w:t>.  Inside the file looks like this:</w:t>
-      </w:r>
-    </w:p>
-    <w:p>
-      <w:r>
-        <w:rPr>
-          <w:noProof/>
-        </w:rPr>
-        <w:lastRenderedPageBreak/>
-        <w:drawing>
-          <wp:inline distT="0" distB="0" distL="0" distR="0" wp14:anchorId="49D932F8" wp14:editId="2BBF2F22">
-            <wp:extent cx="5943600" cy="2898140"/>
-            <wp:effectExtent l="0" t="0" r="0" b="0"/>
-            <wp:docPr id="30" name="Picture 30"/>
-            <wp:cNvGraphicFramePr>
-              <a:graphicFrameLocks xmlns:a="http://schemas.openxmlformats.org/drawingml/2006/main" noChangeAspect="1"/>
-            </wp:cNvGraphicFramePr>
-            <a:graphic xmlns:a="http://schemas.openxmlformats.org/drawingml/2006/main">
-              <a:graphicData uri="http://schemas.openxmlformats.org/drawingml/2006/picture">
-                <pic:pic xmlns:pic="http://schemas.openxmlformats.org/drawingml/2006/picture">
-                  <pic:nvPicPr>
-                    <pic:cNvPr id="1" name=""/>
-                    <pic:cNvPicPr/>
-                  </pic:nvPicPr>
-                  <pic:blipFill>
-                    <a:blip r:embed="rId26"/>
-                    <a:stretch>
-                      <a:fillRect/>
-                    </a:stretch>
-                  </pic:blipFill>
-                  <pic:spPr>
-                    <a:xfrm>
-                      <a:off x="0" y="0"/>
-                      <a:ext cx="5943600" cy="2898140"/>
-                    </a:xfrm>
-                    <a:prstGeom prst="rect">
-                      <a:avLst/>
-                    </a:prstGeom>
-                  </pic:spPr>
-                </pic:pic>
-              </a:graphicData>
-            </a:graphic>
-          </wp:inline>
-        </w:drawing>
-      </w:r>
-    </w:p>
-    <w:p>
-      <w:r>
-        <w:t xml:space="preserve">The first column lists the one letter code for the amino acid or modified amino acid.  This does not have to be the traditional one letter code, or even a letter so long as it is unique and only one character long.  The second column is the name, mostly for your benefit.  For example, the cysteine above has the chemical formula for having an iodoacetamide modification and the name reflects this so we are not confused.  All the other columns </w:t>
-      </w:r>
-      <w:r>
-        <w:t>are elements that compose the amino acid.  A few notes:</w:t>
-      </w:r>
-    </w:p>
-    <w:p>
-      <w:pPr>
-        <w:pStyle w:val="ListParagraph"/>
-        <w:numPr>
-          <w:ilvl w:val="0"/>
-          <w:numId w:val="1"/>
-        </w:numPr>
-      </w:pPr>
-      <w:r>
-        <w:t xml:space="preserve">the elemental composition is based on the elemental composition in the middle of a peptide chain.  </w:t>
-      </w:r>
-      <w:proofErr w:type="gramStart"/>
-      <w:r>
-        <w:t>So</w:t>
-      </w:r>
-      <w:proofErr w:type="gramEnd"/>
-      <w:r>
-        <w:t xml:space="preserve"> the peptide bonds are </w:t>
-      </w:r>
-      <w:r>
-        <w:t>formed.  This is why alanine only has one Oxygen for example.</w:t>
-      </w:r>
-    </w:p>
-    <w:p>
-      <w:pPr>
-        <w:pStyle w:val="ListParagraph"/>
-        <w:numPr>
-          <w:ilvl w:val="0"/>
-          <w:numId w:val="1"/>
-        </w:numPr>
-      </w:pPr>
-      <w:r>
-        <w:t xml:space="preserve">Amino acids may be freely adjusted, renamed or have their composition changed.  But remember that the change will affect all future </w:t>
-      </w:r>
-      <w:r>
-        <w:t>DeuteRater v6</w:t>
-      </w:r>
-      <w:r>
-        <w:t xml:space="preserve"> runs until it is changed again.</w:t>
-      </w:r>
-    </w:p>
-    <w:p>
-      <w:pPr>
-        <w:pStyle w:val="ListParagraph"/>
-        <w:numPr>
-          <w:ilvl w:val="0"/>
-          <w:numId w:val="1"/>
-        </w:numPr>
-      </w:pPr>
-      <w:r>
-        <w:t xml:space="preserve">if you wish you may add a new element to the right of the table.  The column must be </w:t>
-      </w:r>
-      <w:r>
-        <w:t>filled but</w:t>
-      </w:r>
-      <w:r>
-        <w:t xml:space="preserve"> it may be filled with zeroes. It must be a known element in the “</w:t>
-      </w:r>
-      <w:proofErr w:type="spellStart"/>
-      <w:r>
-        <w:t>elements.tsv</w:t>
-      </w:r>
-      <w:proofErr w:type="spellEnd"/>
-      <w:r>
-        <w:t>” file discussed in section “</w:t>
-      </w:r>
-      <w:r>
-        <w:t>Adding new elements</w:t>
-      </w:r>
-      <w:r>
-        <w:t>”.  “X” is not valid.</w:t>
-      </w:r>
-    </w:p>
-    <w:p>
-      <w:pPr>
-        <w:pStyle w:val="ListParagraph"/>
-        <w:numPr>
-          <w:ilvl w:val="0"/>
-          <w:numId w:val="1"/>
-        </w:numPr>
-      </w:pPr>
-      <w:r>
-        <w:t xml:space="preserve">There is an internal location in the </w:t>
-      </w:r>
-      <w:r>
-        <w:t>DeuteRater v6</w:t>
-      </w:r>
-      <w:r>
-        <w:t xml:space="preserve"> code which must know the element to add it.  Currently, it knows, H, C, N, O, P, S, F, D (required deuterium for a standard or similar), Cl, Br, I, and Si.  If you require a different element you must use the python version (the location to alter is the emass.py in the utils folder.  Line 213 has the “</w:t>
-      </w:r>
-      <w:proofErr w:type="spellStart"/>
-      <w:r>
-        <w:t>master_isotope</w:t>
-      </w:r>
-      <w:proofErr w:type="spellEnd"/>
-      <w:r>
-        <w:t>” dictionary.  Use the other elements as a model and add to the dictionary between the curly braces).</w:t>
-      </w:r>
-    </w:p>
-    <w:p>
-      <w:pPr>
-        <w:pStyle w:val="ListParagraph"/>
-        <w:numPr>
-          <w:ilvl w:val="0"/>
-          <w:numId w:val="1"/>
-        </w:numPr>
-      </w:pPr>
-      <w:r>
-        <w:t>If you add a new amino acid, remember to add the deuterium amount of any new amino acids you add as described in “</w:t>
-      </w:r>
-      <w:r>
-        <w:t>Adding new Labeling Schemes</w:t>
-      </w:r>
-      <w:r>
-        <w:t xml:space="preserve">” </w:t>
-      </w:r>
-    </w:p>
-    <w:p>
-      <w:pPr>
-        <w:pStyle w:val="Heading2"/>
-      </w:pPr>
-      <w:bookmarkStart w:id="26" w:name="_Toc183194558"/>
-      <w:bookmarkStart w:id="27" w:name="_Hlk86052215"/>
-      <w:r>
-        <w:t>Adjusting Post Translational Modifications</w:t>
-      </w:r>
-      <w:bookmarkEnd w:id="26"/>
-    </w:p>
-    <w:p>
-      <w:r>
-        <w:t xml:space="preserve">Post-translational modifications </w:t>
-      </w:r>
-      <w:r>
-        <w:t>can be used in two different ways.  The first, required no matter what, is to adjust the “</w:t>
-      </w:r>
-      <w:proofErr w:type="spellStart"/>
-      <w:r>
-        <w:t>aa_elem_compositions.tsv</w:t>
-      </w:r>
-      <w:proofErr w:type="spellEnd"/>
-      <w:r>
-        <w:t>” as described in “</w:t>
-      </w:r>
-      <w:r>
-        <w:t>Adjusting Amino Acids</w:t>
-      </w:r>
-      <w:r>
-        <w:t>”. As an example:</w:t>
-      </w:r>
-    </w:p>
-    <w:p>
-      <w:r>
-        <w:rPr>
-          <w:noProof/>
-        </w:rPr>
-        <w:lastRenderedPageBreak/>
-        <w:drawing>
-          <wp:inline distT="0" distB="0" distL="0" distR="0" wp14:anchorId="1DCB698C" wp14:editId="2AEBB275">
-            <wp:extent cx="5943600" cy="2273300"/>
-            <wp:effectExtent l="0" t="0" r="0" b="0"/>
-            <wp:docPr id="31" name="Picture 31"/>
             <wp:cNvGraphicFramePr>
               <a:graphicFrameLocks xmlns:a="http://schemas.openxmlformats.org/drawingml/2006/main" noChangeAspect="1"/>
             </wp:cNvGraphicFramePr>
@@ -11021,7 +10693,7 @@
                   <pic:spPr>
                     <a:xfrm>
                       <a:off x="0" y="0"/>
-                      <a:ext cx="5943600" cy="2273300"/>
+                      <a:ext cx="5943600" cy="1365250"/>
                     </a:xfrm>
                     <a:prstGeom prst="rect">
                       <a:avLst/>
@@ -11036,57 +10708,84 @@
     </w:p>
     <w:p>
       <w:r>
-        <w:t xml:space="preserve">These are variable modifications.  Replace the relevant amino acid </w:t>
-      </w:r>
-      <w:r>
-        <w:t xml:space="preserve">in your Guide file.  </w:t>
-      </w:r>
-      <w:r>
-        <w:t>So,</w:t>
-      </w:r>
-      <w:r>
-        <w:t xml:space="preserve"> if a methionine is oxidized, replace an “M” with an “m” in the relevant peptide sequence. Fixed modifications can be represented as a separate amino acid or by altering the primary amino acid.  So “C” can be altered to always have Iodoacetamide as part of its chemical formula.   </w:t>
-      </w:r>
-    </w:p>
-    <w:p>
-      <w:r>
-        <w:t>If you add a new amino acid modification, remember to add the deuterium amount of any new amino acids you add as described in “</w:t>
-      </w:r>
-      <w:r>
-        <w:t>Adding new Labeling Schemes</w:t>
-      </w:r>
-      <w:r>
-        <w:t xml:space="preserve">” </w:t>
-      </w:r>
-    </w:p>
-    <w:p>
-      <w:r>
-        <w:t>The second file having to do with post-translational modifications is “</w:t>
-      </w:r>
-      <w:proofErr w:type="spellStart"/>
-      <w:proofErr w:type="gramStart"/>
-      <w:r>
-        <w:t>ptms.json</w:t>
-      </w:r>
-      <w:proofErr w:type="spellEnd"/>
-      <w:proofErr w:type="gramEnd"/>
-      <w:r>
-        <w:t xml:space="preserve">”. This is only relevant for </w:t>
-      </w:r>
-      <w:r>
-        <w:t>creating a Guide file for peaks.  This file can be opened in notepad or any coding environment. It looks like this:</w:t>
-      </w:r>
-    </w:p>
-    <w:p>
+        <w:t>This is based on data that came with the emass algorithm</w:t>
+      </w:r>
+      <w:r>
+        <w:fldChar w:fldCharType="begin"/>
+      </w:r>
+      <w:r>
+        <w:instrText xml:space="preserve"> ADDIN EN.CITE &lt;EndNote&gt;&lt;Cite&gt;&lt;Author&gt;Rockwood&lt;/Author&gt;&lt;Year&gt;2006&lt;/Year&gt;&lt;RecNum&gt;61&lt;/RecNum&gt;&lt;DisplayText&gt;&lt;style face="superscript"&gt;2&lt;/style&gt;&lt;/DisplayText&gt;&lt;record&gt;&lt;rec-number&gt;61&lt;/rec-number&gt;&lt;foreign-keys&gt;&lt;key app="EN" db-id="fpdv9fppfp5tsyed2t3v0fskps2apv095w2e" timestamp="1617649830" guid="899b4f48-5faf-4975-8ca1-05283a49d647"&gt;61&lt;/key&gt;&lt;/foreign-keys&gt;&lt;ref-type name="Journal Article"&gt;17&lt;/ref-type&gt;&lt;contributors&gt;&lt;authors&gt;&lt;author&gt;Rockwood, A. L.&lt;/author&gt;&lt;author&gt;Haimi, P.&lt;/author&gt;&lt;/authors&gt;&lt;/contributors&gt;&lt;titles&gt;&lt;title&gt;Efficient calculation of accurate masses of isotopic peaks&lt;/title&gt;&lt;secondary-title&gt;J Am Soc Mass Spectrom&lt;/secondary-title&gt;&lt;/titles&gt;&lt;periodical&gt;&lt;full-title&gt;J Am Soc Mass Spectrom&lt;/full-title&gt;&lt;/periodical&gt;&lt;pages&gt;415-9&lt;/pages&gt;&lt;volume&gt;17&lt;/volume&gt;&lt;number&gt;3&lt;/number&gt;&lt;edition&gt;2006/02/03&lt;/edition&gt;&lt;keywords&gt;&lt;keyword&gt;Algorithms&lt;/keyword&gt;&lt;keyword&gt;Computer Simulation&lt;/keyword&gt;&lt;keyword&gt;Mass Spectrometry&lt;/keyword&gt;&lt;keyword&gt;Models, Chemical&lt;/keyword&gt;&lt;keyword&gt;Models, Molecular&lt;/keyword&gt;&lt;keyword&gt;Molecular Weight&lt;/keyword&gt;&lt;keyword&gt;Radioisotopes&lt;/keyword&gt;&lt;keyword&gt;Reproducibility of Results&lt;/keyword&gt;&lt;keyword&gt;Sensitivity and Specificity&lt;/keyword&gt;&lt;/keywords&gt;&lt;dates&gt;&lt;year&gt;2006&lt;/year&gt;&lt;pub-dates&gt;&lt;date&gt;Mar&lt;/date&gt;&lt;/pub-dates&gt;&lt;/dates&gt;&lt;isbn&gt;1044-0305&lt;/isbn&gt;&lt;accession-num&gt;16458531&lt;/accession-num&gt;&lt;urls&gt;&lt;related-urls&gt;&lt;url&gt;https://www.ncbi.nlm.nih.gov/pubmed/16458531&lt;/url&gt;&lt;/related-urls&gt;&lt;/urls&gt;&lt;electronic-resource-num&gt;10.1016/j.jasms.2005.12.001&lt;/electronic-resource-num&gt;&lt;language&gt;eng&lt;/language&gt;&lt;/record&gt;&lt;/Cite&gt;&lt;/EndNote&gt;</w:instrText>
+      </w:r>
+      <w:r>
+        <w:fldChar w:fldCharType="separate"/>
+      </w:r>
       <w:r>
         <w:rPr>
           <w:noProof/>
-        </w:rPr>
+          <w:vertAlign w:val="superscript"/>
+        </w:rPr>
+        <w:t>2</w:t>
+      </w:r>
+      <w:r>
+        <w:fldChar w:fldCharType="end"/>
+      </w:r>
+      <w:r>
+        <w:t>.  The only relevant columns are the isotope letter (the chemical symbol) and the “</w:t>
+      </w:r>
+      <w:proofErr w:type="spellStart"/>
+      <w:r>
+        <w:t>standard_atomic_weight</w:t>
+      </w:r>
+      <w:proofErr w:type="spellEnd"/>
+      <w:r>
+        <w:t>” which is the atomic mass weighted by isotope abundance as you would find on the periodic table.</w:t>
+      </w:r>
+    </w:p>
+    <w:p>
+      <w:pPr>
+        <w:pStyle w:val="Heading2"/>
+      </w:pPr>
+      <w:bookmarkStart w:id="24" w:name="_Toc183194557"/>
+      <w:bookmarkStart w:id="25" w:name="_Hlk86137618"/>
+      <w:r>
+        <w:t>Adjusting Amino Acids</w:t>
+      </w:r>
+      <w:bookmarkEnd w:id="24"/>
+    </w:p>
+    <w:bookmarkEnd w:id="25"/>
+    <w:p>
+      <w:r>
+        <w:t xml:space="preserve">The relevant file here </w:t>
+      </w:r>
+      <w:r>
+        <w:t xml:space="preserve">is </w:t>
+      </w:r>
+      <w:r>
+        <w:t>“</w:t>
+      </w:r>
+      <w:proofErr w:type="spellStart"/>
+      <w:r>
+        <w:t>aa_elem_compositions.tsv</w:t>
+      </w:r>
+      <w:proofErr w:type="spellEnd"/>
+      <w:r>
+        <w:t>”</w:t>
+      </w:r>
+      <w:r>
+        <w:t>.  Inside the file looks like this:</w:t>
+      </w:r>
+    </w:p>
+    <w:p>
+      <w:r>
+        <w:rPr>
+          <w:noProof/>
+        </w:rPr>
+        <w:lastRenderedPageBreak/>
         <w:drawing>
-          <wp:inline distT="0" distB="0" distL="0" distR="0" wp14:anchorId="2F26094C" wp14:editId="613F85F8">
-            <wp:extent cx="5257800" cy="2724150"/>
+          <wp:inline distT="0" distB="0" distL="0" distR="0" wp14:anchorId="49D932F8" wp14:editId="2BBF2F22">
+            <wp:extent cx="5943600" cy="2898140"/>
             <wp:effectExtent l="0" t="0" r="0" b="0"/>
-            <wp:docPr id="32" name="Picture 32"/>
+            <wp:docPr id="30" name="Picture 30"/>
             <wp:cNvGraphicFramePr>
               <a:graphicFrameLocks xmlns:a="http://schemas.openxmlformats.org/drawingml/2006/main" noChangeAspect="1"/>
             </wp:cNvGraphicFramePr>
@@ -11106,6 +10805,292 @@
                   <pic:spPr>
                     <a:xfrm>
                       <a:off x="0" y="0"/>
+                      <a:ext cx="5943600" cy="2898140"/>
+                    </a:xfrm>
+                    <a:prstGeom prst="rect">
+                      <a:avLst/>
+                    </a:prstGeom>
+                  </pic:spPr>
+                </pic:pic>
+              </a:graphicData>
+            </a:graphic>
+          </wp:inline>
+        </w:drawing>
+      </w:r>
+    </w:p>
+    <w:p>
+      <w:r>
+        <w:t xml:space="preserve">The first column lists the one letter code for the amino acid or modified amino acid.  This does not have to be the traditional one letter code, or even a letter so long as it is unique and only one character long.  The second column is the name, mostly for your benefit.  For example, the cysteine above has the chemical formula for having an iodoacetamide modification and the name reflects this so we are not confused.  All the other columns </w:t>
+      </w:r>
+      <w:r>
+        <w:t>are elements that compose the amino acid.  A few notes:</w:t>
+      </w:r>
+    </w:p>
+    <w:p>
+      <w:pPr>
+        <w:pStyle w:val="ListParagraph"/>
+        <w:numPr>
+          <w:ilvl w:val="0"/>
+          <w:numId w:val="1"/>
+        </w:numPr>
+      </w:pPr>
+      <w:r>
+        <w:t xml:space="preserve">the elemental composition is based on the elemental composition in the middle of a peptide chain.  </w:t>
+      </w:r>
+      <w:proofErr w:type="gramStart"/>
+      <w:r>
+        <w:t>So</w:t>
+      </w:r>
+      <w:proofErr w:type="gramEnd"/>
+      <w:r>
+        <w:t xml:space="preserve"> the peptide bonds are </w:t>
+      </w:r>
+      <w:r>
+        <w:t>formed.  This is why alanine only has one Oxygen for example.</w:t>
+      </w:r>
+    </w:p>
+    <w:p>
+      <w:pPr>
+        <w:pStyle w:val="ListParagraph"/>
+        <w:numPr>
+          <w:ilvl w:val="0"/>
+          <w:numId w:val="1"/>
+        </w:numPr>
+      </w:pPr>
+      <w:r>
+        <w:t xml:space="preserve">Amino acids may be freely adjusted, renamed or have their composition changed.  But remember that the change will affect all future </w:t>
+      </w:r>
+      <w:r>
+        <w:t>DeuteRater v6</w:t>
+      </w:r>
+      <w:r>
+        <w:t xml:space="preserve"> runs until it is changed again.</w:t>
+      </w:r>
+    </w:p>
+    <w:p>
+      <w:pPr>
+        <w:pStyle w:val="ListParagraph"/>
+        <w:numPr>
+          <w:ilvl w:val="0"/>
+          <w:numId w:val="1"/>
+        </w:numPr>
+      </w:pPr>
+      <w:r>
+        <w:t xml:space="preserve">if you wish you may add a new element to the right of the table.  The column must be </w:t>
+      </w:r>
+      <w:r>
+        <w:t>filled but</w:t>
+      </w:r>
+      <w:r>
+        <w:t xml:space="preserve"> it may be filled with zeroes. It must be a known element in the “</w:t>
+      </w:r>
+      <w:proofErr w:type="spellStart"/>
+      <w:r>
+        <w:t>elements.tsv</w:t>
+      </w:r>
+      <w:proofErr w:type="spellEnd"/>
+      <w:r>
+        <w:t>” file discussed in section “</w:t>
+      </w:r>
+      <w:r>
+        <w:t>Adding new elements</w:t>
+      </w:r>
+      <w:r>
+        <w:t>”.  “X” is not valid.</w:t>
+      </w:r>
+    </w:p>
+    <w:p>
+      <w:pPr>
+        <w:pStyle w:val="ListParagraph"/>
+        <w:numPr>
+          <w:ilvl w:val="0"/>
+          <w:numId w:val="1"/>
+        </w:numPr>
+      </w:pPr>
+      <w:r>
+        <w:t xml:space="preserve">There is an internal location in the </w:t>
+      </w:r>
+      <w:r>
+        <w:t>DeuteRater v6</w:t>
+      </w:r>
+      <w:r>
+        <w:t xml:space="preserve"> code which must know the element to add it.  Currently, it knows, H, C, N, O, P, S, F, D (required deuterium for a standard or similar), Cl, Br, I, and Si.  If you require a different element you must use the python version (the location to alter is the emass.py in the utils folder.  Line 213 has the “</w:t>
+      </w:r>
+      <w:proofErr w:type="spellStart"/>
+      <w:r>
+        <w:t>master_isotope</w:t>
+      </w:r>
+      <w:proofErr w:type="spellEnd"/>
+      <w:r>
+        <w:t>” dictionary.  Use the other elements as a model and add to the dictionary between the curly braces).</w:t>
+      </w:r>
+    </w:p>
+    <w:p>
+      <w:pPr>
+        <w:pStyle w:val="ListParagraph"/>
+        <w:numPr>
+          <w:ilvl w:val="0"/>
+          <w:numId w:val="1"/>
+        </w:numPr>
+      </w:pPr>
+      <w:r>
+        <w:t>If you add a new amino acid, remember to add the deuterium amount of any new amino acids you add as described in “</w:t>
+      </w:r>
+      <w:r>
+        <w:t>Adding new Labeling Schemes</w:t>
+      </w:r>
+      <w:r>
+        <w:t xml:space="preserve">” </w:t>
+      </w:r>
+    </w:p>
+    <w:p>
+      <w:pPr>
+        <w:pStyle w:val="Heading2"/>
+      </w:pPr>
+      <w:bookmarkStart w:id="26" w:name="_Toc183194558"/>
+      <w:bookmarkStart w:id="27" w:name="_Hlk86052215"/>
+      <w:r>
+        <w:t>Adjusting Post Translational Modifications</w:t>
+      </w:r>
+      <w:bookmarkEnd w:id="26"/>
+    </w:p>
+    <w:p>
+      <w:r>
+        <w:t xml:space="preserve">Post-translational modifications </w:t>
+      </w:r>
+      <w:r>
+        <w:t>can be used in two different ways.  The first, required no matter what, is to adjust the “</w:t>
+      </w:r>
+      <w:proofErr w:type="spellStart"/>
+      <w:r>
+        <w:t>aa_elem_compositions.tsv</w:t>
+      </w:r>
+      <w:proofErr w:type="spellEnd"/>
+      <w:r>
+        <w:t>” as described in “</w:t>
+      </w:r>
+      <w:r>
+        <w:t>Adjusting Amino Acids</w:t>
+      </w:r>
+      <w:r>
+        <w:t>”. As an example:</w:t>
+      </w:r>
+    </w:p>
+    <w:p>
+      <w:r>
+        <w:rPr>
+          <w:noProof/>
+        </w:rPr>
+        <w:lastRenderedPageBreak/>
+        <w:drawing>
+          <wp:inline distT="0" distB="0" distL="0" distR="0" wp14:anchorId="1DCB698C" wp14:editId="2AEBB275">
+            <wp:extent cx="5943600" cy="2273300"/>
+            <wp:effectExtent l="0" t="0" r="0" b="0"/>
+            <wp:docPr id="31" name="Picture 31"/>
+            <wp:cNvGraphicFramePr>
+              <a:graphicFrameLocks xmlns:a="http://schemas.openxmlformats.org/drawingml/2006/main" noChangeAspect="1"/>
+            </wp:cNvGraphicFramePr>
+            <a:graphic xmlns:a="http://schemas.openxmlformats.org/drawingml/2006/main">
+              <a:graphicData uri="http://schemas.openxmlformats.org/drawingml/2006/picture">
+                <pic:pic xmlns:pic="http://schemas.openxmlformats.org/drawingml/2006/picture">
+                  <pic:nvPicPr>
+                    <pic:cNvPr id="1" name=""/>
+                    <pic:cNvPicPr/>
+                  </pic:nvPicPr>
+                  <pic:blipFill>
+                    <a:blip r:embed="rId29"/>
+                    <a:stretch>
+                      <a:fillRect/>
+                    </a:stretch>
+                  </pic:blipFill>
+                  <pic:spPr>
+                    <a:xfrm>
+                      <a:off x="0" y="0"/>
+                      <a:ext cx="5943600" cy="2273300"/>
+                    </a:xfrm>
+                    <a:prstGeom prst="rect">
+                      <a:avLst/>
+                    </a:prstGeom>
+                  </pic:spPr>
+                </pic:pic>
+              </a:graphicData>
+            </a:graphic>
+          </wp:inline>
+        </w:drawing>
+      </w:r>
+    </w:p>
+    <w:p>
+      <w:r>
+        <w:t xml:space="preserve">These are variable modifications.  Replace the relevant amino acid </w:t>
+      </w:r>
+      <w:r>
+        <w:t xml:space="preserve">in your Guide file.  </w:t>
+      </w:r>
+      <w:r>
+        <w:t>So,</w:t>
+      </w:r>
+      <w:r>
+        <w:t xml:space="preserve"> if a methionine is oxidized, replace an “M” with an “m” in the relevant peptide sequence. Fixed modifications can be represented as a separate amino acid or by altering the primary amino acid.  So “C” can be altered to always have Iodoacetamide as part of its chemical formula.   </w:t>
+      </w:r>
+    </w:p>
+    <w:p>
+      <w:r>
+        <w:t>If you add a new amino acid modification, remember to add the deuterium amount of any new amino acids you add as described in “</w:t>
+      </w:r>
+      <w:r>
+        <w:t>Adding new Labeling Schemes</w:t>
+      </w:r>
+      <w:r>
+        <w:t xml:space="preserve">” </w:t>
+      </w:r>
+    </w:p>
+    <w:p>
+      <w:r>
+        <w:t>The second file having to do with post-translational modifications is “</w:t>
+      </w:r>
+      <w:proofErr w:type="spellStart"/>
+      <w:proofErr w:type="gramStart"/>
+      <w:r>
+        <w:t>ptms.json</w:t>
+      </w:r>
+      <w:proofErr w:type="spellEnd"/>
+      <w:proofErr w:type="gramEnd"/>
+      <w:r>
+        <w:t xml:space="preserve">”. This is only relevant for </w:t>
+      </w:r>
+      <w:r>
+        <w:t>creating a Guide file for peaks.  This file can be opened in notepad or any coding environment. It looks like this:</w:t>
+      </w:r>
+    </w:p>
+    <w:p>
+      <w:r>
+        <w:rPr>
+          <w:noProof/>
+        </w:rPr>
+        <w:drawing>
+          <wp:inline distT="0" distB="0" distL="0" distR="0" wp14:anchorId="2F26094C" wp14:editId="613F85F8">
+            <wp:extent cx="5257800" cy="2724150"/>
+            <wp:effectExtent l="0" t="0" r="0" b="0"/>
+            <wp:docPr id="32" name="Picture 32"/>
+            <wp:cNvGraphicFramePr>
+              <a:graphicFrameLocks xmlns:a="http://schemas.openxmlformats.org/drawingml/2006/main" noChangeAspect="1"/>
+            </wp:cNvGraphicFramePr>
+            <a:graphic xmlns:a="http://schemas.openxmlformats.org/drawingml/2006/main">
+              <a:graphicData uri="http://schemas.openxmlformats.org/drawingml/2006/picture">
+                <pic:pic xmlns:pic="http://schemas.openxmlformats.org/drawingml/2006/picture">
+                  <pic:nvPicPr>
+                    <pic:cNvPr id="1" name=""/>
+                    <pic:cNvPicPr/>
+                  </pic:nvPicPr>
+                  <pic:blipFill>
+                    <a:blip r:embed="rId30"/>
+                    <a:stretch>
+                      <a:fillRect/>
+                    </a:stretch>
+                  </pic:blipFill>
+                  <pic:spPr>
+                    <a:xfrm>
+                      <a:off x="0" y="0"/>
                       <a:ext cx="5257800" cy="2724150"/>
                     </a:xfrm>
                     <a:prstGeom prst="rect">
@@ -11196,7 +11181,7 @@
                     <pic:cNvPicPr/>
                   </pic:nvPicPr>
                   <pic:blipFill>
-                    <a:blip r:embed="rId29"/>
+                    <a:blip r:embed="rId31"/>
                     <a:stretch>
                       <a:fillRect/>
                     </a:stretch>
@@ -12610,7 +12595,7 @@
 </file>
 
 <file path=customXml/itemProps1.xml><?xml version="1.0" encoding="utf-8"?>
-<ds:datastoreItem xmlns:ds="http://schemas.openxmlformats.org/officeDocument/2006/customXml" ds:itemID="{4FB5063C-F990-45BC-A58D-86BAE479D23D}">
+<ds:datastoreItem xmlns:ds="http://schemas.openxmlformats.org/officeDocument/2006/customXml" ds:itemID="{806A883C-C918-4BA2-BAE2-60831312CC04}">
   <ds:schemaRefs>
     <ds:schemaRef ds:uri="http://schemas.openxmlformats.org/officeDocument/2006/bibliography"/>
   </ds:schemaRefs>

</xml_diff>

<commit_message>
Updated ReadMe and todo.txt
</commit_message>
<xml_diff>
--- a/DeuteRater_readme.docx
+++ b/DeuteRater_readme.docx
@@ -1,6 +1,6 @@
 
 <file path=word/document.xml><?xml version="1.0" encoding="utf-8"?>
-<w:document xmlns:wpc="http://schemas.microsoft.com/office/word/2010/wordprocessingCanvas" xmlns:cx="http://schemas.microsoft.com/office/drawing/2014/chartex" xmlns:cx1="http://schemas.microsoft.com/office/drawing/2015/9/8/chartex" xmlns:cx2="http://schemas.microsoft.com/office/drawing/2015/10/21/chartex" xmlns:cx3="http://schemas.microsoft.com/office/drawing/2016/5/9/chartex" xmlns:cx4="http://schemas.microsoft.com/office/drawing/2016/5/10/chartex" xmlns:cx5="http://schemas.microsoft.com/office/drawing/2016/5/11/chartex" xmlns:cx6="http://schemas.microsoft.com/office/drawing/2016/5/12/chartex" xmlns:cx7="http://schemas.microsoft.com/office/drawing/2016/5/13/chartex" xmlns:cx8="http://schemas.microsoft.com/office/drawing/2016/5/14/chartex" xmlns:mc="http://schemas.openxmlformats.org/markup-compatibility/2006" xmlns:aink="http://schemas.microsoft.com/office/drawing/2016/ink" xmlns:am3d="http://schemas.microsoft.com/office/drawing/2017/model3d" xmlns:o="urn:schemas-microsoft-com:office:office" xmlns:r="http://schemas.openxmlformats.org/officeDocument/2006/relationships" xmlns:m="http://schemas.openxmlformats.org/officeDocument/2006/math" xmlns:v="urn:schemas-microsoft-com:vml" xmlns:wp14="http://schemas.microsoft.com/office/word/2010/wordprocessingDrawing" xmlns:wp="http://schemas.openxmlformats.org/drawingml/2006/wordprocessingDrawing" xmlns:w10="urn:schemas-microsoft-com:office:word" xmlns:w="http://schemas.openxmlformats.org/wordprocessingml/2006/main" xmlns:w14="http://schemas.microsoft.com/office/word/2010/wordml" xmlns:w15="http://schemas.microsoft.com/office/word/2012/wordml" xmlns:w16cid="http://schemas.microsoft.com/office/word/2016/wordml/cid" xmlns:w16se="http://schemas.microsoft.com/office/word/2015/wordml/symex" xmlns:wpg="http://schemas.microsoft.com/office/word/2010/wordprocessingGroup" xmlns:wpi="http://schemas.microsoft.com/office/word/2010/wordprocessingInk" xmlns:wne="http://schemas.microsoft.com/office/word/2006/wordml" xmlns:wps="http://schemas.microsoft.com/office/word/2010/wordprocessingShape" mc:Ignorable="w14 w15 w16se w16cid wp14">
+<w:document xmlns:wpc="http://schemas.microsoft.com/office/word/2010/wordprocessingCanvas" xmlns:cx="http://schemas.microsoft.com/office/drawing/2014/chartex" xmlns:cx1="http://schemas.microsoft.com/office/drawing/2015/9/8/chartex" xmlns:cx2="http://schemas.microsoft.com/office/drawing/2015/10/21/chartex" xmlns:cx3="http://schemas.microsoft.com/office/drawing/2016/5/9/chartex" xmlns:cx4="http://schemas.microsoft.com/office/drawing/2016/5/10/chartex" xmlns:cx5="http://schemas.microsoft.com/office/drawing/2016/5/11/chartex" xmlns:cx6="http://schemas.microsoft.com/office/drawing/2016/5/12/chartex" xmlns:cx7="http://schemas.microsoft.com/office/drawing/2016/5/13/chartex" xmlns:cx8="http://schemas.microsoft.com/office/drawing/2016/5/14/chartex" xmlns:mc="http://schemas.openxmlformats.org/markup-compatibility/2006" xmlns:aink="http://schemas.microsoft.com/office/drawing/2016/ink" xmlns:am3d="http://schemas.microsoft.com/office/drawing/2017/model3d" xmlns:o="urn:schemas-microsoft-com:office:office" xmlns:oel="http://schemas.microsoft.com/office/2019/extlst" xmlns:r="http://schemas.openxmlformats.org/officeDocument/2006/relationships" xmlns:m="http://schemas.openxmlformats.org/officeDocument/2006/math" xmlns:v="urn:schemas-microsoft-com:vml" xmlns:wp14="http://schemas.microsoft.com/office/word/2010/wordprocessingDrawing" xmlns:wp="http://schemas.openxmlformats.org/drawingml/2006/wordprocessingDrawing" xmlns:w10="urn:schemas-microsoft-com:office:word" xmlns:w="http://schemas.openxmlformats.org/wordprocessingml/2006/main" xmlns:w14="http://schemas.microsoft.com/office/word/2010/wordml" xmlns:w15="http://schemas.microsoft.com/office/word/2012/wordml" xmlns:w16cex="http://schemas.microsoft.com/office/word/2018/wordml/cex" xmlns:w16cid="http://schemas.microsoft.com/office/word/2016/wordml/cid" xmlns:w16="http://schemas.microsoft.com/office/word/2018/wordml" xmlns:w16du="http://schemas.microsoft.com/office/word/2023/wordml/word16du" xmlns:w16sdtdh="http://schemas.microsoft.com/office/word/2020/wordml/sdtdatahash" xmlns:w16sdtfl="http://schemas.microsoft.com/office/word/2024/wordml/sdtformatlock" xmlns:w16se="http://schemas.microsoft.com/office/word/2015/wordml/symex" xmlns:wpg="http://schemas.microsoft.com/office/word/2010/wordprocessingGroup" xmlns:wpi="http://schemas.microsoft.com/office/word/2010/wordprocessingInk" xmlns:wne="http://schemas.microsoft.com/office/word/2006/wordml" xmlns:wps="http://schemas.microsoft.com/office/word/2010/wordprocessingShape" mc:Ignorable="w14 w15 w16se w16cid w16 w16cex w16sdtdh w16sdtfl w16du wp14">
   <w:body>
     <w:p>
       <w:pPr>
@@ -2355,27 +2355,14 @@
       <w:r>
         <w:t xml:space="preserve">Figure </w:t>
       </w:r>
-      <w:r>
-        <w:fldChar w:fldCharType="begin"/>
-      </w:r>
-      <w:r>
-        <w:instrText xml:space="preserve"> SEQ Figure \* ARABIC </w:instrText>
-      </w:r>
-      <w:r>
-        <w:fldChar w:fldCharType="separate"/>
-      </w:r>
-      <w:r>
-        <w:rPr>
-          <w:noProof/>
-        </w:rPr>
-        <w:t>1</w:t>
-      </w:r>
-      <w:r>
-        <w:rPr>
-          <w:noProof/>
-        </w:rPr>
-        <w:fldChar w:fldCharType="end"/>
-      </w:r>
+      <w:fldSimple w:instr=" SEQ Figure \* ARABIC ">
+        <w:r>
+          <w:rPr>
+            <w:noProof/>
+          </w:rPr>
+          <w:t>1</w:t>
+        </w:r>
+      </w:fldSimple>
       <w:r>
         <w:t xml:space="preserve"> </w:t>
       </w:r>
@@ -2529,7 +2516,7 @@
               </wp:anchor>
             </w:drawing>
           </mc:Choice>
-          <mc:Fallback xmlns:oel="http://schemas.microsoft.com/office/2019/extlst" xmlns:w16cex="http://schemas.microsoft.com/office/word/2018/wordml/cex" xmlns:w16="http://schemas.microsoft.com/office/word/2018/wordml" xmlns:w16du="http://schemas.microsoft.com/office/word/2023/wordml/word16du" xmlns:w16sdtdh="http://schemas.microsoft.com/office/word/2020/wordml/sdtdatahash">
+          <mc:Fallback>
             <w:pict>
               <v:rect w14:anchorId="4AC4B1D7" id="Rectangle 4" o:spid="_x0000_s1026" style="position:absolute;margin-left:0;margin-top:163.8pt;width:420.75pt;height:12pt;z-index:251661312;visibility:visible;mso-wrap-style:square;mso-width-percent:0;mso-height-percent:0;mso-wrap-distance-left:9pt;mso-wrap-distance-top:0;mso-wrap-distance-right:9pt;mso-wrap-distance-bottom:0;mso-position-horizontal:left;mso-position-horizontal-relative:margin;mso-position-vertical:absolute;mso-position-vertical-relative:text;mso-width-percent:0;mso-height-percent:0;mso-width-relative:margin;mso-height-relative:margin;v-text-anchor:middle" o:gfxdata="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" filled="f" strokecolor="red" strokeweight="2.25pt">
                 <w10:wrap anchorx="margin"/>
@@ -4373,7 +4360,7 @@
               </wp:anchor>
             </w:drawing>
           </mc:Choice>
-          <mc:Fallback xmlns:oel="http://schemas.microsoft.com/office/2019/extlst" xmlns:w16cex="http://schemas.microsoft.com/office/word/2018/wordml/cex" xmlns:w16="http://schemas.microsoft.com/office/word/2018/wordml" xmlns:w16du="http://schemas.microsoft.com/office/word/2023/wordml/word16du" xmlns:w16sdtdh="http://schemas.microsoft.com/office/word/2020/wordml/sdtdatahash">
+          <mc:Fallback>
             <w:pict>
               <v:rect w14:anchorId="34653E87" id="Rectangle 11" o:spid="_x0000_s1026" style="position:absolute;margin-left:-249.75pt;margin-top:222.75pt;width:246pt;height:163.5pt;z-index:251664384;visibility:visible;mso-wrap-style:square;mso-width-percent:0;mso-height-percent:0;mso-wrap-distance-left:9pt;mso-wrap-distance-top:0;mso-wrap-distance-right:9pt;mso-wrap-distance-bottom:0;mso-position-horizontal:absolute;mso-position-horizontal-relative:right-margin-area;mso-position-vertical:absolute;mso-position-vertical-relative:text;mso-width-percent:0;mso-height-percent:0;mso-width-relative:margin;mso-height-relative:margin;v-text-anchor:middle" o:gfxdata="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" filled="f" strokecolor="#00b0f0" strokeweight="1.5pt">
                 <w10:wrap anchorx="margin"/>
@@ -4452,7 +4439,7 @@
               </wp:anchor>
             </w:drawing>
           </mc:Choice>
-          <mc:Fallback xmlns:oel="http://schemas.microsoft.com/office/2019/extlst" xmlns:w16cex="http://schemas.microsoft.com/office/word/2018/wordml/cex" xmlns:w16="http://schemas.microsoft.com/office/word/2018/wordml" xmlns:w16du="http://schemas.microsoft.com/office/word/2023/wordml/word16du" xmlns:w16sdtdh="http://schemas.microsoft.com/office/word/2020/wordml/sdtdatahash">
+          <mc:Fallback>
             <w:pict>
               <v:rect w14:anchorId="4868490D" id="Rectangle 10" o:spid="_x0000_s1026" style="position:absolute;margin-left:197.05pt;margin-top:174.75pt;width:248.25pt;height:39pt;z-index:251662336;visibility:visible;mso-wrap-style:square;mso-width-percent:0;mso-wrap-distance-left:9pt;mso-wrap-distance-top:0;mso-wrap-distance-right:9pt;mso-wrap-distance-bottom:0;mso-position-horizontal:right;mso-position-horizontal-relative:margin;mso-position-vertical:absolute;mso-position-vertical-relative:text;mso-width-percent:0;mso-width-relative:margin;v-text-anchor:middle" o:gfxdata="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" filled="f" strokecolor="red" strokeweight="1.5pt">
                 <w10:wrap anchorx="margin"/>
@@ -4800,11 +4787,19 @@
       </w:r>
       <w:proofErr w:type="gramEnd"/>
       <w:r>
-        <w:t xml:space="preserve"> step from a </w:t>
-      </w:r>
-      <w:proofErr w:type="spellStart"/>
-      <w:r>
-        <w:t>one step</w:t>
+        <w:t xml:space="preserve"> step from </w:t>
+      </w:r>
+      <w:proofErr w:type="gramStart"/>
+      <w:r>
+        <w:t xml:space="preserve">a </w:t>
+      </w:r>
+      <w:proofErr w:type="spellStart"/>
+      <w:r>
+        <w:t>one</w:t>
+      </w:r>
+      <w:proofErr w:type="gramEnd"/>
+      <w:r>
+        <w:t xml:space="preserve"> step</w:t>
       </w:r>
       <w:proofErr w:type="spellEnd"/>
       <w:r>
@@ -5722,23 +5717,7 @@
           <w:rFonts w:ascii="Calibri" w:eastAsia="Times New Roman" w:hAnsi="Calibri" w:cs="Calibri"/>
           <w:color w:val="000000"/>
         </w:rPr>
-        <w:t xml:space="preserve">path of the </w:t>
-      </w:r>
-      <w:proofErr w:type="spellStart"/>
-      <w:r>
-        <w:rPr>
-          <w:rFonts w:ascii="Calibri" w:eastAsia="Times New Roman" w:hAnsi="Calibri" w:cs="Calibri"/>
-          <w:color w:val="000000"/>
-        </w:rPr>
-        <w:t>mzML</w:t>
-      </w:r>
-      <w:proofErr w:type="spellEnd"/>
-      <w:r>
-        <w:rPr>
-          <w:rFonts w:ascii="Calibri" w:eastAsia="Times New Roman" w:hAnsi="Calibri" w:cs="Calibri"/>
-          <w:color w:val="000000"/>
-        </w:rPr>
-        <w:t xml:space="preserve"> file associated with the extracted output file</w:t>
+        <w:t>path of the mzML file associated with the extracted output file</w:t>
       </w:r>
     </w:p>
     <w:p>
@@ -6160,15 +6139,7 @@
         <w:t xml:space="preserve">“Biological Replicate” is </w:t>
       </w:r>
       <w:r>
-        <w:t xml:space="preserve">where you would input the bio rep associated with each </w:t>
-      </w:r>
-      <w:proofErr w:type="spellStart"/>
-      <w:r>
-        <w:t>mzML</w:t>
-      </w:r>
-      <w:proofErr w:type="spellEnd"/>
-      <w:r>
-        <w:t>.</w:t>
+        <w:t>where you would input the bio rep associated with each mzML.</w:t>
       </w:r>
     </w:p>
     <w:p>
@@ -6352,15 +6323,7 @@
     </w:p>
     <w:p>
       <w:r>
-        <w:t xml:space="preserve">We use the </w:t>
-      </w:r>
-      <w:proofErr w:type="spellStart"/>
-      <w:r>
-        <w:t>emass</w:t>
-      </w:r>
-      <w:proofErr w:type="spellEnd"/>
-      <w:r>
-        <w:t xml:space="preserve"> algorithm</w:t>
+        <w:t>We use the emass algorithm</w:t>
       </w:r>
       <w:r>
         <w:rPr>
@@ -6688,15 +6651,7 @@
         <w:t xml:space="preserve"> –</w:t>
       </w:r>
       <w:r>
-        <w:t xml:space="preserve"> this contains the sum normalized values of each neutromer.  For example, if the values were .5 .3 .2 it would indicate the no extra neutron neutromer represented 50% of the signal for this peptide, the one extra neutron neutromer represented 30% of the signal for this peptide, and the </w:t>
-      </w:r>
-      <w:proofErr w:type="gramStart"/>
-      <w:r>
-        <w:t>two extra</w:t>
-      </w:r>
-      <w:proofErr w:type="gramEnd"/>
-      <w:r>
-        <w:t xml:space="preserve"> neutron neutromer represented 20% of the signal for this peptide.  Values are separated by a space.  This column indicates fully labeled values, at time infinity with constant deuterium addition.</w:t>
+        <w:t xml:space="preserve"> this contains the sum normalized values of each neutromer.  For example, if the values were .5 .3 .2 it would indicate the no extra neutron neutromer represented 50% of the signal for this peptide, the one extra neutron neutromer represented 30% of the signal for this peptide, and the two extra neutron neutromer represented 20% of the signal for this peptide.  Values are separated by a space.  This column indicates fully labeled values, at time infinity with constant deuterium addition.</w:t>
       </w:r>
     </w:p>
     <w:p>
@@ -6715,15 +6670,7 @@
         <w:t xml:space="preserve"> –</w:t>
       </w:r>
       <w:r>
-        <w:t xml:space="preserve"> this column represents the observed abundances for this peptide in the relevant file. These values are sum normalized. For example, if the values were .5 .3 .2 it would indicate the no extra neutron neutromer represented 50% of the signal for this peptide, the one extra neutron neutromer represented 30% of the signal for this peptide, and the </w:t>
-      </w:r>
-      <w:proofErr w:type="gramStart"/>
-      <w:r>
-        <w:t>two extra</w:t>
-      </w:r>
-      <w:proofErr w:type="gramEnd"/>
-      <w:r>
-        <w:t xml:space="preserve"> neutron neutromer represented 20% of the signal for this peptide.  Values are separated by a space.</w:t>
+        <w:t xml:space="preserve"> this column represents the observed abundances for this peptide in the relevant file. These values are sum normalized. For example, if the values were .5 .3 .2 it would indicate the no extra neutron neutromer represented 50% of the signal for this peptide, the one extra neutron neutromer represented 30% of the signal for this peptide, and the two extra neutron neutromer represented 20% of the signal for this peptide.  Values are separated by a space.</w:t>
       </w:r>
     </w:p>
     <w:p>
@@ -7470,11 +7417,16 @@
       <w:r>
         <w:t xml:space="preserve"> is a .</w:t>
       </w:r>
+      <w:proofErr w:type="spellStart"/>
       <w:r>
         <w:t>t</w:t>
       </w:r>
       <w:r>
-        <w:t>sv file which should be easy to open in any spreadsheet program. It has the following columns:</w:t>
+        <w:t>sv</w:t>
+      </w:r>
+      <w:proofErr w:type="spellEnd"/>
+      <w:r>
+        <w:t xml:space="preserve"> file which should be easy to open in any spreadsheet program. It has the following columns:</w:t>
       </w:r>
     </w:p>
     <w:p>
@@ -7490,6 +7442,9 @@
         <w:t xml:space="preserve"> </w:t>
       </w:r>
       <w:r>
+        <w:t xml:space="preserve">or Lipid Name </w:t>
+      </w:r>
+      <w:r>
         <w:t>for the data analyzed in this row.</w:t>
       </w:r>
     </w:p>
@@ -7500,7 +7455,51 @@
       </w:r>
       <w:proofErr w:type="spellEnd"/>
       <w:r>
-        <w:t>– the Protein Name for the data analyzed in this row.</w:t>
+        <w:t xml:space="preserve">– the Protein Name </w:t>
+      </w:r>
+      <w:r>
+        <w:t xml:space="preserve">or Lipid Unique Identifier </w:t>
+      </w:r>
+      <w:r>
+        <w:t>for the data analyzed in this row.</w:t>
+      </w:r>
+    </w:p>
+    <w:p>
+      <w:proofErr w:type="spellStart"/>
+      <w:r>
+        <w:t>group_name</w:t>
+      </w:r>
+      <w:proofErr w:type="spellEnd"/>
+      <w:r>
+        <w:t xml:space="preserve"> </w:t>
+      </w:r>
+      <w:r>
+        <w:t>–</w:t>
+      </w:r>
+      <w:r>
+        <w:t xml:space="preserve"> </w:t>
+      </w:r>
+      <w:r>
+        <w:t>the sample group you labeled the data under in the Time and Enrichment table (see Sample Group).</w:t>
+      </w:r>
+    </w:p>
+    <w:p>
+      <w:r>
+        <w:t>The following columns will</w:t>
+      </w:r>
+      <w:r>
+        <w:t xml:space="preserve"> be prefaced by either ‘Abundance’, ‘Spacing’, or ‘Combined’, depending on what calculation type they were based of</w:t>
+      </w:r>
+      <w:r>
+        <w:t>f</w:t>
+      </w:r>
+      <w:r>
+        <w:t>.</w:t>
+      </w:r>
+    </w:p>
+    <w:p>
+      <w:r>
+        <w:t>rate – the actual rate calculated for this peptide.  Will be blank if rate could not be calculated for some reason.</w:t>
       </w:r>
     </w:p>
     <w:p>
@@ -7509,47 +7508,39 @@
           <w:highlight w:val="cyan"/>
         </w:rPr>
       </w:pPr>
-      <w:proofErr w:type="spellStart"/>
       <w:r>
         <w:rPr>
           <w:highlight w:val="cyan"/>
         </w:rPr>
-        <w:t>group_name</w:t>
-      </w:r>
-      <w:proofErr w:type="spellEnd"/>
+        <w:t xml:space="preserve">asymptote – </w:t>
+      </w:r>
       <w:r>
         <w:rPr>
           <w:highlight w:val="cyan"/>
         </w:rPr>
-        <w:t xml:space="preserve"> </w:t>
-      </w:r>
-      <w:r>
+        <w:t>the asymptote applied to the rate curve. Peptides will default to 1, lipids will be variable and are estimated in the rate calculation process.</w:t>
+      </w:r>
+    </w:p>
+    <w:p>
+      <w:pPr>
         <w:rPr>
           <w:highlight w:val="cyan"/>
         </w:rPr>
-        <w:t>–</w:t>
-      </w:r>
+      </w:pPr>
+      <w:proofErr w:type="spellStart"/>
       <w:r>
         <w:rPr>
           <w:highlight w:val="cyan"/>
         </w:rPr>
-        <w:t xml:space="preserve"> </w:t>
-      </w:r>
-    </w:p>
-    <w:p>
-      <w:r>
-        <w:t>The following columns will</w:t>
-      </w:r>
-      <w:r>
-        <w:t xml:space="preserve"> be prefaced by either ‘Abundance’, ‘Spacing’, or ‘Combined’, depending on what calculation type they were based off of.</w:t>
-      </w:r>
-    </w:p>
-    <w:p>
-      <w:r>
-        <w:t>rate – the actual rate calculated for this peptide.  Will be blank if rate could not be calculated for some reason.</w:t>
-      </w:r>
-      <w:bookmarkStart w:id="15" w:name="_GoBack"/>
-      <w:bookmarkEnd w:id="15"/>
+        <w:t>std_error</w:t>
+      </w:r>
+      <w:proofErr w:type="spellEnd"/>
+      <w:r>
+        <w:rPr>
+          <w:highlight w:val="cyan"/>
+        </w:rPr>
+        <w:t xml:space="preserve"> – </w:t>
+      </w:r>
     </w:p>
     <w:p>
       <w:pPr>
@@ -7561,7 +7552,13 @@
         <w:rPr>
           <w:highlight w:val="cyan"/>
         </w:rPr>
-        <w:t xml:space="preserve">asymptote – </w:t>
+        <w:t xml:space="preserve">95pct_confidence – </w:t>
+      </w:r>
+      <w:r>
+        <w:rPr>
+          <w:highlight w:val="cyan"/>
+        </w:rPr>
+        <w:t>the 95% confidence interval</w:t>
       </w:r>
     </w:p>
     <w:p>
@@ -7575,7 +7572,7 @@
         <w:rPr>
           <w:highlight w:val="cyan"/>
         </w:rPr>
-        <w:t>std_error</w:t>
+        <w:t>half life</w:t>
       </w:r>
       <w:proofErr w:type="spellEnd"/>
       <w:r>
@@ -7595,7 +7592,13 @@
         <w:rPr>
           <w:highlight w:val="cyan"/>
         </w:rPr>
-        <w:t xml:space="preserve">95pct_confidence – </w:t>
+        <w:t xml:space="preserve">R2 – </w:t>
+      </w:r>
+      <w:r>
+        <w:rPr>
+          <w:highlight w:val="cyan"/>
+        </w:rPr>
+        <w:t>the r-squared value calculated for this fitted rate curve.</w:t>
       </w:r>
     </w:p>
     <w:p>
@@ -7604,18 +7607,31 @@
           <w:highlight w:val="cyan"/>
         </w:rPr>
       </w:pPr>
-      <w:proofErr w:type="spellStart"/>
       <w:r>
         <w:rPr>
           <w:highlight w:val="cyan"/>
         </w:rPr>
-        <w:t>half life</w:t>
-      </w:r>
-      <w:proofErr w:type="spellEnd"/>
-      <w:r>
+        <w:t xml:space="preserve">files observed in – </w:t>
+      </w:r>
+    </w:p>
+    <w:p>
+      <w:pPr>
         <w:rPr>
           <w:highlight w:val="cyan"/>
         </w:rPr>
+      </w:pPr>
+      <w:proofErr w:type="spellStart"/>
+      <w:r>
+        <w:rPr>
+          <w:highlight w:val="cyan"/>
+        </w:rPr>
+        <w:t>num_measurements</w:t>
+      </w:r>
+      <w:proofErr w:type="spellEnd"/>
+      <w:r>
+        <w:rPr>
+          <w:highlight w:val="cyan"/>
+        </w:rPr>
         <w:t xml:space="preserve"> – </w:t>
       </w:r>
     </w:p>
@@ -7625,11 +7641,25 @@
           <w:highlight w:val="cyan"/>
         </w:rPr>
       </w:pPr>
+      <w:proofErr w:type="spellStart"/>
       <w:r>
         <w:rPr>
           <w:highlight w:val="cyan"/>
         </w:rPr>
-        <w:t xml:space="preserve">R2 – </w:t>
+        <w:t>num_time_points</w:t>
+      </w:r>
+      <w:proofErr w:type="spellEnd"/>
+      <w:r>
+        <w:rPr>
+          <w:highlight w:val="cyan"/>
+        </w:rPr>
+        <w:t xml:space="preserve"> – </w:t>
+      </w:r>
+      <w:r>
+        <w:rPr>
+          <w:highlight w:val="cyan"/>
+        </w:rPr>
+        <w:t>the number of unique timepoints that were used to calculate the rate and curve.</w:t>
       </w:r>
     </w:p>
     <w:p>
@@ -7638,11 +7668,19 @@
           <w:highlight w:val="cyan"/>
         </w:rPr>
       </w:pPr>
+      <w:proofErr w:type="spellStart"/>
       <w:r>
         <w:rPr>
           <w:highlight w:val="cyan"/>
         </w:rPr>
-        <w:t xml:space="preserve">files observed in – </w:t>
+        <w:t>uniques</w:t>
+      </w:r>
+      <w:proofErr w:type="spellEnd"/>
+      <w:r>
+        <w:rPr>
+          <w:highlight w:val="cyan"/>
+        </w:rPr>
+        <w:t xml:space="preserve"> – </w:t>
       </w:r>
     </w:p>
     <w:p>
@@ -7651,20 +7689,45 @@
           <w:highlight w:val="cyan"/>
         </w:rPr>
       </w:pPr>
-      <w:proofErr w:type="spellStart"/>
       <w:r>
         <w:rPr>
           <w:highlight w:val="cyan"/>
         </w:rPr>
-        <w:t>num_measurements</w:t>
-      </w:r>
-      <w:proofErr w:type="spellEnd"/>
-      <w:r>
+        <w:t xml:space="preserve">exceptions – </w:t>
+      </w:r>
+    </w:p>
+    <w:p>
+      <w:pPr>
         <w:rPr>
           <w:highlight w:val="cyan"/>
         </w:rPr>
+      </w:pPr>
+      <w:r>
+        <w:rPr>
+          <w:highlight w:val="cyan"/>
+        </w:rPr>
+        <w:t>_</w:t>
+      </w:r>
+      <w:proofErr w:type="spellStart"/>
+      <w:r>
+        <w:rPr>
+          <w:highlight w:val="cyan"/>
+        </w:rPr>
+        <w:t>rate_graph_time_points</w:t>
+      </w:r>
+      <w:proofErr w:type="spellEnd"/>
+      <w:r>
+        <w:rPr>
+          <w:highlight w:val="cyan"/>
+        </w:rPr>
         <w:t xml:space="preserve"> – </w:t>
       </w:r>
+      <w:r>
+        <w:rPr>
+          <w:highlight w:val="cyan"/>
+        </w:rPr>
+        <w:t>the actual timepoints that were plotted on the rate curve.</w:t>
+      </w:r>
     </w:p>
     <w:p>
       <w:pPr>
@@ -7672,18 +7735,24 @@
           <w:highlight w:val="cyan"/>
         </w:rPr>
       </w:pPr>
-      <w:proofErr w:type="spellStart"/>
       <w:r>
         <w:rPr>
           <w:highlight w:val="cyan"/>
         </w:rPr>
-        <w:t>num_time_points</w:t>
-      </w:r>
-      <w:proofErr w:type="spellEnd"/>
+        <w:t>_</w:t>
+      </w:r>
+      <w:proofErr w:type="spellStart"/>
       <w:r>
         <w:rPr>
           <w:highlight w:val="cyan"/>
         </w:rPr>
+        <w:t>normed_isotope_data</w:t>
+      </w:r>
+      <w:proofErr w:type="spellEnd"/>
+      <w:r>
+        <w:rPr>
+          <w:highlight w:val="cyan"/>
+        </w:rPr>
         <w:t xml:space="preserve"> – </w:t>
       </w:r>
     </w:p>
@@ -7693,19 +7762,26 @@
           <w:highlight w:val="cyan"/>
         </w:rPr>
       </w:pPr>
-      <w:proofErr w:type="spellStart"/>
       <w:r>
         <w:rPr>
           <w:highlight w:val="cyan"/>
         </w:rPr>
-        <w:t>uniques</w:t>
-      </w:r>
-      <w:proofErr w:type="spellEnd"/>
+        <w:lastRenderedPageBreak/>
+        <w:t>Unique Timepoints – the number of unique times this peptide was observed in based on the times provided for your extracted .</w:t>
+      </w:r>
+      <w:proofErr w:type="spellStart"/>
       <w:r>
         <w:rPr>
           <w:highlight w:val="cyan"/>
         </w:rPr>
-        <w:t xml:space="preserve"> – </w:t>
+        <w:t>mzml</w:t>
+      </w:r>
+      <w:proofErr w:type="spellEnd"/>
+      <w:r>
+        <w:rPr>
+          <w:highlight w:val="cyan"/>
+        </w:rPr>
+        <w:t xml:space="preserve"> files.</w:t>
       </w:r>
     </w:p>
     <w:p>
@@ -7718,101 +7794,6 @@
         <w:rPr>
           <w:highlight w:val="cyan"/>
         </w:rPr>
-        <w:t xml:space="preserve">exceptions – </w:t>
-      </w:r>
-    </w:p>
-    <w:p>
-      <w:pPr>
-        <w:rPr>
-          <w:highlight w:val="cyan"/>
-        </w:rPr>
-      </w:pPr>
-      <w:r>
-        <w:rPr>
-          <w:highlight w:val="cyan"/>
-        </w:rPr>
-        <w:t>_</w:t>
-      </w:r>
-      <w:proofErr w:type="spellStart"/>
-      <w:r>
-        <w:rPr>
-          <w:highlight w:val="cyan"/>
-        </w:rPr>
-        <w:t>rate_graph_time_points</w:t>
-      </w:r>
-      <w:proofErr w:type="spellEnd"/>
-      <w:r>
-        <w:rPr>
-          <w:highlight w:val="cyan"/>
-        </w:rPr>
-        <w:t xml:space="preserve"> – </w:t>
-      </w:r>
-    </w:p>
-    <w:p>
-      <w:pPr>
-        <w:rPr>
-          <w:highlight w:val="cyan"/>
-        </w:rPr>
-      </w:pPr>
-      <w:r>
-        <w:rPr>
-          <w:highlight w:val="cyan"/>
-        </w:rPr>
-        <w:t>_</w:t>
-      </w:r>
-      <w:proofErr w:type="spellStart"/>
-      <w:r>
-        <w:rPr>
-          <w:highlight w:val="cyan"/>
-        </w:rPr>
-        <w:t>normed_isotope_data</w:t>
-      </w:r>
-      <w:proofErr w:type="spellEnd"/>
-      <w:r>
-        <w:rPr>
-          <w:highlight w:val="cyan"/>
-        </w:rPr>
-        <w:t xml:space="preserve"> – </w:t>
-      </w:r>
-    </w:p>
-    <w:p>
-      <w:pPr>
-        <w:rPr>
-          <w:highlight w:val="cyan"/>
-        </w:rPr>
-      </w:pPr>
-      <w:r>
-        <w:rPr>
-          <w:highlight w:val="cyan"/>
-        </w:rPr>
-        <w:t>Unique Timepoints – the number of unique times this peptide was observed in based on the times provided for your extracted .</w:t>
-      </w:r>
-      <w:proofErr w:type="spellStart"/>
-      <w:r>
-        <w:rPr>
-          <w:highlight w:val="cyan"/>
-        </w:rPr>
-        <w:t>mzml</w:t>
-      </w:r>
-      <w:proofErr w:type="spellEnd"/>
-      <w:r>
-        <w:rPr>
-          <w:highlight w:val="cyan"/>
-        </w:rPr>
-        <w:t xml:space="preserve"> files.</w:t>
-      </w:r>
-    </w:p>
-    <w:p>
-      <w:pPr>
-        <w:rPr>
-          <w:highlight w:val="cyan"/>
-        </w:rPr>
-      </w:pPr>
-      <w:r>
-        <w:rPr>
-          <w:highlight w:val="cyan"/>
-        </w:rPr>
-        <w:lastRenderedPageBreak/>
         <w:t xml:space="preserve">Number of Measurements – number of </w:t>
       </w:r>
       <w:r>
@@ -7953,7 +7934,7 @@
           <w:szCs w:val="28"/>
         </w:rPr>
       </w:pPr>
-      <w:bookmarkStart w:id="16" w:name="_Toc183194550"/>
+      <w:bookmarkStart w:id="15" w:name="_Toc183194550"/>
       <w:r>
         <w:rPr>
           <w:sz w:val="28"/>
@@ -7961,7 +7942,7 @@
         </w:rPr>
         <w:t>Settings</w:t>
       </w:r>
-      <w:bookmarkEnd w:id="16"/>
+      <w:bookmarkEnd w:id="15"/>
     </w:p>
     <w:p>
       <w:r>
@@ -8008,11 +7989,11 @@
       <w:pPr>
         <w:pStyle w:val="Heading2"/>
       </w:pPr>
-      <w:bookmarkStart w:id="17" w:name="_Toc183194551"/>
+      <w:bookmarkStart w:id="16" w:name="_Toc183194551"/>
       <w:r>
         <w:t>Settings Menu</w:t>
       </w:r>
-      <w:bookmarkEnd w:id="17"/>
+      <w:bookmarkEnd w:id="16"/>
     </w:p>
     <w:p>
       <w:pPr>
@@ -8106,7 +8087,7 @@
               </wp:anchor>
             </w:drawing>
           </mc:Choice>
-          <mc:Fallback xmlns:oel="http://schemas.microsoft.com/office/2019/extlst" xmlns:w16cex="http://schemas.microsoft.com/office/word/2018/wordml/cex" xmlns:w16="http://schemas.microsoft.com/office/word/2018/wordml" xmlns:w16du="http://schemas.microsoft.com/office/word/2023/wordml/word16du" xmlns:w16sdtdh="http://schemas.microsoft.com/office/word/2020/wordml/sdtdatahash">
+          <mc:Fallback>
             <w:pict>
               <v:rect w14:anchorId="2B3D9DEC" id="Rectangle 22" o:spid="_x0000_s1026" style="position:absolute;margin-left:-7.45pt;margin-top:18.45pt;width:54pt;height:15.75pt;z-index:251666432;visibility:visible;mso-wrap-style:square;mso-width-percent:0;mso-height-percent:0;mso-wrap-distance-left:9pt;mso-wrap-distance-top:0;mso-wrap-distance-right:9pt;mso-wrap-distance-bottom:0;mso-position-horizontal:absolute;mso-position-horizontal-relative:margin;mso-position-vertical:absolute;mso-position-vertical-relative:text;mso-width-percent:0;mso-height-percent:0;mso-width-relative:margin;mso-height-relative:margin;v-text-anchor:middle" o:gfxdata="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" filled="f" strokecolor="red" strokeweight="2.25pt">
                 <w10:wrap anchorx="margin"/>
@@ -8382,7 +8363,7 @@
       <w:r>
         <w:t xml:space="preserve"> </w:t>
       </w:r>
-      <w:bookmarkStart w:id="18" w:name="_Hlk86052874"/>
+      <w:bookmarkStart w:id="17" w:name="_Hlk86052874"/>
       <w:r>
         <w:t>the number of processor cores to use for calculations if “Recognize available cores” is set to “No”.</w:t>
       </w:r>
@@ -8489,15 +8470,7 @@
         <w:t>Use Chromatography Division –</w:t>
       </w:r>
       <w:r>
-        <w:t xml:space="preserve"> this setting attempts to find the best chromatography peak for extraction.  It can be turned off (“No”) used to compare the chromatography of different charge states of the same peptide within each .</w:t>
-      </w:r>
-      <w:proofErr w:type="spellStart"/>
-      <w:r>
-        <w:t>mzML</w:t>
-      </w:r>
-      <w:proofErr w:type="spellEnd"/>
-      <w:r>
-        <w:t xml:space="preserve"> file (“</w:t>
+        <w:t xml:space="preserve"> this setting attempts to find the best chromatography peak for extraction.  It can be turned off (“No”) used to compare the chromatography of different charge states of the same peptide within each .mzML file (“</w:t>
       </w:r>
       <w:proofErr w:type="spellStart"/>
       <w:r>
@@ -8657,7 +8630,7 @@
         <w:t>Combine Extraction</w:t>
       </w:r>
     </w:p>
-    <w:bookmarkEnd w:id="18"/>
+    <w:bookmarkEnd w:id="17"/>
     <w:p>
       <w:proofErr w:type="spellStart"/>
       <w:r>
@@ -9342,11 +9315,11 @@
       <w:pPr>
         <w:pStyle w:val="Heading2"/>
       </w:pPr>
-      <w:bookmarkStart w:id="19" w:name="_Toc183194552"/>
+      <w:bookmarkStart w:id="18" w:name="_Toc183194552"/>
       <w:r>
         <w:t>Adjusting Defaults or non-Menu Settings</w:t>
       </w:r>
-      <w:bookmarkEnd w:id="19"/>
+      <w:bookmarkEnd w:id="18"/>
     </w:p>
     <w:p>
       <w:r>
@@ -9428,7 +9401,7 @@
               </wp:anchor>
             </w:drawing>
           </mc:Choice>
-          <mc:Fallback xmlns:oel="http://schemas.microsoft.com/office/2019/extlst" xmlns:w16cex="http://schemas.microsoft.com/office/word/2018/wordml/cex" xmlns:w16="http://schemas.microsoft.com/office/word/2018/wordml" xmlns:w16du="http://schemas.microsoft.com/office/word/2023/wordml/word16du" xmlns:w16sdtdh="http://schemas.microsoft.com/office/word/2020/wordml/sdtdatahash">
+          <mc:Fallback>
             <w:pict>
               <v:rect w14:anchorId="7C9F1A25" id="Rectangle 25" o:spid="_x0000_s1026" style="position:absolute;margin-left:27pt;margin-top:152.3pt;width:355.5pt;height:17.25pt;z-index:251668480;visibility:visible;mso-wrap-style:square;mso-width-percent:0;mso-height-percent:0;mso-wrap-distance-left:9pt;mso-wrap-distance-top:0;mso-wrap-distance-right:9pt;mso-wrap-distance-bottom:0;mso-position-horizontal:absolute;mso-position-horizontal-relative:margin;mso-position-vertical:absolute;mso-position-vertical-relative:text;mso-width-percent:0;mso-height-percent:0;mso-width-relative:margin;mso-height-relative:margin;v-text-anchor:middle" o:gfxdata="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" filled="f" strokecolor="red" strokeweight="2.25pt">
                 <w10:wrap anchorx="margin"/>
@@ -9587,7 +9560,7 @@
               </wp:anchor>
             </w:drawing>
           </mc:Choice>
-          <mc:Fallback xmlns:oel="http://schemas.microsoft.com/office/2019/extlst" xmlns:w16cex="http://schemas.microsoft.com/office/word/2018/wordml/cex" xmlns:w16="http://schemas.microsoft.com/office/word/2018/wordml" xmlns:w16du="http://schemas.microsoft.com/office/word/2023/wordml/word16du" xmlns:w16sdtdh="http://schemas.microsoft.com/office/word/2020/wordml/sdtdatahash">
+          <mc:Fallback>
             <w:pict>
               <v:rect w14:anchorId="5C51B3A4" id="Rectangle 27" o:spid="_x0000_s1026" style="position:absolute;margin-left:0;margin-top:139.3pt;width:429.75pt;height:16.5pt;z-index:251670528;visibility:visible;mso-wrap-style:square;mso-width-percent:0;mso-height-percent:0;mso-wrap-distance-left:9pt;mso-wrap-distance-top:0;mso-wrap-distance-right:9pt;mso-wrap-distance-bottom:0;mso-position-horizontal:left;mso-position-horizontal-relative:margin;mso-position-vertical:absolute;mso-position-vertical-relative:text;mso-width-percent:0;mso-height-percent:0;mso-width-relative:margin;mso-height-relative:margin;v-text-anchor:middle" o:gfxdata="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" filled="f" strokecolor="red" strokeweight="2.25pt">
                 <w10:wrap anchorx="margin"/>
@@ -9669,7 +9642,7 @@
               </wp:anchor>
             </w:drawing>
           </mc:Choice>
-          <mc:Fallback xmlns:oel="http://schemas.microsoft.com/office/2019/extlst" xmlns:w16cex="http://schemas.microsoft.com/office/word/2018/wordml/cex" xmlns:w16="http://schemas.microsoft.com/office/word/2018/wordml" xmlns:w16du="http://schemas.microsoft.com/office/word/2023/wordml/word16du" xmlns:w16sdtdh="http://schemas.microsoft.com/office/word/2020/wordml/sdtdatahash">
+          <mc:Fallback>
             <w:pict>
               <v:rect w14:anchorId="0FB281D1" id="Rectangle 28" o:spid="_x0000_s1026" style="position:absolute;margin-left:3.75pt;margin-top:65.8pt;width:439.5pt;height:16.5pt;z-index:251672576;visibility:visible;mso-wrap-style:square;mso-width-percent:0;mso-height-percent:0;mso-wrap-distance-left:9pt;mso-wrap-distance-top:0;mso-wrap-distance-right:9pt;mso-wrap-distance-bottom:0;mso-position-horizontal:absolute;mso-position-horizontal-relative:margin;mso-position-vertical:absolute;mso-position-vertical-relative:text;mso-width-percent:0;mso-height-percent:0;mso-width-relative:margin;mso-height-relative:margin;v-text-anchor:middle" o:gfxdata="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" filled="f" strokecolor="red" strokeweight="2.25pt">
                 <w10:wrap anchorx="margin"/>
@@ -9877,7 +9850,15 @@
         <w:t xml:space="preserve"> the variable type must not change, so if you wish to </w:t>
       </w:r>
       <w:r>
-        <w:t>change an integer it must still be and integer.  Text must still have quotations.</w:t>
+        <w:t xml:space="preserve">change an integer it must still be </w:t>
+      </w:r>
+      <w:proofErr w:type="gramStart"/>
+      <w:r>
+        <w:t>and</w:t>
+      </w:r>
+      <w:proofErr w:type="gramEnd"/>
+      <w:r>
+        <w:t xml:space="preserve"> integer.  Text must still have quotations.</w:t>
       </w:r>
     </w:p>
     <w:p>
@@ -9905,7 +9886,7 @@
           <w:sz w:val="28"/>
         </w:rPr>
       </w:pPr>
-      <w:bookmarkStart w:id="20" w:name="_Toc183194553"/>
+      <w:bookmarkStart w:id="19" w:name="_Toc183194553"/>
       <w:proofErr w:type="spellStart"/>
       <w:r>
         <w:rPr>
@@ -9922,7 +9903,7 @@
         </w:rPr>
         <w:t>settings.yaml</w:t>
       </w:r>
-      <w:bookmarkEnd w:id="20"/>
+      <w:bookmarkEnd w:id="19"/>
       <w:proofErr w:type="spellEnd"/>
       <w:proofErr w:type="gramEnd"/>
     </w:p>
@@ -10264,7 +10245,7 @@
           <w:sz w:val="32"/>
         </w:rPr>
       </w:pPr>
-      <w:bookmarkStart w:id="21" w:name="_Toc183194554"/>
+      <w:bookmarkStart w:id="20" w:name="_Toc183194554"/>
       <w:proofErr w:type="spellStart"/>
       <w:r>
         <w:rPr>
@@ -10273,7 +10254,7 @@
         </w:rPr>
         <w:t>Settings.yaml</w:t>
       </w:r>
-      <w:bookmarkEnd w:id="21"/>
+      <w:bookmarkEnd w:id="20"/>
       <w:proofErr w:type="spellEnd"/>
     </w:p>
     <w:p>
@@ -11920,15 +11901,7 @@
         <w:t xml:space="preserve"> –</w:t>
       </w:r>
       <w:r>
-        <w:t xml:space="preserve"> this setting attempts to find the best chromatography peak for extraction.  It can be turned off (“No”) used to compare the chromatography of different charge states of the same peptide within each .</w:t>
-      </w:r>
-      <w:proofErr w:type="spellStart"/>
-      <w:r>
-        <w:t>mzML</w:t>
-      </w:r>
-      <w:proofErr w:type="spellEnd"/>
-      <w:r>
-        <w:t xml:space="preserve"> file (“</w:t>
+        <w:t xml:space="preserve"> this setting attempts to find the best chromatography peak for extraction.  It can be turned off (“No”) used to compare the chromatography of different charge states of the same peptide within each .mzML file (“</w:t>
       </w:r>
       <w:proofErr w:type="spellStart"/>
       <w:r>
@@ -11947,14 +11920,14 @@
           <w:sz w:val="28"/>
         </w:rPr>
       </w:pPr>
-      <w:bookmarkStart w:id="22" w:name="_Toc183194555"/>
+      <w:bookmarkStart w:id="21" w:name="_Toc183194555"/>
       <w:r>
         <w:rPr>
           <w:sz w:val="28"/>
         </w:rPr>
         <w:t>Adjusting Resource Files</w:t>
       </w:r>
-      <w:bookmarkEnd w:id="22"/>
+      <w:bookmarkEnd w:id="21"/>
     </w:p>
     <w:p>
       <w:r>
@@ -12062,7 +12035,7 @@
               </wp:anchor>
             </w:drawing>
           </mc:Choice>
-          <mc:Fallback xmlns:oel="http://schemas.microsoft.com/office/2019/extlst" xmlns:w16cex="http://schemas.microsoft.com/office/word/2018/wordml/cex" xmlns:w16="http://schemas.microsoft.com/office/word/2018/wordml" xmlns:w16du="http://schemas.microsoft.com/office/word/2023/wordml/word16du" xmlns:w16sdtdh="http://schemas.microsoft.com/office/word/2020/wordml/sdtdatahash">
+          <mc:Fallback>
             <w:pict>
               <v:rect w14:anchorId="3D310D6D" id="Rectangle 20" o:spid="_x0000_s1026" style="position:absolute;margin-left:27pt;margin-top:153pt;width:5in;height:16.5pt;z-index:251674624;visibility:visible;mso-wrap-style:square;mso-width-percent:0;mso-height-percent:0;mso-wrap-distance-left:9pt;mso-wrap-distance-top:0;mso-wrap-distance-right:9pt;mso-wrap-distance-bottom:0;mso-position-horizontal:absolute;mso-position-horizontal-relative:margin;mso-position-vertical:absolute;mso-position-vertical-relative:text;mso-width-percent:0;mso-height-percent:0;mso-width-relative:margin;mso-height-relative:margin;v-text-anchor:middle" o:gfxdata="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" filled="f" strokecolor="red" strokeweight="2.25pt">
                 <w10:wrap anchorx="margin"/>
@@ -12116,14 +12089,14 @@
       <w:pPr>
         <w:pStyle w:val="Heading2"/>
       </w:pPr>
-      <w:bookmarkStart w:id="23" w:name="_Toc183194556"/>
+      <w:bookmarkStart w:id="22" w:name="_Toc183194556"/>
       <w:r>
         <w:t xml:space="preserve">Adding new </w:t>
       </w:r>
       <w:r>
         <w:t>elements</w:t>
       </w:r>
-      <w:bookmarkEnd w:id="23"/>
+      <w:bookmarkEnd w:id="22"/>
     </w:p>
     <w:p>
       <w:r>
@@ -12247,14 +12220,14 @@
       <w:pPr>
         <w:pStyle w:val="Heading2"/>
       </w:pPr>
-      <w:bookmarkStart w:id="24" w:name="_Toc183194557"/>
-      <w:bookmarkStart w:id="25" w:name="_Hlk86137618"/>
+      <w:bookmarkStart w:id="23" w:name="_Toc183194557"/>
+      <w:bookmarkStart w:id="24" w:name="_Hlk86137618"/>
       <w:r>
         <w:t>Adjusting Amino Acids</w:t>
       </w:r>
-      <w:bookmarkEnd w:id="24"/>
-    </w:p>
-    <w:bookmarkEnd w:id="25"/>
+      <w:bookmarkEnd w:id="23"/>
+    </w:p>
+    <w:bookmarkEnd w:id="24"/>
     <w:p>
       <w:r>
         <w:t xml:space="preserve">The relevant file here </w:t>
@@ -12449,12 +12422,12 @@
       <w:pPr>
         <w:pStyle w:val="Heading2"/>
       </w:pPr>
-      <w:bookmarkStart w:id="26" w:name="_Toc183194558"/>
-      <w:bookmarkStart w:id="27" w:name="_Hlk86052215"/>
+      <w:bookmarkStart w:id="25" w:name="_Toc183194558"/>
+      <w:bookmarkStart w:id="26" w:name="_Hlk86052215"/>
       <w:r>
         <w:t>Adjusting Post Translational Modifications</w:t>
       </w:r>
-      <w:bookmarkEnd w:id="26"/>
+      <w:bookmarkEnd w:id="25"/>
     </w:p>
     <w:p>
       <w:r>
@@ -12638,13 +12611,13 @@
       <w:pPr>
         <w:pStyle w:val="Heading2"/>
       </w:pPr>
-      <w:bookmarkStart w:id="28" w:name="_Toc183194559"/>
-      <w:bookmarkEnd w:id="27"/>
+      <w:bookmarkStart w:id="27" w:name="_Toc183194559"/>
+      <w:bookmarkEnd w:id="26"/>
       <w:r>
         <w:lastRenderedPageBreak/>
         <w:t>Adding new Labeling Schemes</w:t>
       </w:r>
-      <w:bookmarkEnd w:id="28"/>
+      <w:bookmarkEnd w:id="27"/>
     </w:p>
     <w:p>
       <w:r>
@@ -12785,11 +12758,11 @@
       <w:pPr>
         <w:pStyle w:val="Heading1"/>
       </w:pPr>
-      <w:bookmarkStart w:id="29" w:name="_Toc183194560"/>
+      <w:bookmarkStart w:id="28" w:name="_Toc183194560"/>
       <w:r>
         <w:t>Citations</w:t>
       </w:r>
-      <w:bookmarkEnd w:id="29"/>
+      <w:bookmarkEnd w:id="28"/>
     </w:p>
     <w:p>
       <w:pPr>
@@ -12926,7 +12899,7 @@
 </file>
 
 <file path=word/numbering.xml><?xml version="1.0" encoding="utf-8"?>
-<w:numbering xmlns:wpc="http://schemas.microsoft.com/office/word/2010/wordprocessingCanvas" xmlns:cx="http://schemas.microsoft.com/office/drawing/2014/chartex" xmlns:cx1="http://schemas.microsoft.com/office/drawing/2015/9/8/chartex" xmlns:cx2="http://schemas.microsoft.com/office/drawing/2015/10/21/chartex" xmlns:cx3="http://schemas.microsoft.com/office/drawing/2016/5/9/chartex" xmlns:cx4="http://schemas.microsoft.com/office/drawing/2016/5/10/chartex" xmlns:cx5="http://schemas.microsoft.com/office/drawing/2016/5/11/chartex" xmlns:cx6="http://schemas.microsoft.com/office/drawing/2016/5/12/chartex" xmlns:cx7="http://schemas.microsoft.com/office/drawing/2016/5/13/chartex" xmlns:cx8="http://schemas.microsoft.com/office/drawing/2016/5/14/chartex" xmlns:mc="http://schemas.openxmlformats.org/markup-compatibility/2006" xmlns:aink="http://schemas.microsoft.com/office/drawing/2016/ink" xmlns:am3d="http://schemas.microsoft.com/office/drawing/2017/model3d" xmlns:o="urn:schemas-microsoft-com:office:office" xmlns:r="http://schemas.openxmlformats.org/officeDocument/2006/relationships" xmlns:m="http://schemas.openxmlformats.org/officeDocument/2006/math" xmlns:v="urn:schemas-microsoft-com:vml" xmlns:wp14="http://schemas.microsoft.com/office/word/2010/wordprocessingDrawing" xmlns:wp="http://schemas.openxmlformats.org/drawingml/2006/wordprocessingDrawing" xmlns:w10="urn:schemas-microsoft-com:office:word" xmlns:w="http://schemas.openxmlformats.org/wordprocessingml/2006/main" xmlns:w14="http://schemas.microsoft.com/office/word/2010/wordml" xmlns:w15="http://schemas.microsoft.com/office/word/2012/wordml" xmlns:w16cid="http://schemas.microsoft.com/office/word/2016/wordml/cid" xmlns:w16se="http://schemas.microsoft.com/office/word/2015/wordml/symex" xmlns:wpg="http://schemas.microsoft.com/office/word/2010/wordprocessingGroup" xmlns:wpi="http://schemas.microsoft.com/office/word/2010/wordprocessingInk" xmlns:wne="http://schemas.microsoft.com/office/word/2006/wordml" xmlns:wps="http://schemas.microsoft.com/office/word/2010/wordprocessingShape" mc:Ignorable="w14 w15 w16se w16cid wp14">
+<w:numbering xmlns:wpc="http://schemas.microsoft.com/office/word/2010/wordprocessingCanvas" xmlns:cx="http://schemas.microsoft.com/office/drawing/2014/chartex" xmlns:cx1="http://schemas.microsoft.com/office/drawing/2015/9/8/chartex" xmlns:cx2="http://schemas.microsoft.com/office/drawing/2015/10/21/chartex" xmlns:cx3="http://schemas.microsoft.com/office/drawing/2016/5/9/chartex" xmlns:cx4="http://schemas.microsoft.com/office/drawing/2016/5/10/chartex" xmlns:cx5="http://schemas.microsoft.com/office/drawing/2016/5/11/chartex" xmlns:cx6="http://schemas.microsoft.com/office/drawing/2016/5/12/chartex" xmlns:cx7="http://schemas.microsoft.com/office/drawing/2016/5/13/chartex" xmlns:cx8="http://schemas.microsoft.com/office/drawing/2016/5/14/chartex" xmlns:mc="http://schemas.openxmlformats.org/markup-compatibility/2006" xmlns:aink="http://schemas.microsoft.com/office/drawing/2016/ink" xmlns:am3d="http://schemas.microsoft.com/office/drawing/2017/model3d" xmlns:o="urn:schemas-microsoft-com:office:office" xmlns:oel="http://schemas.microsoft.com/office/2019/extlst" xmlns:r="http://schemas.openxmlformats.org/officeDocument/2006/relationships" xmlns:m="http://schemas.openxmlformats.org/officeDocument/2006/math" xmlns:v="urn:schemas-microsoft-com:vml" xmlns:wp14="http://schemas.microsoft.com/office/word/2010/wordprocessingDrawing" xmlns:wp="http://schemas.openxmlformats.org/drawingml/2006/wordprocessingDrawing" xmlns:w10="urn:schemas-microsoft-com:office:word" xmlns:w="http://schemas.openxmlformats.org/wordprocessingml/2006/main" xmlns:w14="http://schemas.microsoft.com/office/word/2010/wordml" xmlns:w15="http://schemas.microsoft.com/office/word/2012/wordml" xmlns:w16cex="http://schemas.microsoft.com/office/word/2018/wordml/cex" xmlns:w16cid="http://schemas.microsoft.com/office/word/2016/wordml/cid" xmlns:w16="http://schemas.microsoft.com/office/word/2018/wordml" xmlns:w16du="http://schemas.microsoft.com/office/word/2023/wordml/word16du" xmlns:w16sdtdh="http://schemas.microsoft.com/office/word/2020/wordml/sdtdatahash" xmlns:w16sdtfl="http://schemas.microsoft.com/office/word/2024/wordml/sdtformatlock" xmlns:w16se="http://schemas.microsoft.com/office/word/2015/wordml/symex" xmlns:wpg="http://schemas.microsoft.com/office/word/2010/wordprocessingGroup" xmlns:wpi="http://schemas.microsoft.com/office/word/2010/wordprocessingInk" xmlns:wne="http://schemas.microsoft.com/office/word/2006/wordml" xmlns:wps="http://schemas.microsoft.com/office/word/2010/wordprocessingShape" mc:Ignorable="w14 w15 w16se w16cid w16 w16cex w16sdtdh w16sdtfl w16du wp14">
   <w:abstractNum w:abstractNumId="0" w15:restartNumberingAfterBreak="0">
     <w:nsid w:val="641A0137"/>
     <w:multiLevelType w:val="hybridMultilevel"/>
@@ -13039,14 +13012,14 @@
       </w:rPr>
     </w:lvl>
   </w:abstractNum>
-  <w:num w:numId="1">
+  <w:num w:numId="1" w16cid:durableId="1143427233">
     <w:abstractNumId w:val="0"/>
   </w:num>
 </w:numbering>
 </file>
 
 <file path=word/styles.xml><?xml version="1.0" encoding="utf-8"?>
-<w:styles xmlns:mc="http://schemas.openxmlformats.org/markup-compatibility/2006" xmlns:r="http://schemas.openxmlformats.org/officeDocument/2006/relationships" xmlns:w="http://schemas.openxmlformats.org/wordprocessingml/2006/main" xmlns:w14="http://schemas.microsoft.com/office/word/2010/wordml" xmlns:w15="http://schemas.microsoft.com/office/word/2012/wordml" xmlns:w16cid="http://schemas.microsoft.com/office/word/2016/wordml/cid" xmlns:w16se="http://schemas.microsoft.com/office/word/2015/wordml/symex" mc:Ignorable="w14 w15 w16se w16cid">
+<w:styles xmlns:mc="http://schemas.openxmlformats.org/markup-compatibility/2006" xmlns:r="http://schemas.openxmlformats.org/officeDocument/2006/relationships" xmlns:w="http://schemas.openxmlformats.org/wordprocessingml/2006/main" xmlns:w14="http://schemas.microsoft.com/office/word/2010/wordml" xmlns:w15="http://schemas.microsoft.com/office/word/2012/wordml" xmlns:w16cex="http://schemas.microsoft.com/office/word/2018/wordml/cex" xmlns:w16cid="http://schemas.microsoft.com/office/word/2016/wordml/cid" xmlns:w16="http://schemas.microsoft.com/office/word/2018/wordml" xmlns:w16du="http://schemas.microsoft.com/office/word/2023/wordml/word16du" xmlns:w16sdtdh="http://schemas.microsoft.com/office/word/2020/wordml/sdtdatahash" xmlns:w16sdtfl="http://schemas.microsoft.com/office/word/2024/wordml/sdtformatlock" xmlns:w16se="http://schemas.microsoft.com/office/word/2015/wordml/symex" mc:Ignorable="w14 w15 w16se w16cid w16 w16cex w16sdtdh w16sdtfl w16du">
   <w:docDefaults>
     <w:rPrDefault>
       <w:rPr>
@@ -13062,7 +13035,7 @@
       </w:pPr>
     </w:pPrDefault>
   </w:docDefaults>
-  <w:latentStyles w:defLockedState="0" w:defUIPriority="99" w:defSemiHidden="0" w:defUnhideWhenUsed="0" w:defQFormat="0" w:count="375">
+  <w:latentStyles w:defLockedState="0" w:defUIPriority="99" w:defSemiHidden="0" w:defUnhideWhenUsed="0" w:defQFormat="0" w:count="376">
     <w:lsdException w:name="Normal" w:uiPriority="0" w:qFormat="1"/>
     <w:lsdException w:name="heading 1" w:uiPriority="9" w:qFormat="1"/>
     <w:lsdException w:name="heading 2" w:semiHidden="1" w:uiPriority="9" w:unhideWhenUsed="1" w:qFormat="1"/>
@@ -13438,6 +13411,7 @@
     <w:lsdException w:name="Smart Hyperlink" w:semiHidden="1" w:unhideWhenUsed="1"/>
     <w:lsdException w:name="Hashtag" w:semiHidden="1" w:unhideWhenUsed="1"/>
     <w:lsdException w:name="Unresolved Mention" w:semiHidden="1" w:unhideWhenUsed="1"/>
+    <w:lsdException w:name="Smart Link" w:semiHidden="1" w:unhideWhenUsed="1"/>
   </w:latentStyles>
   <w:style w:type="paragraph" w:default="1" w:styleId="Normal">
     <w:name w:val="Normal"/>
@@ -13494,6 +13468,7 @@
   <w:style w:type="character" w:default="1" w:styleId="DefaultParagraphFont">
     <w:name w:val="Default Paragraph Font"/>
     <w:uiPriority w:val="1"/>
+    <w:semiHidden/>
     <w:unhideWhenUsed/>
   </w:style>
   <w:style w:type="table" w:default="1" w:styleId="TableNormal">

</xml_diff>

<commit_message>
Adjustments to avoid constant font cache rebuilding, removed unused modules, and updated ReadMe
</commit_message>
<xml_diff>
--- a/DeuteRater_readme.docx
+++ b/DeuteRater_readme.docx
@@ -1,6 +1,6 @@
 
 <file path=word/document.xml><?xml version="1.0" encoding="utf-8"?>
-<w:document xmlns:wpc="http://schemas.microsoft.com/office/word/2010/wordprocessingCanvas" xmlns:cx="http://schemas.microsoft.com/office/drawing/2014/chartex" xmlns:cx1="http://schemas.microsoft.com/office/drawing/2015/9/8/chartex" xmlns:cx2="http://schemas.microsoft.com/office/drawing/2015/10/21/chartex" xmlns:cx3="http://schemas.microsoft.com/office/drawing/2016/5/9/chartex" xmlns:cx4="http://schemas.microsoft.com/office/drawing/2016/5/10/chartex" xmlns:cx5="http://schemas.microsoft.com/office/drawing/2016/5/11/chartex" xmlns:cx6="http://schemas.microsoft.com/office/drawing/2016/5/12/chartex" xmlns:cx7="http://schemas.microsoft.com/office/drawing/2016/5/13/chartex" xmlns:cx8="http://schemas.microsoft.com/office/drawing/2016/5/14/chartex" xmlns:mc="http://schemas.openxmlformats.org/markup-compatibility/2006" xmlns:aink="http://schemas.microsoft.com/office/drawing/2016/ink" xmlns:am3d="http://schemas.microsoft.com/office/drawing/2017/model3d" xmlns:o="urn:schemas-microsoft-com:office:office" xmlns:r="http://schemas.openxmlformats.org/officeDocument/2006/relationships" xmlns:m="http://schemas.openxmlformats.org/officeDocument/2006/math" xmlns:v="urn:schemas-microsoft-com:vml" xmlns:wp14="http://schemas.microsoft.com/office/word/2010/wordprocessingDrawing" xmlns:wp="http://schemas.openxmlformats.org/drawingml/2006/wordprocessingDrawing" xmlns:w10="urn:schemas-microsoft-com:office:word" xmlns:w="http://schemas.openxmlformats.org/wordprocessingml/2006/main" xmlns:w14="http://schemas.microsoft.com/office/word/2010/wordml" xmlns:w15="http://schemas.microsoft.com/office/word/2012/wordml" xmlns:w16cid="http://schemas.microsoft.com/office/word/2016/wordml/cid" xmlns:w16se="http://schemas.microsoft.com/office/word/2015/wordml/symex" xmlns:wpg="http://schemas.microsoft.com/office/word/2010/wordprocessingGroup" xmlns:wpi="http://schemas.microsoft.com/office/word/2010/wordprocessingInk" xmlns:wne="http://schemas.microsoft.com/office/word/2006/wordml" xmlns:wps="http://schemas.microsoft.com/office/word/2010/wordprocessingShape" mc:Ignorable="w14 w15 w16se w16cid wp14">
+<w:document xmlns:wpc="http://schemas.microsoft.com/office/word/2010/wordprocessingCanvas" xmlns:cx="http://schemas.microsoft.com/office/drawing/2014/chartex" xmlns:cx1="http://schemas.microsoft.com/office/drawing/2015/9/8/chartex" xmlns:cx2="http://schemas.microsoft.com/office/drawing/2015/10/21/chartex" xmlns:cx3="http://schemas.microsoft.com/office/drawing/2016/5/9/chartex" xmlns:cx4="http://schemas.microsoft.com/office/drawing/2016/5/10/chartex" xmlns:cx5="http://schemas.microsoft.com/office/drawing/2016/5/11/chartex" xmlns:cx6="http://schemas.microsoft.com/office/drawing/2016/5/12/chartex" xmlns:cx7="http://schemas.microsoft.com/office/drawing/2016/5/13/chartex" xmlns:cx8="http://schemas.microsoft.com/office/drawing/2016/5/14/chartex" xmlns:mc="http://schemas.openxmlformats.org/markup-compatibility/2006" xmlns:aink="http://schemas.microsoft.com/office/drawing/2016/ink" xmlns:am3d="http://schemas.microsoft.com/office/drawing/2017/model3d" xmlns:o="urn:schemas-microsoft-com:office:office" xmlns:oel="http://schemas.microsoft.com/office/2019/extlst" xmlns:r="http://schemas.openxmlformats.org/officeDocument/2006/relationships" xmlns:m="http://schemas.openxmlformats.org/officeDocument/2006/math" xmlns:v="urn:schemas-microsoft-com:vml" xmlns:wp14="http://schemas.microsoft.com/office/word/2010/wordprocessingDrawing" xmlns:wp="http://schemas.openxmlformats.org/drawingml/2006/wordprocessingDrawing" xmlns:w10="urn:schemas-microsoft-com:office:word" xmlns:w="http://schemas.openxmlformats.org/wordprocessingml/2006/main" xmlns:w14="http://schemas.microsoft.com/office/word/2010/wordml" xmlns:w15="http://schemas.microsoft.com/office/word/2012/wordml" xmlns:w16cex="http://schemas.microsoft.com/office/word/2018/wordml/cex" xmlns:w16cid="http://schemas.microsoft.com/office/word/2016/wordml/cid" xmlns:w16="http://schemas.microsoft.com/office/word/2018/wordml" xmlns:w16du="http://schemas.microsoft.com/office/word/2023/wordml/word16du" xmlns:w16sdtdh="http://schemas.microsoft.com/office/word/2020/wordml/sdtdatahash" xmlns:w16sdtfl="http://schemas.microsoft.com/office/word/2024/wordml/sdtformatlock" xmlns:w16se="http://schemas.microsoft.com/office/word/2015/wordml/symex" xmlns:wpg="http://schemas.microsoft.com/office/word/2010/wordprocessingGroup" xmlns:wpi="http://schemas.microsoft.com/office/word/2010/wordprocessingInk" xmlns:wne="http://schemas.microsoft.com/office/word/2006/wordml" xmlns:wps="http://schemas.microsoft.com/office/word/2010/wordprocessingShape" mc:Ignorable="w14 w15 w16se w16cid w16 w16cex w16sdtdh w16sdtfl w16du wp14">
   <w:body>
     <w:p>
       <w:pPr>
@@ -1187,7 +1187,7 @@
           <w:noProof/>
         </w:rPr>
         <w:drawing>
-          <wp:inline distT="0" distB="0" distL="0" distR="0">
+          <wp:inline distT="0" distB="0" distL="0" distR="0" wp14:anchorId="3BC5F5D0" wp14:editId="34741397">
             <wp:extent cx="5744377" cy="1629002"/>
             <wp:effectExtent l="0" t="0" r="0" b="0"/>
             <wp:docPr id="15" name="image3.png"/>
@@ -1229,7 +1229,7 @@
         <mc:AlternateContent>
           <mc:Choice Requires="wps">
             <w:drawing>
-              <wp:anchor distT="0" distB="0" distL="114300" distR="114300" simplePos="0" relativeHeight="251658240" behindDoc="0" locked="0" layoutInCell="1" hidden="0" allowOverlap="1">
+              <wp:anchor distT="0" distB="0" distL="114300" distR="114300" simplePos="0" relativeHeight="251658240" behindDoc="0" locked="0" layoutInCell="1" hidden="0" allowOverlap="1" wp14:anchorId="64205854" wp14:editId="47E96B80">
                 <wp:simplePos x="0" y="0"/>
                 <wp:positionH relativeFrom="column">
                   <wp:posOffset>-12699</wp:posOffset>
@@ -1383,7 +1383,7 @@
           <w:noProof/>
         </w:rPr>
         <w:drawing>
-          <wp:inline distT="0" distB="0" distL="0" distR="0">
+          <wp:inline distT="0" distB="0" distL="0" distR="0" wp14:anchorId="60CDF74C" wp14:editId="58950ABB">
             <wp:extent cx="5496824" cy="2939274"/>
             <wp:effectExtent l="0" t="0" r="0" b="0"/>
             <wp:docPr id="17" name="image2.png"/>
@@ -1425,7 +1425,7 @@
         <mc:AlternateContent>
           <mc:Choice Requires="wps">
             <w:drawing>
-              <wp:anchor distT="0" distB="0" distL="114300" distR="114300" simplePos="0" relativeHeight="251659264" behindDoc="0" locked="0" layoutInCell="1" hidden="0" allowOverlap="1">
+              <wp:anchor distT="0" distB="0" distL="114300" distR="114300" simplePos="0" relativeHeight="251659264" behindDoc="0" locked="0" layoutInCell="1" hidden="0" allowOverlap="1" wp14:anchorId="68C985E4" wp14:editId="1622737E">
                 <wp:simplePos x="0" y="0"/>
                 <wp:positionH relativeFrom="column">
                   <wp:posOffset>-12699</wp:posOffset>
@@ -1927,7 +1927,7 @@
           <w:noProof/>
         </w:rPr>
         <w:drawing>
-          <wp:inline distT="0" distB="0" distL="0" distR="0">
+          <wp:inline distT="0" distB="0" distL="0" distR="0" wp14:anchorId="42B55F52" wp14:editId="4316AF9F">
             <wp:extent cx="5296278" cy="1136210"/>
             <wp:effectExtent l="0" t="0" r="0" b="0"/>
             <wp:docPr id="16" name="image8.png"/>
@@ -1975,7 +1975,7 @@
         </w:rPr>
         <w:lastRenderedPageBreak/>
         <w:drawing>
-          <wp:inline distT="0" distB="0" distL="0" distR="0" wp14:anchorId="68A8EF34" wp14:editId="638A09D2">
+          <wp:inline distT="0" distB="0" distL="0" distR="0" wp14:anchorId="585C30A4" wp14:editId="63C2E129">
             <wp:extent cx="5943600" cy="5259705"/>
             <wp:effectExtent l="0" t="0" r="0" b="0"/>
             <wp:docPr id="35" name="Picture 35"/>
@@ -2013,7 +2013,17 @@
     </w:p>
     <w:p>
       <w:r>
-        <w:t>We will go through each step in the workflow with input and output requirements. We recommend closing DeuteRater and reopening the program in between runs to avoid any potential memory/RAM issues. The first step is to collect the information we need to start the analysis.</w:t>
+        <w:t xml:space="preserve">We will go through each step in the workflow with input and output requirements. </w:t>
+      </w:r>
+      <w:r>
+        <w:rPr>
+          <w:b/>
+          <w:bCs/>
+        </w:rPr>
+        <w:t>We recommend closing DeuteRater and reopening the program in between runs to avoid any potential memory/RAM issues</w:t>
+      </w:r>
+      <w:r>
+        <w:t>. The first step is to collect the information we need to start the analysis.</w:t>
       </w:r>
     </w:p>
     <w:p>
@@ -2053,7 +2063,7 @@
         </w:rPr>
         <w:lastRenderedPageBreak/>
         <w:drawing>
-          <wp:inline distT="0" distB="0" distL="0" distR="0" wp14:anchorId="0B7E24AB" wp14:editId="4401F937">
+          <wp:inline distT="0" distB="0" distL="0" distR="0" wp14:anchorId="4644DD14" wp14:editId="5AE2136B">
             <wp:extent cx="2886478" cy="1476581"/>
             <wp:effectExtent l="0" t="0" r="9525" b="9525"/>
             <wp:docPr id="36" name="Picture 36"/>
@@ -2691,21 +2701,7 @@
         <w:rPr>
           <w:color w:val="000000"/>
         </w:rPr>
-        <w:t xml:space="preserve"> the number of </w:t>
-      </w:r>
-      <w:proofErr w:type="spellStart"/>
-      <w:r>
-        <w:rPr>
-          <w:color w:val="000000"/>
-        </w:rPr>
-        <w:t>deuteriums</w:t>
-      </w:r>
-      <w:proofErr w:type="spellEnd"/>
-      <w:r>
-        <w:rPr>
-          <w:color w:val="000000"/>
-        </w:rPr>
-        <w:t xml:space="preserve"> that can be incorporated</w:t>
+        <w:t xml:space="preserve"> the number of deuteriums that can be incorporated</w:t>
       </w:r>
     </w:p>
     <w:p>
@@ -2989,21 +2985,7 @@
         <w:rPr>
           <w:color w:val="000000"/>
         </w:rPr>
-        <w:t xml:space="preserve"> the number of </w:t>
-      </w:r>
-      <w:proofErr w:type="spellStart"/>
-      <w:r>
-        <w:rPr>
-          <w:color w:val="000000"/>
-        </w:rPr>
-        <w:t>deuteriums</w:t>
-      </w:r>
-      <w:proofErr w:type="spellEnd"/>
-      <w:r>
-        <w:rPr>
-          <w:color w:val="000000"/>
-        </w:rPr>
-        <w:t xml:space="preserve"> that can be incorporated. You likely won’t have literature n-values for lipids, so leave this column blank and DeuteRater will calculate empirical n-values to populate the column</w:t>
+        <w:t xml:space="preserve"> the number of deuteriums that can be incorporated. You likely won’t have literature n-values for lipids, so leave this column blank and DeuteRater will calculate empirical n-values to populate the column</w:t>
       </w:r>
     </w:p>
     <w:p>
@@ -3030,7 +3012,7 @@
           <w:noProof/>
         </w:rPr>
         <w:drawing>
-          <wp:inline distT="0" distB="0" distL="0" distR="0">
+          <wp:inline distT="0" distB="0" distL="0" distR="0" wp14:anchorId="2E0FD0D4" wp14:editId="2FCB3081">
             <wp:extent cx="3354269" cy="1034684"/>
             <wp:effectExtent l="0" t="0" r="0" b="0"/>
             <wp:docPr id="21" name="image9.png" descr="A screenshot of a cell phone&#10;&#10;Description automatically generated"/>
@@ -3140,7 +3122,7 @@
         <mc:AlternateContent>
           <mc:Choice Requires="wps">
             <w:drawing>
-              <wp:anchor distT="0" distB="0" distL="114300" distR="114300" simplePos="0" relativeHeight="251660288" behindDoc="0" locked="0" layoutInCell="1" hidden="0" allowOverlap="1">
+              <wp:anchor distT="0" distB="0" distL="114300" distR="114300" simplePos="0" relativeHeight="251660288" behindDoc="0" locked="0" layoutInCell="1" hidden="0" allowOverlap="1" wp14:anchorId="21109663" wp14:editId="14661F6C">
                 <wp:simplePos x="0" y="0"/>
                 <wp:positionH relativeFrom="margin">
                   <wp:align>right</wp:align>
@@ -3225,7 +3207,7 @@
         <mc:AlternateContent>
           <mc:Choice Requires="wps">
             <w:drawing>
-              <wp:anchor distT="0" distB="0" distL="114300" distR="114300" simplePos="0" relativeHeight="251661312" behindDoc="0" locked="0" layoutInCell="1" hidden="0" allowOverlap="1">
+              <wp:anchor distT="0" distB="0" distL="114300" distR="114300" simplePos="0" relativeHeight="251661312" behindDoc="0" locked="0" layoutInCell="1" hidden="0" allowOverlap="1" wp14:anchorId="2CD02257" wp14:editId="47C22E9C">
                 <wp:simplePos x="0" y="0"/>
                 <wp:positionH relativeFrom="margin">
                   <wp:align>right</wp:align>
@@ -3308,7 +3290,7 @@
           <w:noProof/>
         </w:rPr>
         <w:drawing>
-          <wp:inline distT="0" distB="0" distL="0" distR="0" wp14:anchorId="67D643A3" wp14:editId="21EDB103">
+          <wp:inline distT="0" distB="0" distL="0" distR="0" wp14:anchorId="7F82E9B0" wp14:editId="5C4C0F07">
             <wp:extent cx="5943600" cy="5259705"/>
             <wp:effectExtent l="0" t="0" r="0" b="0"/>
             <wp:docPr id="37" name="Picture 37"/>
@@ -3360,7 +3342,7 @@
           <w:noProof/>
         </w:rPr>
         <w:drawing>
-          <wp:inline distT="0" distB="0" distL="0" distR="0">
+          <wp:inline distT="0" distB="0" distL="0" distR="0" wp14:anchorId="6CE976C0" wp14:editId="537DA394">
             <wp:extent cx="3762453" cy="1170031"/>
             <wp:effectExtent l="0" t="0" r="0" b="0"/>
             <wp:docPr id="23" name="image14.png" descr="A screenshot of a message&#10;&#10;Description automatically generated"/>
@@ -3408,7 +3390,7 @@
         </w:rPr>
         <w:lastRenderedPageBreak/>
         <w:drawing>
-          <wp:inline distT="0" distB="0" distL="0" distR="0">
+          <wp:inline distT="0" distB="0" distL="0" distR="0" wp14:anchorId="15F93A1D" wp14:editId="153719BE">
             <wp:extent cx="1818636" cy="915767"/>
             <wp:effectExtent l="0" t="0" r="0" b="0"/>
             <wp:docPr id="22" name="image16.png" descr="A screenshot of a computer&#10;&#10;Description automatically generated"/>
@@ -3466,7 +3448,7 @@
           <w:noProof/>
         </w:rPr>
         <w:drawing>
-          <wp:inline distT="0" distB="0" distL="0" distR="0">
+          <wp:inline distT="0" distB="0" distL="0" distR="0" wp14:anchorId="7DE35221" wp14:editId="14D2C077">
             <wp:extent cx="4078102" cy="1279567"/>
             <wp:effectExtent l="0" t="0" r="0" b="0"/>
             <wp:docPr id="26" name="image19.png" descr="A screenshot of a computer&#10;&#10;Description automatically generated"/>
@@ -3513,7 +3495,7 @@
           <w:noProof/>
         </w:rPr>
         <w:drawing>
-          <wp:inline distT="0" distB="0" distL="0" distR="0">
+          <wp:inline distT="0" distB="0" distL="0" distR="0" wp14:anchorId="742E4E19" wp14:editId="2F77101E">
             <wp:extent cx="3146060" cy="1271136"/>
             <wp:effectExtent l="0" t="0" r="0" b="0"/>
             <wp:docPr id="24" name="image15.png"/>
@@ -3577,11 +3559,19 @@
       </w:r>
       <w:proofErr w:type="gramEnd"/>
       <w:r>
-        <w:t xml:space="preserve"> step from a </w:t>
-      </w:r>
-      <w:proofErr w:type="spellStart"/>
-      <w:r>
-        <w:t>one step</w:t>
+        <w:t xml:space="preserve"> step from </w:t>
+      </w:r>
+      <w:proofErr w:type="gramStart"/>
+      <w:r>
+        <w:t xml:space="preserve">a </w:t>
+      </w:r>
+      <w:proofErr w:type="spellStart"/>
+      <w:r>
+        <w:t>one</w:t>
+      </w:r>
+      <w:proofErr w:type="gramEnd"/>
+      <w:r>
+        <w:t xml:space="preserve"> step</w:t>
       </w:r>
       <w:proofErr w:type="spellEnd"/>
       <w:r>
@@ -3644,15 +3634,7 @@
       </w:r>
       <w:proofErr w:type="spellEnd"/>
       <w:r>
-        <w:t xml:space="preserve"> files.  The .</w:t>
-      </w:r>
-      <w:proofErr w:type="spellStart"/>
-      <w:r>
-        <w:t>mzML</w:t>
-      </w:r>
-      <w:proofErr w:type="spellEnd"/>
-      <w:r>
-        <w:t xml:space="preserve"> files need to be centroided and </w:t>
+        <w:t xml:space="preserve"> files.  The .mzML files need to be centroided and </w:t>
       </w:r>
       <w:proofErr w:type="spellStart"/>
       <w:r>
@@ -3707,7 +3689,7 @@
           <w:noProof/>
         </w:rPr>
         <w:drawing>
-          <wp:inline distT="0" distB="0" distL="0" distR="0">
+          <wp:inline distT="0" distB="0" distL="0" distR="0" wp14:anchorId="05B20C45" wp14:editId="1A8D5D7A">
             <wp:extent cx="3268341" cy="1207151"/>
             <wp:effectExtent l="0" t="0" r="0" b="0"/>
             <wp:docPr id="25" name="image25.png" descr="A screenshot of a computer&#10;&#10;Description automatically generated"/>
@@ -3745,15 +3727,7 @@
     </w:p>
     <w:p>
       <w:r>
-        <w:t>Navigate to wherever you have the guide file and select it.  You will then be prompted to select your .</w:t>
-      </w:r>
-      <w:proofErr w:type="spellStart"/>
-      <w:r>
-        <w:t>mzML</w:t>
-      </w:r>
-      <w:proofErr w:type="spellEnd"/>
-      <w:r>
-        <w:t xml:space="preserve"> files.  You may select one or several at once:</w:t>
+        <w:t>Navigate to wherever you have the guide file and select it.  You will then be prompted to select your .mzML files.  You may select one or several at once:</w:t>
       </w:r>
     </w:p>
     <w:p>
@@ -3762,7 +3736,7 @@
           <w:noProof/>
         </w:rPr>
         <w:drawing>
-          <wp:inline distT="0" distB="0" distL="0" distR="0">
+          <wp:inline distT="0" distB="0" distL="0" distR="0" wp14:anchorId="3C47E3D1" wp14:editId="2CFBA23E">
             <wp:extent cx="3656354" cy="1122174"/>
             <wp:effectExtent l="0" t="0" r="0" b="0"/>
             <wp:docPr id="27" name="image17.png"/>
@@ -3800,27 +3774,14 @@
     </w:p>
     <w:p>
       <w:r>
-        <w:t>This may prompt another window warning about overwriting files if you selected files that have already been extracted.  This is because DeuteRater v6 does not know the filenames of the extracted outputs until you choose the .</w:t>
-      </w:r>
-      <w:proofErr w:type="spellStart"/>
-      <w:r>
-        <w:t>mzML</w:t>
-      </w:r>
-      <w:proofErr w:type="spellEnd"/>
-      <w:r>
-        <w:t xml:space="preserve"> files to extract, so cannot determine which files may be overwritten.</w:t>
+        <w:t>This may prompt another window warning about overwriting files if you selected files that have already been extracted.  This is because DeuteRater v6 does not know the filenames of the extracted outputs until you choose the .mzML files to extract, so cannot determine which files may be overwritten.</w:t>
       </w:r>
     </w:p>
     <w:p>
       <w:proofErr w:type="gramStart"/>
       <w:r>
-        <w:t>Each .</w:t>
-      </w:r>
-      <w:proofErr w:type="spellStart"/>
-      <w:r>
-        <w:t>mzML</w:t>
-      </w:r>
-      <w:proofErr w:type="spellEnd"/>
+        <w:t>Each .mzML</w:t>
+      </w:r>
       <w:proofErr w:type="gramEnd"/>
       <w:r>
         <w:t xml:space="preserve"> you provided to DeuteRater v6 will have a corresponding output file.  The file will have the same name as the original with </w:t>
@@ -3831,13 +3792,13 @@
       </w:r>
       <w:proofErr w:type="gramEnd"/>
       <w:r>
-        <w:t xml:space="preserve"> extension instead of an .</w:t>
-      </w:r>
-      <w:proofErr w:type="spellStart"/>
-      <w:r>
-        <w:t>mzML</w:t>
-      </w:r>
-      <w:proofErr w:type="spellEnd"/>
+        <w:t xml:space="preserve"> extension instead of </w:t>
+      </w:r>
+      <w:proofErr w:type="gramStart"/>
+      <w:r>
+        <w:t>an .mzML</w:t>
+      </w:r>
+      <w:proofErr w:type="gramEnd"/>
       <w:r>
         <w:t xml:space="preserve"> extension.  The file will be the same as the guide file with several extra columns:</w:t>
       </w:r>
@@ -3961,13 +3922,8 @@
       </w:r>
       <w:proofErr w:type="gramStart"/>
       <w:r>
-        <w:t>the .</w:t>
-      </w:r>
-      <w:proofErr w:type="spellStart"/>
-      <w:r>
-        <w:t>mzML</w:t>
-      </w:r>
-      <w:proofErr w:type="spellEnd"/>
+        <w:t>the .mzML</w:t>
+      </w:r>
       <w:proofErr w:type="gramEnd"/>
     </w:p>
     <w:p>
@@ -3982,13 +3938,8 @@
       </w:r>
       <w:proofErr w:type="gramStart"/>
       <w:r>
-        <w:t>the .</w:t>
-      </w:r>
-      <w:proofErr w:type="spellStart"/>
-      <w:r>
-        <w:t>mzML</w:t>
-      </w:r>
-      <w:proofErr w:type="spellEnd"/>
+        <w:t>the .mzML</w:t>
+      </w:r>
       <w:proofErr w:type="gramEnd"/>
     </w:p>
     <w:p>
@@ -4383,21 +4334,7 @@
         <w:rPr>
           <w:color w:val="000000"/>
         </w:rPr>
-        <w:t xml:space="preserve"> path of the </w:t>
-      </w:r>
-      <w:proofErr w:type="spellStart"/>
-      <w:r>
-        <w:rPr>
-          <w:color w:val="000000"/>
-        </w:rPr>
-        <w:t>mzML</w:t>
-      </w:r>
-      <w:proofErr w:type="spellEnd"/>
-      <w:r>
-        <w:rPr>
-          <w:color w:val="000000"/>
-        </w:rPr>
-        <w:t xml:space="preserve"> file associated with the extracted output file</w:t>
+        <w:t xml:space="preserve"> path of the mzML file associated with the extracted output file</w:t>
       </w:r>
     </w:p>
     <w:p>
@@ -4639,10 +4576,18 @@
       </w:r>
       <w:proofErr w:type="spellEnd"/>
       <w:r>
-        <w:t xml:space="preserve"> files you are using.  If you are starting with this step you will be asked to select the </w:t>
+        <w:t xml:space="preserve"> files you are using.  If you are starting with this </w:t>
       </w:r>
       <w:proofErr w:type="gramStart"/>
       <w:r>
+        <w:t>step</w:t>
+      </w:r>
+      <w:proofErr w:type="gramEnd"/>
+      <w:r>
+        <w:t xml:space="preserve"> you will be asked to select the </w:t>
+      </w:r>
+      <w:proofErr w:type="gramStart"/>
+      <w:r>
         <w:t>output .</w:t>
       </w:r>
       <w:proofErr w:type="spellStart"/>
@@ -4666,7 +4611,7 @@
           <w:noProof/>
         </w:rPr>
         <w:drawing>
-          <wp:inline distT="0" distB="0" distL="0" distR="0">
+          <wp:inline distT="0" distB="0" distL="0" distR="0" wp14:anchorId="4C8BEBC8" wp14:editId="2EE12788">
             <wp:extent cx="5943600" cy="3002915"/>
             <wp:effectExtent l="0" t="0" r="0" b="0"/>
             <wp:docPr id="28" name="image13.png" descr="A screenshot of a computer&#10;&#10;Description automatically generated"/>
@@ -4731,20 +4676,20 @@
       </w:r>
       <w:proofErr w:type="gramEnd"/>
       <w:r>
-        <w:t xml:space="preserve"> is considered a character so be careful to make each Subject ID for the same subject (or whatever you wish to mark) exactly the same.</w:t>
-      </w:r>
-    </w:p>
-    <w:p>
-      <w:r>
-        <w:t xml:space="preserve">“Biological Replicate” is where you would input the bio rep associated with each </w:t>
-      </w:r>
-      <w:proofErr w:type="spellStart"/>
-      <w:r>
-        <w:t>mzML</w:t>
-      </w:r>
-      <w:proofErr w:type="spellEnd"/>
+        <w:t xml:space="preserve"> is considered a character so be careful to make each Subject ID for the same subject (or whatever you wish to mark) </w:t>
+      </w:r>
+      <w:proofErr w:type="gramStart"/>
+      <w:r>
+        <w:t>exactly the same</w:t>
+      </w:r>
+      <w:proofErr w:type="gramEnd"/>
       <w:r>
         <w:t>.</w:t>
+      </w:r>
+    </w:p>
+    <w:p>
+      <w:r>
+        <w:t>“Biological Replicate” is where you would input the bio rep associated with each mzML.</w:t>
       </w:r>
     </w:p>
     <w:p>
@@ -4919,15 +4864,7 @@
     </w:p>
     <w:p>
       <w:r>
-        <w:t xml:space="preserve">We use the </w:t>
-      </w:r>
-      <w:proofErr w:type="spellStart"/>
-      <w:r>
-        <w:t>emass</w:t>
-      </w:r>
-      <w:proofErr w:type="spellEnd"/>
-      <w:r>
-        <w:t xml:space="preserve"> algorithm</w:t>
+        <w:t>We use the emass algorithm</w:t>
       </w:r>
       <w:r>
         <w:rPr>
@@ -5011,15 +4948,7 @@
       </w:r>
       <w:proofErr w:type="spellEnd"/>
       <w:r>
-        <w:t xml:space="preserve">” except for the “Theoretical Unlabeled Normalized Abundances”.  The Theoretical Unlabeled Normalized Abundances column contains the baseline isotopic abundance of a given sequence.  It will also sometimes contain text saying “less than () labeling sites” where () is some number. Rows with this text will be dropped in the next step. There is a setting in the settings menu which sets a minimum number of possible </w:t>
-      </w:r>
-      <w:proofErr w:type="spellStart"/>
-      <w:r>
-        <w:t>deuteriums</w:t>
-      </w:r>
-      <w:proofErr w:type="spellEnd"/>
-      <w:r>
-        <w:t xml:space="preserve"> a peptide sequence must have in order to be considered further.</w:t>
+        <w:t>” except for the “Theoretical Unlabeled Normalized Abundances”.  The Theoretical Unlabeled Normalized Abundances column contains the baseline isotopic abundance of a given sequence.  It will also sometimes contain text saying “less than () labeling sites” where () is some number. Rows with this text will be dropped in the next step. There is a setting in the settings menu which sets a minimum number of possible deuteriums a peptide sequence must have in order to be considered further.</w:t>
       </w:r>
     </w:p>
     <w:p>
@@ -5031,10 +4960,7 @@
       </w:r>
       <w:proofErr w:type="spellStart"/>
       <w:r>
-        <w:t>n_valu</w:t>
-      </w:r>
-      <w:r>
-        <w:t>e</w:t>
+        <w:t>n_value</w:t>
       </w:r>
       <w:proofErr w:type="spellEnd"/>
       <w:r>
@@ -5058,10 +4984,7 @@
       </w:r>
       <w:proofErr w:type="spellStart"/>
       <w:r>
-        <w:t>num_nv_time_point</w:t>
-      </w:r>
-      <w:r>
-        <w:t>s</w:t>
+        <w:t>num_nv_time_points</w:t>
       </w:r>
       <w:proofErr w:type="spellEnd"/>
       <w:r>
@@ -5073,10 +4996,7 @@
       </w:r>
       <w:proofErr w:type="spellEnd"/>
       <w:r>
-        <w:t>,</w:t>
-      </w:r>
-      <w:r>
-        <w:t xml:space="preserve"> </w:t>
+        <w:t xml:space="preserve">, </w:t>
       </w:r>
       <w:proofErr w:type="spellStart"/>
       <w:r>
@@ -5084,10 +5004,7 @@
       </w:r>
       <w:proofErr w:type="spellEnd"/>
       <w:r>
-        <w:t>,</w:t>
-      </w:r>
-      <w:r>
-        <w:t xml:space="preserve"> </w:t>
+        <w:t xml:space="preserve">, </w:t>
       </w:r>
       <w:proofErr w:type="spellStart"/>
       <w:r>
@@ -5095,10 +5012,7 @@
       </w:r>
       <w:proofErr w:type="spellEnd"/>
       <w:r>
-        <w:t>,</w:t>
-      </w:r>
-      <w:r>
-        <w:t xml:space="preserve"> </w:t>
+        <w:t xml:space="preserve">, </w:t>
       </w:r>
       <w:proofErr w:type="spellStart"/>
       <w:r>
@@ -5114,13 +5028,7 @@
       </w:r>
       <w:proofErr w:type="spellEnd"/>
       <w:r>
-        <w:t>,</w:t>
-      </w:r>
-      <w:r>
-        <w:t xml:space="preserve"> </w:t>
-      </w:r>
-      <w:r>
-        <w:t xml:space="preserve"> </w:t>
+        <w:t xml:space="preserve">,  </w:t>
       </w:r>
       <w:proofErr w:type="spellStart"/>
       <w:r>
@@ -5128,13 +5036,7 @@
       </w:r>
       <w:proofErr w:type="spellEnd"/>
       <w:r>
-        <w:t>,</w:t>
-      </w:r>
-      <w:r>
-        <w:t xml:space="preserve"> </w:t>
-      </w:r>
-      <w:r>
-        <w:t xml:space="preserve"> </w:t>
+        <w:t xml:space="preserve">,  </w:t>
       </w:r>
       <w:proofErr w:type="spellStart"/>
       <w:r>
@@ -5142,10 +5044,7 @@
       </w:r>
       <w:proofErr w:type="spellEnd"/>
       <w:r>
-        <w:t>,</w:t>
-      </w:r>
-      <w:r>
-        <w:t xml:space="preserve"> </w:t>
+        <w:t xml:space="preserve">, </w:t>
       </w:r>
       <w:proofErr w:type="spellStart"/>
       <w:r>
@@ -5161,10 +5060,7 @@
       </w:r>
       <w:proofErr w:type="spellEnd"/>
       <w:r>
-        <w:t>,</w:t>
-      </w:r>
-      <w:r>
-        <w:t xml:space="preserve"> and </w:t>
+        <w:t xml:space="preserve">, and </w:t>
       </w:r>
       <w:proofErr w:type="spellStart"/>
       <w:r>
@@ -5351,15 +5247,7 @@
         <w:t xml:space="preserve"> –</w:t>
       </w:r>
       <w:r>
-        <w:t xml:space="preserve"> this contains the sum normalized values of each neutromer.  For example, if the values were .5 .3 .2 it would indicate the no extra neutron neutromer represented 50% of the signal for this peptide, the one extra neutron neutromer represented 30% of the signal for this peptide, and the </w:t>
-      </w:r>
-      <w:proofErr w:type="gramStart"/>
-      <w:r>
-        <w:t>two extra</w:t>
-      </w:r>
-      <w:proofErr w:type="gramEnd"/>
-      <w:r>
-        <w:t xml:space="preserve"> neutron neutromer represented 20% of the signal for this peptide.  Values are separated by a space.  This column indicates fully labeled values, at time infinity with constant deuterium addition.</w:t>
+        <w:t xml:space="preserve"> this contains the sum normalized values of each neutromer.  For example, if the values were .5 .3 .2 it would indicate the no extra neutron neutromer represented 50% of the signal for this peptide, the one extra neutron neutromer represented 30% of the signal for this peptide, and the two extra neutron neutromer represented 20% of the signal for this peptide.  Values are separated by a space.  This column indicates fully labeled values, at time infinity with constant deuterium addition.</w:t>
       </w:r>
     </w:p>
     <w:p>
@@ -5378,15 +5266,7 @@
         <w:t xml:space="preserve"> –</w:t>
       </w:r>
       <w:r>
-        <w:t xml:space="preserve"> this column represents the observed abundances for this peptide in the relevant file. These values are sum normalized. For example, if the values were .5 .3 .2 it would indicate the no extra neutron neutromer represented 50% of the signal for this peptide, the one extra neutron neutromer represented 30% of the signal for this peptide, and the </w:t>
-      </w:r>
-      <w:proofErr w:type="gramStart"/>
-      <w:r>
-        <w:t>two extra</w:t>
-      </w:r>
-      <w:proofErr w:type="gramEnd"/>
-      <w:r>
-        <w:t xml:space="preserve"> neutron neutromer represented 20% of the signal for this peptide.  Values are separated by a space.</w:t>
+        <w:t xml:space="preserve"> this column represents the observed abundances for this peptide in the relevant file. These values are sum normalized. For example, if the values were .5 .3 .2 it would indicate the no extra neutron neutromer represented 50% of the signal for this peptide, the one extra neutron neutromer represented 30% of the signal for this peptide, and the two extra neutron neutromer represented 20% of the signal for this peptide.  Values are separated by a space.</w:t>
       </w:r>
     </w:p>
     <w:p>
@@ -6077,7 +5957,15 @@
       </w:r>
       <w:proofErr w:type="spellEnd"/>
       <w:r>
-        <w:t xml:space="preserve"> is a .tsv file which should be easy to open in any spreadsheet program. It has the following columns:</w:t>
+        <w:t xml:space="preserve"> is a .</w:t>
+      </w:r>
+      <w:proofErr w:type="spellStart"/>
+      <w:r>
+        <w:t>tsv</w:t>
+      </w:r>
+      <w:proofErr w:type="spellEnd"/>
+      <w:r>
+        <w:t xml:space="preserve"> file which should be easy to open in any spreadsheet program. It has the following columns:</w:t>
       </w:r>
     </w:p>
     <w:p>
@@ -6550,7 +6438,7 @@
           <w:noProof/>
         </w:rPr>
         <w:drawing>
-          <wp:inline distT="0" distB="0" distL="0" distR="0" wp14:anchorId="67D643A3" wp14:editId="21EDB103">
+          <wp:inline distT="0" distB="0" distL="0" distR="0" wp14:anchorId="0EB65803" wp14:editId="045B2922">
             <wp:extent cx="5943600" cy="5259705"/>
             <wp:effectExtent l="0" t="0" r="0" b="0"/>
             <wp:docPr id="38" name="Picture 38"/>
@@ -6592,7 +6480,7 @@
         <mc:AlternateContent>
           <mc:Choice Requires="wps">
             <w:drawing>
-              <wp:anchor distT="0" distB="0" distL="114300" distR="114300" simplePos="0" relativeHeight="251662336" behindDoc="0" locked="0" layoutInCell="1" hidden="0" allowOverlap="1">
+              <wp:anchor distT="0" distB="0" distL="114300" distR="114300" simplePos="0" relativeHeight="251662336" behindDoc="0" locked="0" layoutInCell="1" hidden="0" allowOverlap="1" wp14:anchorId="3845C01D" wp14:editId="66E7EC4E">
                 <wp:simplePos x="0" y="0"/>
                 <wp:positionH relativeFrom="column">
                   <wp:posOffset>-101599</wp:posOffset>
@@ -6680,7 +6568,7 @@
         </w:rPr>
         <w:lastRenderedPageBreak/>
         <w:drawing>
-          <wp:inline distT="0" distB="0" distL="0" distR="0" wp14:anchorId="7E4E2C70" wp14:editId="67479F3B">
+          <wp:inline distT="0" distB="0" distL="0" distR="0" wp14:anchorId="6A614905" wp14:editId="313B391B">
             <wp:extent cx="5943600" cy="5129530"/>
             <wp:effectExtent l="0" t="0" r="0" b="0"/>
             <wp:docPr id="39" name="Picture 39"/>
@@ -6902,15 +6790,7 @@
         <w:t>Extraction Time Window (min) –</w:t>
       </w:r>
       <w:r>
-        <w:t xml:space="preserve"> the guide file provides a retention time for each feature to be searched for.  This is the allowed error for that retention time while searching in the .</w:t>
-      </w:r>
-      <w:proofErr w:type="spellStart"/>
-      <w:r>
-        <w:t>mzML</w:t>
-      </w:r>
-      <w:proofErr w:type="spellEnd"/>
-      <w:r>
-        <w:t xml:space="preserve"> files for that feature.  Value is one way, so allowed error is plus or minus this value. Time unit is minutes.</w:t>
+        <w:t xml:space="preserve"> the guide file provides a retention time for each feature to be searched for.  This is the allowed error for that retention time while searching in the .mzML files for that feature.  Value is one way, so allowed error is plus or minus this value. Time unit is minutes.</w:t>
       </w:r>
     </w:p>
     <w:p>
@@ -6921,15 +6801,7 @@
         <w:t>Allowed m/z error (ppm) –</w:t>
       </w:r>
       <w:r>
-        <w:t xml:space="preserve"> the guide file provides a Precursor m/z for each feature to be searched for.  This is the allowed error for that m/z while searching in the .</w:t>
-      </w:r>
-      <w:proofErr w:type="spellStart"/>
-      <w:r>
-        <w:t>mzML</w:t>
-      </w:r>
-      <w:proofErr w:type="spellEnd"/>
-      <w:r>
-        <w:t xml:space="preserve"> files for that feature.  Value is one way, so allowed error is plus or minus this value. The value is ppm error.</w:t>
+        <w:t xml:space="preserve"> the guide file provides a Precursor m/z for each feature to be searched for.  This is the allowed error for that m/z while searching in the .mzML files for that feature.  Value is one way, so allowed error is plus or minus this value. The value is ppm error.</w:t>
       </w:r>
     </w:p>
     <w:p>
@@ -6940,15 +6812,7 @@
         <w:t>Use Chromatography Division –</w:t>
       </w:r>
       <w:r>
-        <w:t xml:space="preserve"> this setting attempts to find the best chromatography peak for extraction.  It can be turned off (“No”) used to compare the chromatography of different charge states of the same peptide within each .</w:t>
-      </w:r>
-      <w:proofErr w:type="spellStart"/>
-      <w:r>
-        <w:t>mzML</w:t>
-      </w:r>
-      <w:proofErr w:type="spellEnd"/>
-      <w:r>
-        <w:t xml:space="preserve"> file (“</w:t>
+        <w:t xml:space="preserve"> this setting attempts to find the best chromatography peak for extraction.  It can be turned off (“No”) used to compare the chromatography of different charge states of the same peptide within each .mzML file (“</w:t>
       </w:r>
       <w:proofErr w:type="spellStart"/>
       <w:r>
@@ -6970,26 +6834,10 @@
         <w:t xml:space="preserve">use this setting if you </w:t>
       </w:r>
       <w:r>
-        <w:t xml:space="preserve">have different retention times for a molecule for each </w:t>
-      </w:r>
-      <w:proofErr w:type="spellStart"/>
-      <w:r>
-        <w:t>mzML</w:t>
-      </w:r>
-      <w:proofErr w:type="spellEnd"/>
-      <w:r>
-        <w:t xml:space="preserve"> file. </w:t>
-      </w:r>
-      <w:r>
-        <w:t xml:space="preserve">Additional columns will need to be populated in your guide file (one column for each </w:t>
-      </w:r>
-      <w:proofErr w:type="spellStart"/>
-      <w:r>
-        <w:t>mzML</w:t>
-      </w:r>
-      <w:proofErr w:type="spellEnd"/>
-      <w:r>
-        <w:t>). Columns should be formatted like (</w:t>
+        <w:t xml:space="preserve">have different retention times for a molecule for each mzML file. </w:t>
+      </w:r>
+      <w:r>
+        <w:t>Additional columns will need to be populated in your guide file (one column for each mzML). Columns should be formatted like (</w:t>
       </w:r>
       <w:proofErr w:type="spellStart"/>
       <w:r>
@@ -7095,15 +6943,7 @@
         <w:t xml:space="preserve">Graphs – </w:t>
       </w:r>
       <w:r>
-        <w:t xml:space="preserve">If turned on, this will greatly decrease the speed and performance! It most cases, it should only be used for debug purposes or if you want to visualize how DeuteRater calculates empirical n-values. It will create a graph folder and for each n-value calculation, it will save a graph showing the number of </w:t>
-      </w:r>
-      <w:proofErr w:type="spellStart"/>
-      <w:r>
-        <w:t>Deuteriums</w:t>
-      </w:r>
-      <w:proofErr w:type="spellEnd"/>
-      <w:r>
-        <w:t xml:space="preserve"> on the x-axis and the standard deviation on the y-axis.</w:t>
+        <w:t>If turned on, this will greatly decrease the speed and performance! It most cases, it should only be used for debug purposes or if you want to visualize how DeuteRater calculates empirical n-values. It will create a graph folder and for each n-value calculation, it will save a graph showing the number of Deuteriums on the x-axis and the standard deviation on the y-axis.</w:t>
       </w:r>
     </w:p>
     <w:p>
@@ -7195,15 +7035,7 @@
         <w:t>that fast acquisition instruments have issues with this, so we tend to use this with QTOF</w:t>
       </w:r>
       <w:r>
-        <w:t xml:space="preserve"> but not </w:t>
-      </w:r>
-      <w:proofErr w:type="spellStart"/>
-      <w:r>
-        <w:t>Orbi</w:t>
-      </w:r>
-      <w:proofErr w:type="spellEnd"/>
-      <w:r>
-        <w:t>-traps.</w:t>
+        <w:t xml:space="preserve"> but not Orbi-traps.</w:t>
       </w:r>
     </w:p>
     <w:p>
@@ -7503,13 +7335,7 @@
         <w:t xml:space="preserve">Combined Manual Bias – </w:t>
       </w:r>
       <w:r>
-        <w:t xml:space="preserve">When manual bias is selected as the bias calculation option, this will be the amount offset from the </w:t>
-      </w:r>
-      <w:r>
-        <w:t>combined</w:t>
-      </w:r>
-      <w:r>
-        <w:t xml:space="preserve"> fraction new values.</w:t>
+        <w:t>When manual bias is selected as the bias calculation option, this will be the amount offset from the combined fraction new values.</w:t>
       </w:r>
     </w:p>
     <w:p>
@@ -7520,13 +7346,7 @@
         <w:t xml:space="preserve">Asymptote Calculation – </w:t>
       </w:r>
       <w:r>
-        <w:t>Either “fixed” (for peptides</w:t>
-      </w:r>
-      <w:r>
-        <w:t>, default is 1.0</w:t>
-      </w:r>
-      <w:r>
-        <w:t>) or “variable” (for lipids). Asymptote for the rate curves.</w:t>
+        <w:t>Either “fixed” (for peptides, default is 1.0) or “variable” (for lipids). Asymptote for the rate curves.</w:t>
       </w:r>
     </w:p>
     <w:p>
@@ -7553,13 +7373,7 @@
         <w:t xml:space="preserve">Neutromer Spacing Manual Bias – </w:t>
       </w:r>
       <w:r>
-        <w:t xml:space="preserve">When manual bias is selected as the bias calculation option, this will be the amount offset from the </w:t>
-      </w:r>
-      <w:r>
-        <w:t>neutromer spacing</w:t>
-      </w:r>
-      <w:r>
-        <w:t xml:space="preserve"> fraction new values.</w:t>
+        <w:t>When manual bias is selected as the bias calculation option, this will be the amount offset from the neutromer spacing fraction new values.</w:t>
       </w:r>
     </w:p>
     <w:p>
@@ -7762,7 +7576,7 @@
           <w:noProof/>
         </w:rPr>
         <w:drawing>
-          <wp:inline distT="0" distB="0" distL="0" distR="0">
+          <wp:inline distT="0" distB="0" distL="0" distR="0" wp14:anchorId="480A970D" wp14:editId="5951AA2F">
             <wp:extent cx="5915025" cy="2657475"/>
             <wp:effectExtent l="0" t="0" r="0" b="0"/>
             <wp:docPr id="31" name="image23.png"/>
@@ -7804,7 +7618,7 @@
         <mc:AlternateContent>
           <mc:Choice Requires="wps">
             <w:drawing>
-              <wp:anchor distT="0" distB="0" distL="114300" distR="114300" simplePos="0" relativeHeight="251663360" behindDoc="0" locked="0" layoutInCell="1" hidden="0" allowOverlap="1">
+              <wp:anchor distT="0" distB="0" distL="114300" distR="114300" simplePos="0" relativeHeight="251663360" behindDoc="0" locked="0" layoutInCell="1" hidden="0" allowOverlap="1" wp14:anchorId="2CFAAC76" wp14:editId="27B6E71D">
                 <wp:simplePos x="0" y="0"/>
                 <wp:positionH relativeFrom="column">
                   <wp:posOffset>317500</wp:posOffset>
@@ -7895,9 +7709,14 @@
       </w:r>
       <w:proofErr w:type="spellStart"/>
       <w:r>
-        <w:t>guide_settings.yaml</w:t>
-      </w:r>
-      <w:proofErr w:type="spellEnd"/>
+        <w:t>guide_</w:t>
+      </w:r>
+      <w:proofErr w:type="gramStart"/>
+      <w:r>
+        <w:t>settings.yaml</w:t>
+      </w:r>
+      <w:proofErr w:type="spellEnd"/>
+      <w:proofErr w:type="gramEnd"/>
       <w:r>
         <w:t>:</w:t>
       </w:r>
@@ -7911,7 +7730,7 @@
         <mc:AlternateContent>
           <mc:Choice Requires="wps">
             <w:drawing>
-              <wp:anchor distT="0" distB="0" distL="114300" distR="114300" simplePos="0" relativeHeight="251665408" behindDoc="0" locked="0" layoutInCell="1" hidden="0" allowOverlap="1">
+              <wp:anchor distT="0" distB="0" distL="114300" distR="114300" simplePos="0" relativeHeight="251665408" behindDoc="0" locked="0" layoutInCell="1" hidden="0" allowOverlap="1" wp14:anchorId="2ECCF883" wp14:editId="08667D2E">
                 <wp:simplePos x="0" y="0"/>
                 <wp:positionH relativeFrom="margin">
                   <wp:align>left</wp:align>
@@ -7999,7 +7818,7 @@
         <mc:AlternateContent>
           <mc:Choice Requires="wps">
             <w:drawing>
-              <wp:anchor distT="0" distB="0" distL="114300" distR="114300" simplePos="0" relativeHeight="251664384" behindDoc="0" locked="0" layoutInCell="1" hidden="0" allowOverlap="1">
+              <wp:anchor distT="0" distB="0" distL="114300" distR="114300" simplePos="0" relativeHeight="251664384" behindDoc="0" locked="0" layoutInCell="1" hidden="0" allowOverlap="1" wp14:anchorId="5EDCFB0A" wp14:editId="5E97AAB6">
                 <wp:simplePos x="0" y="0"/>
                 <wp:positionH relativeFrom="margin">
                   <wp:align>left</wp:align>
@@ -8084,7 +7903,7 @@
         <mc:AlternateContent>
           <mc:Choice Requires="wps">
             <w:drawing>
-              <wp:anchor distT="0" distB="0" distL="114300" distR="114300" simplePos="0" relativeHeight="251668480" behindDoc="0" locked="0" layoutInCell="1" hidden="0" allowOverlap="1" wp14:anchorId="628EE3F2" wp14:editId="1ECB9880">
+              <wp:anchor distT="0" distB="0" distL="114300" distR="114300" simplePos="0" relativeHeight="251668480" behindDoc="0" locked="0" layoutInCell="1" hidden="0" allowOverlap="1" wp14:anchorId="7B7D0086" wp14:editId="058A10EA">
                 <wp:simplePos x="0" y="0"/>
                 <wp:positionH relativeFrom="margin">
                   <wp:align>left</wp:align>
@@ -8167,7 +7986,7 @@
           <w:noProof/>
         </w:rPr>
         <w:drawing>
-          <wp:inline distT="0" distB="0" distL="0" distR="0" wp14:anchorId="75AB7E91" wp14:editId="20D1C0F4">
+          <wp:inline distT="0" distB="0" distL="0" distR="0" wp14:anchorId="1CB79AC8" wp14:editId="4AB99FDB">
             <wp:extent cx="5839640" cy="3372321"/>
             <wp:effectExtent l="0" t="0" r="0" b="0"/>
             <wp:docPr id="40" name="Picture 40"/>
@@ -8205,7 +8024,15 @@
     </w:p>
     <w:p>
       <w:r>
-        <w:t xml:space="preserve">Do note that DeuteRater v6 has limited checks on if these files are good, so be careful when altering them.  Also in this folder you will often find </w:t>
+        <w:t xml:space="preserve">Do note that DeuteRater v6 has limited checks on if these files are good, so be careful when altering them.  </w:t>
+      </w:r>
+      <w:proofErr w:type="gramStart"/>
+      <w:r>
+        <w:t>Also</w:t>
+      </w:r>
+      <w:proofErr w:type="gramEnd"/>
+      <w:r>
+        <w:t xml:space="preserve"> in this folder you will often find </w:t>
       </w:r>
       <w:proofErr w:type="spellStart"/>
       <w:r>
@@ -8222,9 +8049,14 @@
       </w:r>
       <w:proofErr w:type="spellStart"/>
       <w:r>
-        <w:t>temp_settings.yaml</w:t>
-      </w:r>
-      <w:proofErr w:type="spellEnd"/>
+        <w:t>temp_</w:t>
+      </w:r>
+      <w:proofErr w:type="gramStart"/>
+      <w:r>
+        <w:t>settings.yaml</w:t>
+      </w:r>
+      <w:proofErr w:type="spellEnd"/>
+      <w:proofErr w:type="gramEnd"/>
       <w:r>
         <w:t>.  These are temporary files created by DeuteRater v6 to store temporary changes to the settings made at run time (such as if the user adjusts a value in the settings menu) and so will be deleted and recreated every time you run DeuteRater v6.  The files without the “temp_” prefix are the ones we want here.</w:t>
       </w:r>
@@ -8244,7 +8076,15 @@
       <w:proofErr w:type="spellEnd"/>
       <w:proofErr w:type="gramEnd"/>
       <w:r>
-        <w:t xml:space="preserve"> (any code  or text editor should be able to do this) you will see something like this:</w:t>
+        <w:t xml:space="preserve"> (any </w:t>
+      </w:r>
+      <w:proofErr w:type="gramStart"/>
+      <w:r>
+        <w:t>code  or</w:t>
+      </w:r>
+      <w:proofErr w:type="gramEnd"/>
+      <w:r>
+        <w:t xml:space="preserve"> text editor should be able to do this) you will see something like this:</w:t>
       </w:r>
     </w:p>
     <w:p>
@@ -8253,7 +8093,7 @@
           <w:noProof/>
         </w:rPr>
         <w:drawing>
-          <wp:inline distT="0" distB="0" distL="0" distR="0">
+          <wp:inline distT="0" distB="0" distL="0" distR="0" wp14:anchorId="4E366D0C" wp14:editId="1902530F">
             <wp:extent cx="5943600" cy="2793365"/>
             <wp:effectExtent l="0" t="0" r="0" b="0"/>
             <wp:docPr id="33" name="image20.png"/>
@@ -8540,9 +8380,19 @@
           <w:sz w:val="32"/>
           <w:szCs w:val="32"/>
         </w:rPr>
-        <w:t>lipid_settings.yaml</w:t>
-      </w:r>
-      <w:proofErr w:type="spellEnd"/>
+        <w:t>lipid_</w:t>
+      </w:r>
+      <w:proofErr w:type="gramStart"/>
+      <w:r>
+        <w:rPr>
+          <w:b/>
+          <w:sz w:val="32"/>
+          <w:szCs w:val="32"/>
+        </w:rPr>
+        <w:t>settings.yaml</w:t>
+      </w:r>
+      <w:proofErr w:type="spellEnd"/>
+      <w:proofErr w:type="gramEnd"/>
     </w:p>
     <w:p>
       <w:r>
@@ -8663,13 +8513,8 @@
       </w:r>
       <w:proofErr w:type="gramStart"/>
       <w:r>
-        <w:t>an .</w:t>
-      </w:r>
-      <w:proofErr w:type="spellStart"/>
-      <w:r>
-        <w:t>mzML</w:t>
-      </w:r>
-      <w:proofErr w:type="spellEnd"/>
+        <w:t>an .mzML</w:t>
+      </w:r>
       <w:proofErr w:type="gramEnd"/>
       <w:r>
         <w:t xml:space="preserve"> that is closer than the “</w:t>
@@ -8841,15 +8686,7 @@
         <w:t xml:space="preserve"> –</w:t>
       </w:r>
       <w:r>
-        <w:t xml:space="preserve"> the guide file provides a retention time for each feature to be searched for.  This is the allowed error for that retention time while searching in the .</w:t>
-      </w:r>
-      <w:proofErr w:type="spellStart"/>
-      <w:r>
-        <w:t>mzML</w:t>
-      </w:r>
-      <w:proofErr w:type="spellEnd"/>
-      <w:r>
-        <w:t xml:space="preserve"> files for that feature.  Value is one way, so allowed error is plus or minus this value. Time unit is minutes. Default value for “Extraction Time Window (min)” in the settings menu.</w:t>
+        <w:t xml:space="preserve"> the guide file provides a retention time for each feature to be searched for.  This is the allowed error for that retention time while searching in the .mzML files for that feature.  Value is one way, so allowed error is plus or minus this value. Time unit is minutes. Default value for “Extraction Time Window (min)” in the settings menu.</w:t>
       </w:r>
     </w:p>
     <w:p>
@@ -8868,15 +8705,7 @@
         <w:t xml:space="preserve"> –</w:t>
       </w:r>
       <w:r>
-        <w:t xml:space="preserve"> the guide file provides a Precursor m/z for each feature to be searched for.  This is the allowed error for that m/z while searching in the .</w:t>
-      </w:r>
-      <w:proofErr w:type="spellStart"/>
-      <w:r>
-        <w:t>mzML</w:t>
-      </w:r>
-      <w:proofErr w:type="spellEnd"/>
-      <w:r>
-        <w:t xml:space="preserve"> files for that feature.  Value is one way, so allowed error is plus or minus this value. Value is ppm error. Default value for “Allowed m/z error (ppm)” in the settings menu.</w:t>
+        <w:t xml:space="preserve"> the guide file provides a Precursor m/z for each feature to be searched for.  This is the allowed error for that m/z while searching in the .mzML files for that feature.  Value is one way, so allowed error is plus or minus this value. Value is ppm error. Default value for “Allowed m/z error (ppm)” in the settings menu.</w:t>
       </w:r>
     </w:p>
     <w:p>
@@ -9395,15 +9224,7 @@
         <w:t xml:space="preserve"> –</w:t>
       </w:r>
       <w:r>
-        <w:t xml:space="preserve"> this setting attempts to find the best chromatography peak for extraction.  It can be turned off (“No”), to compare the chromatography of different charge states of the same peptide within each .</w:t>
-      </w:r>
-      <w:proofErr w:type="spellStart"/>
-      <w:r>
-        <w:t>mzML</w:t>
-      </w:r>
-      <w:proofErr w:type="spellEnd"/>
-      <w:r>
-        <w:t xml:space="preserve"> file (“</w:t>
+        <w:t xml:space="preserve"> this setting attempts to find the best chromatography peak for extraction.  It can be turned off (“No”), to compare the chromatography of different charge states of the same peptide within each .mzML file (“</w:t>
       </w:r>
       <w:proofErr w:type="spellStart"/>
       <w:r>
@@ -9449,13 +9270,7 @@
         <w:t xml:space="preserve"> – </w:t>
       </w:r>
       <w:r>
-        <w:t xml:space="preserve">Standard deviation filter for the agreement of the </w:t>
-      </w:r>
-      <w:r>
-        <w:t>neutromer spacing</w:t>
-      </w:r>
-      <w:r>
-        <w:t xml:space="preserve"> fraction new peaks.</w:t>
+        <w:t>Standard deviation filter for the agreement of the neutromer spacing fraction new peaks.</w:t>
       </w:r>
     </w:p>
     <w:p>
@@ -9474,13 +9289,7 @@
         <w:t xml:space="preserve"> – </w:t>
       </w:r>
       <w:r>
-        <w:t xml:space="preserve">Standard deviation filter for the agreement of the </w:t>
-      </w:r>
-      <w:r>
-        <w:t xml:space="preserve">combination of abundance and neutromer spacing </w:t>
-      </w:r>
-      <w:r>
-        <w:t>fraction new peaks.</w:t>
+        <w:t>Standard deviation filter for the agreement of the combination of abundance and neutromer spacing fraction new peaks.</w:t>
       </w:r>
     </w:p>
     <w:p>
@@ -9519,13 +9328,7 @@
         <w:t xml:space="preserve"> – </w:t>
       </w:r>
       <w:r>
-        <w:t xml:space="preserve">When manual bias is selected as the bias calculation option, this will be the amount offset from the </w:t>
-      </w:r>
-      <w:r>
-        <w:t>neutromer spacing</w:t>
-      </w:r>
-      <w:r>
-        <w:t xml:space="preserve"> fraction new values.</w:t>
+        <w:t>When manual bias is selected as the bias calculation option, this will be the amount offset from the neutromer spacing fraction new values.</w:t>
       </w:r>
     </w:p>
     <w:p>
@@ -9544,13 +9347,7 @@
         <w:t xml:space="preserve"> – </w:t>
       </w:r>
       <w:r>
-        <w:t xml:space="preserve">When manual bias is selected as the bias calculation option, this will be the amount offset from the </w:t>
-      </w:r>
-      <w:r>
-        <w:t>combined</w:t>
-      </w:r>
-      <w:r>
-        <w:t xml:space="preserve"> fraction new values.</w:t>
+        <w:t>When manual bias is selected as the bias calculation option, this will be the amount offset from the combined fraction new values.</w:t>
       </w:r>
     </w:p>
     <w:p>
@@ -9664,10 +9461,7 @@
         <w:t xml:space="preserve"> – </w:t>
       </w:r>
       <w:r>
-        <w:t>Common name for ease of identification</w:t>
-      </w:r>
-      <w:r>
-        <w:t xml:space="preserve"> (default is “</w:t>
+        <w:t>Common name for ease of identification (default is “</w:t>
       </w:r>
       <w:proofErr w:type="spellStart"/>
       <w:r>
@@ -10142,23 +9936,7 @@
         <w:t xml:space="preserve"> – </w:t>
       </w:r>
       <w:r>
-        <w:t xml:space="preserve">use this setting if you have different retention times for a molecule for each </w:t>
-      </w:r>
-      <w:proofErr w:type="spellStart"/>
-      <w:r>
-        <w:t>mzML</w:t>
-      </w:r>
-      <w:proofErr w:type="spellEnd"/>
-      <w:r>
-        <w:t xml:space="preserve"> file. Additional columns will need to be populated in your guide file (one column for each </w:t>
-      </w:r>
-      <w:proofErr w:type="spellStart"/>
-      <w:r>
-        <w:t>mzML</w:t>
-      </w:r>
-      <w:proofErr w:type="spellEnd"/>
-      <w:r>
-        <w:t>). Columns should be formatted like (</w:t>
+        <w:t>use this setting if you have different retention times for a molecule for each mzML file. Additional columns will need to be populated in your guide file (one column for each mzML). Columns should be formatted like (</w:t>
       </w:r>
       <w:proofErr w:type="spellStart"/>
       <w:r>
@@ -10230,15 +10008,7 @@
         <w:t xml:space="preserve"> – </w:t>
       </w:r>
       <w:r>
-        <w:t xml:space="preserve">When turned on, this setting will allow the n-value calculator to calculate fractional n-values using interpolation methods. We’ve found that fast acquisition instruments have issues with this, so we tend to use this with QTOF but not </w:t>
-      </w:r>
-      <w:proofErr w:type="spellStart"/>
-      <w:r>
-        <w:t>Orbi</w:t>
-      </w:r>
-      <w:proofErr w:type="spellEnd"/>
-      <w:r>
-        <w:t>-traps.</w:t>
+        <w:t>When turned on, this setting will allow the n-value calculator to calculate fractional n-values using interpolation methods. We’ve found that fast acquisition instruments have issues with this, so we tend to use this with QTOF but not Orbi-traps.</w:t>
       </w:r>
     </w:p>
     <w:p>
@@ -10301,15 +10071,7 @@
     </w:p>
     <w:p>
       <w:r>
-        <w:t xml:space="preserve">There are several locations in DeuteRater v6 where the elemental composition of a peptide, including fixed and variable post-translational modifications, are relevant. The resource files discussed in this section are used to tell DeuteRater v6 about what elements exist, what amino acids exist and what their element composition is, what post-translational modifications exist and what their elemental compositions are, and how many extra </w:t>
-      </w:r>
-      <w:proofErr w:type="spellStart"/>
-      <w:r>
-        <w:t>deuteriums</w:t>
-      </w:r>
-      <w:proofErr w:type="spellEnd"/>
-      <w:r>
-        <w:t xml:space="preserve"> can be biosynthetically incorporated into any amino acid or post-translational modification.  All files discussed are in the “resources” subfolder of the folder containing your .exe or __main__.py version.</w:t>
+        <w:t>There are several locations in DeuteRater v6 where the elemental composition of a peptide, including fixed and variable post-translational modifications, are relevant. The resource files discussed in this section are used to tell DeuteRater v6 about what elements exist, what amino acids exist and what their element composition is, what post-translational modifications exist and what their elemental compositions are, and how many extra deuteriums can be biosynthetically incorporated into any amino acid or post-translational modification.  All files discussed are in the “resources” subfolder of the folder containing your .exe or __main__.py version.</w:t>
       </w:r>
     </w:p>
     <w:p>
@@ -10318,7 +10080,7 @@
           <w:noProof/>
         </w:rPr>
         <w:drawing>
-          <wp:inline distT="0" distB="0" distL="0" distR="0">
+          <wp:inline distT="0" distB="0" distL="0" distR="0" wp14:anchorId="093916EE" wp14:editId="6E316FF1">
             <wp:extent cx="5915025" cy="2657475"/>
             <wp:effectExtent l="0" t="0" r="0" b="0"/>
             <wp:docPr id="34" name="image23.png"/>
@@ -10360,7 +10122,7 @@
         <mc:AlternateContent>
           <mc:Choice Requires="wps">
             <w:drawing>
-              <wp:anchor distT="0" distB="0" distL="114300" distR="114300" simplePos="0" relativeHeight="251666432" behindDoc="0" locked="0" layoutInCell="1" hidden="0" allowOverlap="1">
+              <wp:anchor distT="0" distB="0" distL="114300" distR="114300" simplePos="0" relativeHeight="251666432" behindDoc="0" locked="0" layoutInCell="1" hidden="0" allowOverlap="1" wp14:anchorId="79A05553" wp14:editId="16F65D32">
                 <wp:simplePos x="0" y="0"/>
                 <wp:positionH relativeFrom="column">
                   <wp:posOffset>317500</wp:posOffset>
@@ -10447,15 +10209,7 @@
     </w:p>
     <w:p>
       <w:r>
-        <w:t xml:space="preserve">Adding new elements has two portions.  If you wish to include new elements in the “Rate Calculation” step that is only doable in the python version.  Currently there is an internal location in the DeuteRater v6 code which must know the element to add it.  Currently, it knows, H, C, N, O, P, S, F, D (required deuterium for a standard or similar), Cl, Br, I, and Si.  If you require a different element you must use the python version (the location to alter is the emass.py in the </w:t>
-      </w:r>
-      <w:proofErr w:type="spellStart"/>
-      <w:r>
-        <w:t>utils</w:t>
-      </w:r>
-      <w:proofErr w:type="spellEnd"/>
-      <w:r>
-        <w:t xml:space="preserve"> folder.  Line 213 has the “</w:t>
+        <w:t>Adding new elements has two portions.  If you wish to include new elements in the “Rate Calculation” step that is only doable in the python version.  Currently there is an internal location in the DeuteRater v6 code which must know the element to add it.  Currently, it knows, H, C, N, O, P, S, F, D (required deuterium for a standard or similar), Cl, Br, I, and Si.  If you require a different element you must use the python version (the location to alter is the emass.py in the utils folder.  Line 213 has the “</w:t>
       </w:r>
       <w:proofErr w:type="spellStart"/>
       <w:r>
@@ -10486,7 +10240,7 @@
         </w:rPr>
         <w:lastRenderedPageBreak/>
         <w:drawing>
-          <wp:inline distT="0" distB="0" distL="0" distR="0">
+          <wp:inline distT="0" distB="0" distL="0" distR="0" wp14:anchorId="04620D60" wp14:editId="40A7D6EB">
             <wp:extent cx="5943600" cy="1365250"/>
             <wp:effectExtent l="0" t="0" r="0" b="0"/>
             <wp:docPr id="10" name="image18.png"/>
@@ -10524,15 +10278,7 @@
     </w:p>
     <w:p>
       <w:r>
-        <w:t xml:space="preserve">This is based on data that came with the </w:t>
-      </w:r>
-      <w:proofErr w:type="spellStart"/>
-      <w:r>
-        <w:t>emass</w:t>
-      </w:r>
-      <w:proofErr w:type="spellEnd"/>
-      <w:r>
-        <w:t xml:space="preserve"> algorithm</w:t>
+        <w:t>This is based on data that came with the emass algorithm</w:t>
       </w:r>
       <w:r>
         <w:rPr>
@@ -10581,7 +10327,7 @@
           <w:noProof/>
         </w:rPr>
         <w:drawing>
-          <wp:inline distT="0" distB="0" distL="0" distR="0">
+          <wp:inline distT="0" distB="0" distL="0" distR="0" wp14:anchorId="01ECD44F" wp14:editId="7599937E">
             <wp:extent cx="5943600" cy="2898140"/>
             <wp:effectExtent l="0" t="0" r="0" b="0"/>
             <wp:docPr id="11" name="image6.png"/>
@@ -10736,21 +10482,7 @@
           <w:color w:val="000000"/>
         </w:rPr>
         <w:lastRenderedPageBreak/>
-        <w:t xml:space="preserve">There is an internal location in the DeuteRater v6 code which must know the element to add it.  Currently, it knows, H, C, N, O, P, S, F, D (required deuterium for a standard or similar), Cl, Br, I, and Si.  If you require a different element you must use the python version (the location to alter is the emass.py in the </w:t>
-      </w:r>
-      <w:proofErr w:type="spellStart"/>
-      <w:r>
-        <w:rPr>
-          <w:color w:val="000000"/>
-        </w:rPr>
-        <w:t>utils</w:t>
-      </w:r>
-      <w:proofErr w:type="spellEnd"/>
-      <w:r>
-        <w:rPr>
-          <w:color w:val="000000"/>
-        </w:rPr>
-        <w:t xml:space="preserve"> folder.  Line 213 has the “</w:t>
+        <w:t>There is an internal location in the DeuteRater v6 code which must know the element to add it.  Currently, it knows, H, C, N, O, P, S, F, D (required deuterium for a standard or similar), Cl, Br, I, and Si.  If you require a different element you must use the python version (the location to alter is the emass.py in the utils folder.  Line 213 has the “</w:t>
       </w:r>
       <w:proofErr w:type="spellStart"/>
       <w:r>
@@ -10817,7 +10549,7 @@
           <w:noProof/>
         </w:rPr>
         <w:drawing>
-          <wp:inline distT="0" distB="0" distL="0" distR="0">
+          <wp:inline distT="0" distB="0" distL="0" distR="0" wp14:anchorId="1FBC3CD8" wp14:editId="1376DC73">
             <wp:extent cx="5943600" cy="2273300"/>
             <wp:effectExtent l="0" t="0" r="0" b="0"/>
             <wp:docPr id="12" name="image5.png"/>
@@ -10885,7 +10617,7 @@
         </w:rPr>
         <w:lastRenderedPageBreak/>
         <w:drawing>
-          <wp:inline distT="0" distB="0" distL="0" distR="0">
+          <wp:inline distT="0" distB="0" distL="0" distR="0" wp14:anchorId="51F3E12C" wp14:editId="14123412">
             <wp:extent cx="5257800" cy="2724150"/>
             <wp:effectExtent l="0" t="0" r="0" b="0"/>
             <wp:docPr id="13" name="image7.png"/>
@@ -10963,7 +10695,7 @@
           <w:noProof/>
         </w:rPr>
         <w:drawing>
-          <wp:inline distT="0" distB="0" distL="0" distR="0">
+          <wp:inline distT="0" distB="0" distL="0" distR="0" wp14:anchorId="19645D46" wp14:editId="3A5B0BE4">
             <wp:extent cx="5943600" cy="795020"/>
             <wp:effectExtent l="0" t="0" r="0" b="0"/>
             <wp:docPr id="14" name="image1.png"/>
@@ -11032,15 +10764,7 @@
       </w:r>
       <w:proofErr w:type="spellEnd"/>
       <w:r>
-        <w:t xml:space="preserve">”.  The value under an amino acid indicates the number of </w:t>
-      </w:r>
-      <w:proofErr w:type="spellStart"/>
-      <w:r>
-        <w:t>deuteriums</w:t>
-      </w:r>
-      <w:proofErr w:type="spellEnd"/>
-      <w:r>
-        <w:t xml:space="preserve"> that can be added.  Since this is a population average, decimal values are allowed.</w:t>
+        <w:t>”.  The value under an amino acid indicates the number of deuteriums that can be added.  Since this is a population average, decimal values are allowed.</w:t>
       </w:r>
     </w:p>
     <w:p>
@@ -11092,20 +10816,7 @@
           <w:color w:val="000000"/>
         </w:rPr>
         <w:tab/>
-      </w:r>
-      <w:proofErr w:type="spellStart"/>
-      <w:r>
-        <w:rPr>
-          <w:color w:val="000000"/>
-        </w:rPr>
-        <w:t>Kessner</w:t>
-      </w:r>
-      <w:proofErr w:type="spellEnd"/>
-      <w:r>
-        <w:rPr>
-          <w:color w:val="000000"/>
-        </w:rPr>
-        <w:t>, D.</w:t>
+        <w:t>Kessner, D.</w:t>
       </w:r>
       <w:proofErr w:type="gramStart"/>
       <w:r>
@@ -11119,16 +10830,30 @@
         <w:rPr>
           <w:color w:val="000000"/>
         </w:rPr>
-        <w:t xml:space="preserve">, M.;  Burke, R.;  </w:t>
-      </w:r>
-      <w:proofErr w:type="spellStart"/>
-      <w:r>
-        <w:rPr>
-          <w:color w:val="000000"/>
-        </w:rPr>
-        <w:t>Agus</w:t>
-      </w:r>
-      <w:proofErr w:type="spellEnd"/>
+        <w:t>, M.</w:t>
+      </w:r>
+      <w:proofErr w:type="gramStart"/>
+      <w:r>
+        <w:rPr>
+          <w:color w:val="000000"/>
+        </w:rPr>
+        <w:t>;  Burke</w:t>
+      </w:r>
+      <w:proofErr w:type="gramEnd"/>
+      <w:r>
+        <w:rPr>
+          <w:color w:val="000000"/>
+        </w:rPr>
+        <w:t>, R.</w:t>
+      </w:r>
+      <w:proofErr w:type="gramStart"/>
+      <w:r>
+        <w:rPr>
+          <w:color w:val="000000"/>
+        </w:rPr>
+        <w:t>;  Agus</w:t>
+      </w:r>
+      <w:proofErr w:type="gramEnd"/>
       <w:r>
         <w:rPr>
           <w:color w:val="000000"/>
@@ -11147,7 +10872,21 @@
         <w:rPr>
           <w:color w:val="000000"/>
         </w:rPr>
-        <w:t xml:space="preserve">: open source software for rapid proteomics tools development. </w:t>
+        <w:t xml:space="preserve">: </w:t>
+      </w:r>
+      <w:proofErr w:type="gramStart"/>
+      <w:r>
+        <w:rPr>
+          <w:color w:val="000000"/>
+        </w:rPr>
+        <w:t>open source</w:t>
+      </w:r>
+      <w:proofErr w:type="gramEnd"/>
+      <w:r>
+        <w:rPr>
+          <w:color w:val="000000"/>
+        </w:rPr>
+        <w:t xml:space="preserve"> software for rapid proteomics tools development. </w:t>
       </w:r>
       <w:r>
         <w:rPr>
@@ -11209,21 +10948,7 @@
           <w:color w:val="000000"/>
         </w:rPr>
         <w:tab/>
-        <w:t xml:space="preserve">Rockwood, A. L.; </w:t>
-      </w:r>
-      <w:proofErr w:type="spellStart"/>
-      <w:r>
-        <w:rPr>
-          <w:color w:val="000000"/>
-        </w:rPr>
-        <w:t>Haimi</w:t>
-      </w:r>
-      <w:proofErr w:type="spellEnd"/>
-      <w:r>
-        <w:rPr>
-          <w:color w:val="000000"/>
-        </w:rPr>
-        <w:t xml:space="preserve">, P., Efficient calculation of accurate masses of isotopic peaks. </w:t>
+        <w:t xml:space="preserve">Rockwood, A. L.; Haimi, P., Efficient calculation of accurate masses of isotopic peaks. </w:t>
       </w:r>
       <w:r>
         <w:rPr>
@@ -11314,21 +11039,105 @@
         <w:rPr>
           <w:color w:val="000000"/>
         </w:rPr>
-        <w:t xml:space="preserve">, M. T.;  Wilson, E.;  Herring, A.;  Lofthouse, S.;  </w:t>
-      </w:r>
-      <w:proofErr w:type="spellStart"/>
-      <w:r>
-        <w:rPr>
-          <w:color w:val="000000"/>
-        </w:rPr>
-        <w:t>Hannemann</w:t>
-      </w:r>
-      <w:proofErr w:type="spellEnd"/>
-      <w:r>
-        <w:rPr>
-          <w:color w:val="000000"/>
-        </w:rPr>
-        <w:t xml:space="preserve">, A.;  Piccolo, S. R.;  Rockwood, A. L.; Price, J. C., DeuteRater: a tool for quantifying peptide isotope precision and kinetic proteomics. </w:t>
+        <w:t>, M. T.</w:t>
+      </w:r>
+      <w:proofErr w:type="gramStart"/>
+      <w:r>
+        <w:rPr>
+          <w:color w:val="000000"/>
+        </w:rPr>
+        <w:t>;  Wilson</w:t>
+      </w:r>
+      <w:proofErr w:type="gramEnd"/>
+      <w:r>
+        <w:rPr>
+          <w:color w:val="000000"/>
+        </w:rPr>
+        <w:t>, E.</w:t>
+      </w:r>
+      <w:proofErr w:type="gramStart"/>
+      <w:r>
+        <w:rPr>
+          <w:color w:val="000000"/>
+        </w:rPr>
+        <w:t>;  Herring</w:t>
+      </w:r>
+      <w:proofErr w:type="gramEnd"/>
+      <w:r>
+        <w:rPr>
+          <w:color w:val="000000"/>
+        </w:rPr>
+        <w:t>, A.</w:t>
+      </w:r>
+      <w:proofErr w:type="gramStart"/>
+      <w:r>
+        <w:rPr>
+          <w:color w:val="000000"/>
+        </w:rPr>
+        <w:t>;  Lofthouse</w:t>
+      </w:r>
+      <w:proofErr w:type="gramEnd"/>
+      <w:r>
+        <w:rPr>
+          <w:color w:val="000000"/>
+        </w:rPr>
+        <w:t>, S.</w:t>
+      </w:r>
+      <w:proofErr w:type="gramStart"/>
+      <w:r>
+        <w:rPr>
+          <w:color w:val="000000"/>
+        </w:rPr>
+        <w:t>;  Hannemann</w:t>
+      </w:r>
+      <w:proofErr w:type="gramEnd"/>
+      <w:r>
+        <w:rPr>
+          <w:color w:val="000000"/>
+        </w:rPr>
+        <w:t>, A.</w:t>
+      </w:r>
+      <w:proofErr w:type="gramStart"/>
+      <w:r>
+        <w:rPr>
+          <w:color w:val="000000"/>
+        </w:rPr>
+        <w:t>;  Piccolo</w:t>
+      </w:r>
+      <w:proofErr w:type="gramEnd"/>
+      <w:r>
+        <w:rPr>
+          <w:color w:val="000000"/>
+        </w:rPr>
+        <w:t>, S. R.</w:t>
+      </w:r>
+      <w:proofErr w:type="gramStart"/>
+      <w:r>
+        <w:rPr>
+          <w:color w:val="000000"/>
+        </w:rPr>
+        <w:t>;  Rockwood</w:t>
+      </w:r>
+      <w:proofErr w:type="gramEnd"/>
+      <w:r>
+        <w:rPr>
+          <w:color w:val="000000"/>
+        </w:rPr>
+        <w:t xml:space="preserve">, A. L.; Price, J. C., DeuteRater: a tool for </w:t>
+      </w:r>
+      <w:proofErr w:type="gramStart"/>
+      <w:r>
+        <w:rPr>
+          <w:color w:val="000000"/>
+        </w:rPr>
+        <w:t>quantifying peptide</w:t>
+      </w:r>
+      <w:proofErr w:type="gramEnd"/>
+      <w:r>
+        <w:rPr>
+          <w:color w:val="000000"/>
+        </w:rPr>
+        <w:t xml:space="preserve"> isotope precision and kinetic proteomics. </w:t>
       </w:r>
       <w:r>
         <w:rPr>
@@ -11364,10 +11173,7 @@
         <w:t xml:space="preserve"> (10), 1514-1520.</w:t>
       </w:r>
     </w:p>
-    <w:p>
-      <w:bookmarkStart w:id="33" w:name="_GoBack"/>
-      <w:bookmarkEnd w:id="33"/>
-    </w:p>
+    <w:p/>
     <w:sectPr>
       <w:pgSz w:w="12240" w:h="15840"/>
       <w:pgMar w:top="1440" w:right="1440" w:bottom="1440" w:left="1440" w:header="720" w:footer="720" w:gutter="0"/>
@@ -11379,7 +11185,7 @@
 </file>
 
 <file path=word/numbering.xml><?xml version="1.0" encoding="utf-8"?>
-<w:numbering xmlns:wpc="http://schemas.microsoft.com/office/word/2010/wordprocessingCanvas" xmlns:cx="http://schemas.microsoft.com/office/drawing/2014/chartex" xmlns:cx1="http://schemas.microsoft.com/office/drawing/2015/9/8/chartex" xmlns:cx2="http://schemas.microsoft.com/office/drawing/2015/10/21/chartex" xmlns:cx3="http://schemas.microsoft.com/office/drawing/2016/5/9/chartex" xmlns:cx4="http://schemas.microsoft.com/office/drawing/2016/5/10/chartex" xmlns:cx5="http://schemas.microsoft.com/office/drawing/2016/5/11/chartex" xmlns:cx6="http://schemas.microsoft.com/office/drawing/2016/5/12/chartex" xmlns:cx7="http://schemas.microsoft.com/office/drawing/2016/5/13/chartex" xmlns:cx8="http://schemas.microsoft.com/office/drawing/2016/5/14/chartex" xmlns:mc="http://schemas.openxmlformats.org/markup-compatibility/2006" xmlns:aink="http://schemas.microsoft.com/office/drawing/2016/ink" xmlns:am3d="http://schemas.microsoft.com/office/drawing/2017/model3d" xmlns:o="urn:schemas-microsoft-com:office:office" xmlns:r="http://schemas.openxmlformats.org/officeDocument/2006/relationships" xmlns:m="http://schemas.openxmlformats.org/officeDocument/2006/math" xmlns:v="urn:schemas-microsoft-com:vml" xmlns:wp14="http://schemas.microsoft.com/office/word/2010/wordprocessingDrawing" xmlns:wp="http://schemas.openxmlformats.org/drawingml/2006/wordprocessingDrawing" xmlns:w10="urn:schemas-microsoft-com:office:word" xmlns:w="http://schemas.openxmlformats.org/wordprocessingml/2006/main" xmlns:w14="http://schemas.microsoft.com/office/word/2010/wordml" xmlns:w15="http://schemas.microsoft.com/office/word/2012/wordml" xmlns:w16cid="http://schemas.microsoft.com/office/word/2016/wordml/cid" xmlns:w16se="http://schemas.microsoft.com/office/word/2015/wordml/symex" xmlns:wpg="http://schemas.microsoft.com/office/word/2010/wordprocessingGroup" xmlns:wpi="http://schemas.microsoft.com/office/word/2010/wordprocessingInk" xmlns:wne="http://schemas.microsoft.com/office/word/2006/wordml" xmlns:wps="http://schemas.microsoft.com/office/word/2010/wordprocessingShape" mc:Ignorable="w14 w15 w16se w16cid wp14">
+<w:numbering xmlns:wpc="http://schemas.microsoft.com/office/word/2010/wordprocessingCanvas" xmlns:cx="http://schemas.microsoft.com/office/drawing/2014/chartex" xmlns:cx1="http://schemas.microsoft.com/office/drawing/2015/9/8/chartex" xmlns:cx2="http://schemas.microsoft.com/office/drawing/2015/10/21/chartex" xmlns:cx3="http://schemas.microsoft.com/office/drawing/2016/5/9/chartex" xmlns:cx4="http://schemas.microsoft.com/office/drawing/2016/5/10/chartex" xmlns:cx5="http://schemas.microsoft.com/office/drawing/2016/5/11/chartex" xmlns:cx6="http://schemas.microsoft.com/office/drawing/2016/5/12/chartex" xmlns:cx7="http://schemas.microsoft.com/office/drawing/2016/5/13/chartex" xmlns:cx8="http://schemas.microsoft.com/office/drawing/2016/5/14/chartex" xmlns:mc="http://schemas.openxmlformats.org/markup-compatibility/2006" xmlns:aink="http://schemas.microsoft.com/office/drawing/2016/ink" xmlns:am3d="http://schemas.microsoft.com/office/drawing/2017/model3d" xmlns:o="urn:schemas-microsoft-com:office:office" xmlns:oel="http://schemas.microsoft.com/office/2019/extlst" xmlns:r="http://schemas.openxmlformats.org/officeDocument/2006/relationships" xmlns:m="http://schemas.openxmlformats.org/officeDocument/2006/math" xmlns:v="urn:schemas-microsoft-com:vml" xmlns:wp14="http://schemas.microsoft.com/office/word/2010/wordprocessingDrawing" xmlns:wp="http://schemas.openxmlformats.org/drawingml/2006/wordprocessingDrawing" xmlns:w10="urn:schemas-microsoft-com:office:word" xmlns:w="http://schemas.openxmlformats.org/wordprocessingml/2006/main" xmlns:w14="http://schemas.microsoft.com/office/word/2010/wordml" xmlns:w15="http://schemas.microsoft.com/office/word/2012/wordml" xmlns:w16cex="http://schemas.microsoft.com/office/word/2018/wordml/cex" xmlns:w16cid="http://schemas.microsoft.com/office/word/2016/wordml/cid" xmlns:w16="http://schemas.microsoft.com/office/word/2018/wordml" xmlns:w16du="http://schemas.microsoft.com/office/word/2023/wordml/word16du" xmlns:w16sdtdh="http://schemas.microsoft.com/office/word/2020/wordml/sdtdatahash" xmlns:w16sdtfl="http://schemas.microsoft.com/office/word/2024/wordml/sdtformatlock" xmlns:w16se="http://schemas.microsoft.com/office/word/2015/wordml/symex" xmlns:wpg="http://schemas.microsoft.com/office/word/2010/wordprocessingGroup" xmlns:wpi="http://schemas.microsoft.com/office/word/2010/wordprocessingInk" xmlns:wne="http://schemas.microsoft.com/office/word/2006/wordml" xmlns:wps="http://schemas.microsoft.com/office/word/2010/wordprocessingShape" mc:Ignorable="w14 w15 w16se w16cid w16 w16cex w16sdtdh w16sdtfl w16du wp14">
   <w:abstractNum w:abstractNumId="0" w15:restartNumberingAfterBreak="0">
     <w:nsid w:val="498A0355"/>
     <w:multiLevelType w:val="multilevel"/>
@@ -11605,17 +11411,17 @@
       </w:rPr>
     </w:lvl>
   </w:abstractNum>
-  <w:num w:numId="1">
+  <w:num w:numId="1" w16cid:durableId="32196000">
     <w:abstractNumId w:val="1"/>
   </w:num>
-  <w:num w:numId="2">
+  <w:num w:numId="2" w16cid:durableId="114176955">
     <w:abstractNumId w:val="0"/>
   </w:num>
 </w:numbering>
 </file>
 
 <file path=word/styles.xml><?xml version="1.0" encoding="utf-8"?>
-<w:styles xmlns:mc="http://schemas.openxmlformats.org/markup-compatibility/2006" xmlns:r="http://schemas.openxmlformats.org/officeDocument/2006/relationships" xmlns:w="http://schemas.openxmlformats.org/wordprocessingml/2006/main" xmlns:w14="http://schemas.microsoft.com/office/word/2010/wordml" xmlns:w15="http://schemas.microsoft.com/office/word/2012/wordml" xmlns:w16cid="http://schemas.microsoft.com/office/word/2016/wordml/cid" xmlns:w16se="http://schemas.microsoft.com/office/word/2015/wordml/symex" mc:Ignorable="w14 w15 w16se w16cid">
+<w:styles xmlns:mc="http://schemas.openxmlformats.org/markup-compatibility/2006" xmlns:r="http://schemas.openxmlformats.org/officeDocument/2006/relationships" xmlns:w="http://schemas.openxmlformats.org/wordprocessingml/2006/main" xmlns:w14="http://schemas.microsoft.com/office/word/2010/wordml" xmlns:w15="http://schemas.microsoft.com/office/word/2012/wordml" xmlns:w16cex="http://schemas.microsoft.com/office/word/2018/wordml/cex" xmlns:w16cid="http://schemas.microsoft.com/office/word/2016/wordml/cid" xmlns:w16="http://schemas.microsoft.com/office/word/2018/wordml" xmlns:w16du="http://schemas.microsoft.com/office/word/2023/wordml/word16du" xmlns:w16sdtdh="http://schemas.microsoft.com/office/word/2020/wordml/sdtdatahash" xmlns:w16sdtfl="http://schemas.microsoft.com/office/word/2024/wordml/sdtformatlock" xmlns:w16se="http://schemas.microsoft.com/office/word/2015/wordml/symex" mc:Ignorable="w14 w15 w16se w16cid w16 w16cex w16sdtdh w16sdtfl w16du">
   <w:docDefaults>
     <w:rPrDefault>
       <w:rPr>
@@ -11631,7 +11437,7 @@
       </w:pPr>
     </w:pPrDefault>
   </w:docDefaults>
-  <w:latentStyles w:defLockedState="0" w:defUIPriority="99" w:defSemiHidden="0" w:defUnhideWhenUsed="0" w:defQFormat="0" w:count="375">
+  <w:latentStyles w:defLockedState="0" w:defUIPriority="99" w:defSemiHidden="0" w:defUnhideWhenUsed="0" w:defQFormat="0" w:count="376">
     <w:lsdException w:name="Normal" w:uiPriority="0" w:qFormat="1"/>
     <w:lsdException w:name="heading 1" w:uiPriority="9" w:qFormat="1"/>
     <w:lsdException w:name="heading 2" w:semiHidden="1" w:uiPriority="9" w:unhideWhenUsed="1" w:qFormat="1"/>
@@ -12007,6 +11813,7 @@
     <w:lsdException w:name="Smart Hyperlink" w:semiHidden="1" w:unhideWhenUsed="1"/>
     <w:lsdException w:name="Hashtag" w:semiHidden="1" w:unhideWhenUsed="1"/>
     <w:lsdException w:name="Unresolved Mention" w:semiHidden="1" w:unhideWhenUsed="1"/>
+    <w:lsdException w:name="Smart Link" w:semiHidden="1" w:unhideWhenUsed="1"/>
   </w:latentStyles>
   <w:style w:type="paragraph" w:default="1" w:styleId="Normal">
     <w:name w:val="Normal"/>

</xml_diff>